<commit_message>
se cargan ajustes de contenido, se vincula PDF y descargable
</commit_message>
<xml_diff>
--- a/fuentes/228133_CF05_DU.docx
+++ b/fuentes/228133_CF05_DU.docx
@@ -1,6 +1,6 @@
 
 <file path=word/document.xml><?xml version="1.0" encoding="utf-8"?>
-<w:document xmlns:wpc="http://schemas.microsoft.com/office/word/2010/wordprocessingCanvas" xmlns:cx="http://schemas.microsoft.com/office/drawing/2014/chartex" xmlns:cx1="http://schemas.microsoft.com/office/drawing/2015/9/8/chartex" xmlns:cx2="http://schemas.microsoft.com/office/drawing/2015/10/21/chartex" xmlns:cx3="http://schemas.microsoft.com/office/drawing/2016/5/9/chartex" xmlns:cx4="http://schemas.microsoft.com/office/drawing/2016/5/10/chartex" xmlns:cx5="http://schemas.microsoft.com/office/drawing/2016/5/11/chartex" xmlns:cx6="http://schemas.microsoft.com/office/drawing/2016/5/12/chartex" xmlns:cx7="http://schemas.microsoft.com/office/drawing/2016/5/13/chartex" xmlns:cx8="http://schemas.microsoft.com/office/drawing/2016/5/14/chartex" xmlns:mc="http://schemas.openxmlformats.org/markup-compatibility/2006" xmlns:aink="http://schemas.microsoft.com/office/drawing/2016/ink" xmlns:am3d="http://schemas.microsoft.com/office/drawing/2017/model3d" xmlns:o="urn:schemas-microsoft-com:office:office" xmlns:r="http://schemas.openxmlformats.org/officeDocument/2006/relationships" xmlns:m="http://schemas.openxmlformats.org/officeDocument/2006/math" xmlns:v="urn:schemas-microsoft-com:vml" xmlns:wp14="http://schemas.microsoft.com/office/word/2010/wordprocessingDrawing" xmlns:wp="http://schemas.openxmlformats.org/drawingml/2006/wordprocessingDrawing" xmlns:w10="urn:schemas-microsoft-com:office:word" xmlns:w="http://schemas.openxmlformats.org/wordprocessingml/2006/main" xmlns:w14="http://schemas.microsoft.com/office/word/2010/wordml" xmlns:w15="http://schemas.microsoft.com/office/word/2012/wordml" xmlns:w16cex="http://schemas.microsoft.com/office/word/2018/wordml/cex" xmlns:w16cid="http://schemas.microsoft.com/office/word/2016/wordml/cid" xmlns:w16="http://schemas.microsoft.com/office/word/2018/wordml" xmlns:w16se="http://schemas.microsoft.com/office/word/2015/wordml/symex" xmlns:wpg="http://schemas.microsoft.com/office/word/2010/wordprocessingGroup" xmlns:wpi="http://schemas.microsoft.com/office/word/2010/wordprocessingInk" xmlns:wne="http://schemas.microsoft.com/office/word/2006/wordml" xmlns:wps="http://schemas.microsoft.com/office/word/2010/wordprocessingShape" mc:Ignorable="w14 w15 w16se w16cid w16 w16cex wp14">
+<w:document xmlns:wpc="http://schemas.microsoft.com/office/word/2010/wordprocessingCanvas" xmlns:cx="http://schemas.microsoft.com/office/drawing/2014/chartex" xmlns:cx1="http://schemas.microsoft.com/office/drawing/2015/9/8/chartex" xmlns:cx2="http://schemas.microsoft.com/office/drawing/2015/10/21/chartex" xmlns:cx3="http://schemas.microsoft.com/office/drawing/2016/5/9/chartex" xmlns:cx4="http://schemas.microsoft.com/office/drawing/2016/5/10/chartex" xmlns:cx5="http://schemas.microsoft.com/office/drawing/2016/5/11/chartex" xmlns:cx6="http://schemas.microsoft.com/office/drawing/2016/5/12/chartex" xmlns:cx7="http://schemas.microsoft.com/office/drawing/2016/5/13/chartex" xmlns:cx8="http://schemas.microsoft.com/office/drawing/2016/5/14/chartex" xmlns:mc="http://schemas.openxmlformats.org/markup-compatibility/2006" xmlns:aink="http://schemas.microsoft.com/office/drawing/2016/ink" xmlns:am3d="http://schemas.microsoft.com/office/drawing/2017/model3d" xmlns:o="urn:schemas-microsoft-com:office:office" xmlns:r="http://schemas.openxmlformats.org/officeDocument/2006/relationships" xmlns:m="http://schemas.openxmlformats.org/officeDocument/2006/math" xmlns:v="urn:schemas-microsoft-com:vml" xmlns:wp14="http://schemas.microsoft.com/office/word/2010/wordprocessingDrawing" xmlns:wp="http://schemas.openxmlformats.org/drawingml/2006/wordprocessingDrawing" xmlns:w10="urn:schemas-microsoft-com:office:word" xmlns:w="http://schemas.openxmlformats.org/wordprocessingml/2006/main" xmlns:w14="http://schemas.microsoft.com/office/word/2010/wordml" xmlns:w15="http://schemas.microsoft.com/office/word/2012/wordml" xmlns:w16cex="http://schemas.microsoft.com/office/word/2018/wordml/cex" xmlns:w16cid="http://schemas.microsoft.com/office/word/2016/wordml/cid" xmlns:w16="http://schemas.microsoft.com/office/word/2018/wordml" xmlns:w16sdtdh="http://schemas.microsoft.com/office/word/2020/wordml/sdtdatahash" xmlns:w16se="http://schemas.microsoft.com/office/word/2015/wordml/symex" xmlns:wpg="http://schemas.microsoft.com/office/word/2010/wordprocessingGroup" xmlns:wpi="http://schemas.microsoft.com/office/word/2010/wordprocessingInk" xmlns:wne="http://schemas.microsoft.com/office/word/2006/wordml" xmlns:wps="http://schemas.microsoft.com/office/word/2010/wordprocessingShape" mc:Ignorable="w14 w15 w16se w16cid w16 w16cex w16sdtdh wp14">
   <w:body>
     <w:p>
       <w:pPr>
@@ -210,7 +210,7 @@
               </wp:anchor>
             </w:drawing>
           </mc:Choice>
-          <mc:Fallback xmlns:w16sdtdh="http://schemas.microsoft.com/office/word/2020/wordml/sdtdatahash">
+          <mc:Fallback>
             <w:pict>
               <v:rect w14:anchorId="1846C189" id="Rectángulo 3" o:spid="_x0000_s1026" alt="&quot;&quot;" style="position:absolute;margin-left:-55.7pt;margin-top:26.5pt;width:613.85pt;height:204pt;z-index:-251655168;visibility:visible;mso-wrap-style:square;mso-height-percent:0;mso-wrap-distance-left:9pt;mso-wrap-distance-top:0;mso-wrap-distance-right:9pt;mso-wrap-distance-bottom:0;mso-position-horizontal:absolute;mso-position-horizontal-relative:text;mso-position-vertical:absolute;mso-position-vertical-relative:text;mso-height-percent:0;mso-height-relative:margin;v-text-anchor:middle" o:gfxdata="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" fillcolor="#00314d" stroked="f" strokeweight="1pt"/>
             </w:pict>
@@ -319,7 +319,7 @@
                 <v:stroke joinstyle="miter"/>
                 <v:path gradientshapeok="t" o:connecttype="rect"/>
               </v:shapetype>
-              <v:shape id="Cuadro de texto 2" o:spid="_x0000_s1026" type="#_x0000_t202" alt="&quot;&quot;" style="position:absolute;left:0;text-align:left;margin-left:-19.9pt;margin-top:20.35pt;width:488.95pt;height:147.65pt;z-index:251663360;visibility:visible;mso-wrap-style:square;mso-width-percent:0;mso-height-percent:0;mso-wrap-distance-left:9pt;mso-wrap-distance-top:3.6pt;mso-wrap-distance-right:9pt;mso-wrap-distance-bottom:3.6pt;mso-position-horizontal:absolute;mso-position-horizontal-relative:text;mso-position-vertical:absolute;mso-position-vertical-relative:text;mso-width-percent:0;mso-height-percent:0;mso-width-relative:margin;mso-height-relative:margin;v-text-anchor:top" o:gfxdata="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" filled="f" stroked="f">
+              <v:shape id="Cuadro de texto 2" o:spid="_x0000_s1026" type="#_x0000_t202" alt="&quot;&quot;" style="position:absolute;left:0;text-align:left;margin-left:-19.9pt;margin-top:20.35pt;width:488.95pt;height:147.65pt;z-index:251663360;visibility:visible;mso-wrap-style:square;mso-width-percent:0;mso-height-percent:0;mso-wrap-distance-left:9pt;mso-wrap-distance-top:3.6pt;mso-wrap-distance-right:9pt;mso-wrap-distance-bottom:3.6pt;mso-position-horizontal:absolute;mso-position-horizontal-relative:text;mso-position-vertical:absolute;mso-position-vertical-relative:text;mso-width-percent:0;mso-height-percent:0;mso-width-relative:margin;mso-height-relative:margin;v-text-anchor:top" o:gfxdata="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" filled="f" stroked="f">
                 <v:textbox>
                   <w:txbxContent>
                     <w:p>
@@ -553,7 +553,7 @@
       <w:sdtContent>
         <w:p>
           <w:pPr>
-            <w:pStyle w:val="TOCHeading"/>
+            <w:pStyle w:val="TtuloTDC"/>
             <w:rPr>
               <w:lang w:val="es-419"/>
             </w:rPr>
@@ -573,7 +573,7 @@
         </w:p>
         <w:p>
           <w:pPr>
-            <w:pStyle w:val="TOC1"/>
+            <w:pStyle w:val="TDC1"/>
             <w:tabs>
               <w:tab w:val="right" w:leader="dot" w:pos="9962"/>
             </w:tabs>
@@ -607,7 +607,7 @@
           <w:hyperlink w:anchor="_Toc147760435" w:history="1">
             <w:r>
               <w:rPr>
-                <w:rStyle w:val="Hyperlink"/>
+                <w:rStyle w:val="Hipervnculo"/>
                 <w:noProof/>
               </w:rPr>
               <w:t>Introducción</w:t>
@@ -664,7 +664,7 @@
         </w:p>
         <w:p>
           <w:pPr>
-            <w:pStyle w:val="TOC1"/>
+            <w:pStyle w:val="TDC1"/>
             <w:tabs>
               <w:tab w:val="left" w:pos="1320"/>
               <w:tab w:val="right" w:leader="dot" w:pos="9962"/>
@@ -681,7 +681,7 @@
           <w:hyperlink w:anchor="_Toc147760436" w:history="1">
             <w:r>
               <w:rPr>
-                <w:rStyle w:val="Hyperlink"/>
+                <w:rStyle w:val="Hipervnculo"/>
                 <w:noProof/>
               </w:rPr>
               <w:t>1.</w:t>
@@ -699,7 +699,7 @@
             </w:r>
             <w:r>
               <w:rPr>
-                <w:rStyle w:val="Hyperlink"/>
+                <w:rStyle w:val="Hipervnculo"/>
                 <w:noProof/>
               </w:rPr>
               <w:t>Seguridad en Aplicaciones Web</w:t>
@@ -756,7 +756,7 @@
         </w:p>
         <w:p>
           <w:pPr>
-            <w:pStyle w:val="TOC3"/>
+            <w:pStyle w:val="TDC3"/>
             <w:tabs>
               <w:tab w:val="right" w:leader="dot" w:pos="9962"/>
             </w:tabs>
@@ -772,7 +772,7 @@
           <w:hyperlink w:anchor="_Toc147760437" w:history="1">
             <w:r>
               <w:rPr>
-                <w:rStyle w:val="Hyperlink"/>
+                <w:rStyle w:val="Hipervnculo"/>
                 <w:noProof/>
               </w:rPr>
               <w:t>Plan Estratégico de Seguridad en Aplicaciones Web</w:t>
@@ -829,7 +829,7 @@
         </w:p>
         <w:p>
           <w:pPr>
-            <w:pStyle w:val="TOC1"/>
+            <w:pStyle w:val="TDC1"/>
             <w:tabs>
               <w:tab w:val="left" w:pos="1320"/>
               <w:tab w:val="right" w:leader="dot" w:pos="9962"/>
@@ -846,7 +846,7 @@
           <w:hyperlink w:anchor="_Toc147760438" w:history="1">
             <w:r>
               <w:rPr>
-                <w:rStyle w:val="Hyperlink"/>
+                <w:rStyle w:val="Hipervnculo"/>
                 <w:noProof/>
               </w:rPr>
               <w:t>2.</w:t>
@@ -864,7 +864,7 @@
             </w:r>
             <w:r>
               <w:rPr>
-                <w:rStyle w:val="Hyperlink"/>
+                <w:rStyle w:val="Hipervnculo"/>
                 <w:noProof/>
               </w:rPr>
               <w:t>Fases para la adopción de un Plan Estratégico de Seguridad en Aplicaciones Web</w:t>
@@ -935,7 +935,7 @@
         </w:p>
         <w:p>
           <w:pPr>
-            <w:pStyle w:val="TOC2"/>
+            <w:pStyle w:val="TDC2"/>
             <w:tabs>
               <w:tab w:val="left" w:pos="1760"/>
               <w:tab w:val="right" w:leader="dot" w:pos="9962"/>
@@ -952,7 +952,7 @@
           <w:hyperlink w:anchor="_Toc147760439" w:history="1">
             <w:r>
               <w:rPr>
-                <w:rStyle w:val="Hyperlink"/>
+                <w:rStyle w:val="Hipervnculo"/>
                 <w:noProof/>
               </w:rPr>
               <w:t>2.1.</w:t>
@@ -970,7 +970,7 @@
             </w:r>
             <w:r>
               <w:rPr>
-                <w:rStyle w:val="Hyperlink"/>
+                <w:rStyle w:val="Hipervnculo"/>
                 <w:noProof/>
               </w:rPr>
               <w:t>Identificación del estado actual de la Seguridad en Aplicaciones Web</w:t>
@@ -1027,7 +1027,7 @@
         </w:p>
         <w:p>
           <w:pPr>
-            <w:pStyle w:val="TOC3"/>
+            <w:pStyle w:val="TDC3"/>
             <w:tabs>
               <w:tab w:val="right" w:leader="dot" w:pos="9962"/>
             </w:tabs>
@@ -1043,7 +1043,7 @@
           <w:hyperlink w:anchor="_Toc147760440" w:history="1">
             <w:r>
               <w:rPr>
-                <w:rStyle w:val="Hyperlink"/>
+                <w:rStyle w:val="Hipervnculo"/>
                 <w:noProof/>
               </w:rPr>
               <w:t>Niveles de verificación de seguridad de aplicaciones web</w:t>
@@ -1100,7 +1100,7 @@
         </w:p>
         <w:p>
           <w:pPr>
-            <w:pStyle w:val="TOC3"/>
+            <w:pStyle w:val="TDC3"/>
             <w:tabs>
               <w:tab w:val="right" w:leader="dot" w:pos="9962"/>
             </w:tabs>
@@ -1116,7 +1116,7 @@
           <w:hyperlink w:anchor="_Toc147760441" w:history="1">
             <w:r>
               <w:rPr>
-                <w:rStyle w:val="Hyperlink"/>
+                <w:rStyle w:val="Hipervnculo"/>
                 <w:noProof/>
               </w:rPr>
               <w:t>Ejemplos en la industria</w:t>
@@ -1173,7 +1173,7 @@
         </w:p>
         <w:p>
           <w:pPr>
-            <w:pStyle w:val="TOC2"/>
+            <w:pStyle w:val="TDC2"/>
             <w:tabs>
               <w:tab w:val="left" w:pos="1760"/>
               <w:tab w:val="right" w:leader="dot" w:pos="9962"/>
@@ -1190,7 +1190,7 @@
           <w:hyperlink w:anchor="_Toc147760442" w:history="1">
             <w:r>
               <w:rPr>
-                <w:rStyle w:val="Hyperlink"/>
+                <w:rStyle w:val="Hipervnculo"/>
                 <w:noProof/>
               </w:rPr>
               <w:t>2.2.</w:t>
@@ -1208,7 +1208,7 @@
             </w:r>
             <w:r>
               <w:rPr>
-                <w:rStyle w:val="Hyperlink"/>
+                <w:rStyle w:val="Hipervnculo"/>
                 <w:noProof/>
               </w:rPr>
               <w:t>Definición de los objetivos de la Seguridad en Aplicaciones Web</w:t>
@@ -1265,7 +1265,7 @@
         </w:p>
         <w:p>
           <w:pPr>
-            <w:pStyle w:val="TOC2"/>
+            <w:pStyle w:val="TDC2"/>
             <w:tabs>
               <w:tab w:val="left" w:pos="1760"/>
               <w:tab w:val="right" w:leader="dot" w:pos="9962"/>
@@ -1282,7 +1282,7 @@
           <w:hyperlink w:anchor="_Toc147760443" w:history="1">
             <w:r>
               <w:rPr>
-                <w:rStyle w:val="Hyperlink"/>
+                <w:rStyle w:val="Hipervnculo"/>
                 <w:noProof/>
               </w:rPr>
               <w:t>2.3.</w:t>
@@ -1300,7 +1300,7 @@
             </w:r>
             <w:r>
               <w:rPr>
-                <w:rStyle w:val="Hyperlink"/>
+                <w:rStyle w:val="Hipervnculo"/>
                 <w:noProof/>
               </w:rPr>
               <w:t>Determinación del estado deseado de la Seguridad en Aplicaciones Web</w:t>
@@ -1371,7 +1371,7 @@
         </w:p>
         <w:p>
           <w:pPr>
-            <w:pStyle w:val="TOC2"/>
+            <w:pStyle w:val="TDC2"/>
             <w:tabs>
               <w:tab w:val="left" w:pos="1760"/>
               <w:tab w:val="right" w:leader="dot" w:pos="9962"/>
@@ -1385,98 +1385,85 @@
               <w14:ligatures w14:val="none"/>
             </w:rPr>
           </w:pPr>
-          <w:r>
-            <w:fldChar w:fldCharType="begin"/>
-          </w:r>
-          <w:r>
-            <w:instrText xml:space="preserve"> HYPERLINK \l "_Toc147760444" </w:instrText>
-          </w:r>
-          <w:r>
-            <w:fldChar w:fldCharType="separate"/>
-          </w:r>
-          <w:r>
-            <w:rPr>
-              <w:rStyle w:val="Hyperlink"/>
-              <w:noProof/>
-            </w:rPr>
-            <w:t>2.4.</w:t>
-          </w:r>
-          <w:r>
-            <w:rPr>
-              <w:rFonts w:eastAsiaTheme="minorEastAsia"/>
-              <w:noProof/>
-              <w:kern w:val="0"/>
-              <w:sz w:val="22"/>
-              <w:lang w:eastAsia="es-CO"/>
-              <w14:ligatures w14:val="none"/>
-            </w:rPr>
-            <w:tab/>
-          </w:r>
-          <w:r>
-            <w:rPr>
-              <w:rStyle w:val="Hyperlink"/>
-              <w:noProof/>
-            </w:rPr>
-            <w:t>Definición de los Indicadores en Aplicaciones Web</w:t>
-          </w:r>
-          <w:r>
-            <w:rPr>
-              <w:noProof/>
-              <w:webHidden/>
-            </w:rPr>
-            <w:tab/>
-          </w:r>
-          <w:r>
-            <w:rPr>
-              <w:noProof/>
-              <w:webHidden/>
-            </w:rPr>
-            <w:fldChar w:fldCharType="begin"/>
-          </w:r>
-          <w:r>
-            <w:rPr>
-              <w:noProof/>
-              <w:webHidden/>
-            </w:rPr>
-            <w:instrText xml:space="preserve"> PAGEREF _Toc147760444 \h </w:instrText>
-          </w:r>
-          <w:r>
-            <w:rPr>
-              <w:noProof/>
-              <w:webHidden/>
-            </w:rPr>
-          </w:r>
-          <w:r>
-            <w:rPr>
-              <w:noProof/>
-              <w:webHidden/>
-            </w:rPr>
-            <w:fldChar w:fldCharType="separate"/>
-          </w:r>
-          <w:r>
-            <w:rPr>
-              <w:noProof/>
-              <w:webHidden/>
-            </w:rPr>
-            <w:t>14</w:t>
-          </w:r>
-          <w:r>
-            <w:rPr>
-              <w:noProof/>
-              <w:webHidden/>
-            </w:rPr>
-            <w:fldChar w:fldCharType="end"/>
-          </w:r>
-          <w:r>
-            <w:rPr>
-              <w:noProof/>
-            </w:rPr>
-            <w:fldChar w:fldCharType="end"/>
-          </w:r>
+          <w:hyperlink w:anchor="_Toc147760444" w:history="1">
+            <w:r>
+              <w:rPr>
+                <w:rStyle w:val="Hipervnculo"/>
+                <w:noProof/>
+              </w:rPr>
+              <w:t>2.4.</w:t>
+            </w:r>
+            <w:r>
+              <w:rPr>
+                <w:rFonts w:eastAsiaTheme="minorEastAsia"/>
+                <w:noProof/>
+                <w:kern w:val="0"/>
+                <w:sz w:val="22"/>
+                <w:lang w:eastAsia="es-CO"/>
+                <w14:ligatures w14:val="none"/>
+              </w:rPr>
+              <w:tab/>
+            </w:r>
+            <w:r>
+              <w:rPr>
+                <w:rStyle w:val="Hipervnculo"/>
+                <w:noProof/>
+              </w:rPr>
+              <w:t>Definición de los Indicadores en Aplicaciones Web</w:t>
+            </w:r>
+            <w:r>
+              <w:rPr>
+                <w:noProof/>
+                <w:webHidden/>
+              </w:rPr>
+              <w:tab/>
+            </w:r>
+            <w:r>
+              <w:rPr>
+                <w:noProof/>
+                <w:webHidden/>
+              </w:rPr>
+              <w:fldChar w:fldCharType="begin"/>
+            </w:r>
+            <w:r>
+              <w:rPr>
+                <w:noProof/>
+                <w:webHidden/>
+              </w:rPr>
+              <w:instrText xml:space="preserve"> PAGEREF _Toc147760444 \h </w:instrText>
+            </w:r>
+            <w:r>
+              <w:rPr>
+                <w:noProof/>
+                <w:webHidden/>
+              </w:rPr>
+            </w:r>
+            <w:r>
+              <w:rPr>
+                <w:noProof/>
+                <w:webHidden/>
+              </w:rPr>
+              <w:fldChar w:fldCharType="separate"/>
+            </w:r>
+            <w:r>
+              <w:rPr>
+                <w:noProof/>
+                <w:webHidden/>
+              </w:rPr>
+              <w:t>14</w:t>
+            </w:r>
+            <w:r>
+              <w:rPr>
+                <w:noProof/>
+                <w:webHidden/>
+              </w:rPr>
+              <w:fldChar w:fldCharType="end"/>
+            </w:r>
+          </w:hyperlink>
         </w:p>
         <w:p>
           <w:pPr>
-            <w:pStyle w:val="TOC3"/>
+            <w:pStyle w:val="TDC3"/>
             <w:tabs>
               <w:tab w:val="right" w:leader="dot" w:pos="9962"/>
             </w:tabs>
@@ -1492,14 +1479,14 @@
           <w:hyperlink w:anchor="_Toc147760445" w:history="1">
             <w:r>
               <w:rPr>
-                <w:rStyle w:val="Hyperlink"/>
+                <w:rStyle w:val="Hipervnculo"/>
                 <w:noProof/>
               </w:rPr>
               <w:t>Indicadores Claves de Rendimiento (KPI, “</w:t>
             </w:r>
             <w:r>
               <w:rPr>
-                <w:rStyle w:val="Hyperlink"/>
+                <w:rStyle w:val="Hipervnculo"/>
                 <w:noProof/>
                 <w:spacing w:val="20"/>
               </w:rPr>
@@ -1507,7 +1494,7 @@
             </w:r>
             <w:r>
               <w:rPr>
-                <w:rStyle w:val="Hyperlink"/>
+                <w:rStyle w:val="Hipervnculo"/>
                 <w:noProof/>
               </w:rPr>
               <w:t>”)</w:t>
@@ -1564,7 +1551,7 @@
         </w:p>
         <w:p>
           <w:pPr>
-            <w:pStyle w:val="TOC2"/>
+            <w:pStyle w:val="TDC2"/>
             <w:tabs>
               <w:tab w:val="left" w:pos="1760"/>
               <w:tab w:val="right" w:leader="dot" w:pos="9962"/>
@@ -1581,7 +1568,7 @@
           <w:hyperlink w:anchor="_Toc147760446" w:history="1">
             <w:r>
               <w:rPr>
-                <w:rStyle w:val="Hyperlink"/>
+                <w:rStyle w:val="Hipervnculo"/>
                 <w:noProof/>
               </w:rPr>
               <w:t>2.5.</w:t>
@@ -1599,7 +1586,7 @@
             </w:r>
             <w:r>
               <w:rPr>
-                <w:rStyle w:val="Hyperlink"/>
+                <w:rStyle w:val="Hipervnculo"/>
                 <w:noProof/>
               </w:rPr>
               <w:t>Definición de Métricas de Seguridad en Aplicaciones Web</w:t>
@@ -1656,7 +1643,7 @@
         </w:p>
         <w:p>
           <w:pPr>
-            <w:pStyle w:val="TOC1"/>
+            <w:pStyle w:val="TDC1"/>
             <w:tabs>
               <w:tab w:val="left" w:pos="1320"/>
               <w:tab w:val="right" w:leader="dot" w:pos="9962"/>
@@ -1673,7 +1660,7 @@
           <w:hyperlink w:anchor="_Toc147760447" w:history="1">
             <w:r>
               <w:rPr>
-                <w:rStyle w:val="Hyperlink"/>
+                <w:rStyle w:val="Hipervnculo"/>
                 <w:noProof/>
               </w:rPr>
               <w:t>3.</w:t>
@@ -1691,7 +1678,7 @@
             </w:r>
             <w:r>
               <w:rPr>
-                <w:rStyle w:val="Hyperlink"/>
+                <w:rStyle w:val="Hipervnculo"/>
                 <w:noProof/>
               </w:rPr>
               <w:t>Ejecución del Plan Estratégico de la Seguridad en Aplicaciones Web</w:t>
@@ -1735,7 +1722,7 @@
                 <w:noProof/>
                 <w:webHidden/>
               </w:rPr>
-              <w:t>26</w:t>
+              <w:t>25</w:t>
             </w:r>
             <w:r>
               <w:rPr>
@@ -1748,7 +1735,7 @@
         </w:p>
         <w:p>
           <w:pPr>
-            <w:pStyle w:val="TOC2"/>
+            <w:pStyle w:val="TDC2"/>
             <w:tabs>
               <w:tab w:val="left" w:pos="1760"/>
               <w:tab w:val="right" w:leader="dot" w:pos="9962"/>
@@ -1765,7 +1752,7 @@
           <w:hyperlink w:anchor="_Toc147760448" w:history="1">
             <w:r>
               <w:rPr>
-                <w:rStyle w:val="Hyperlink"/>
+                <w:rStyle w:val="Hipervnculo"/>
                 <w:noProof/>
               </w:rPr>
               <w:t>3.1.</w:t>
@@ -1783,7 +1770,7 @@
             </w:r>
             <w:r>
               <w:rPr>
-                <w:rStyle w:val="Hyperlink"/>
+                <w:rStyle w:val="Hipervnculo"/>
                 <w:noProof/>
               </w:rPr>
               <w:t>Herramientas de Monitoreo de Seguridad en Aplicaciones Web</w:t>
@@ -1827,7 +1814,7 @@
                 <w:noProof/>
                 <w:webHidden/>
               </w:rPr>
-              <w:t>28</w:t>
+              <w:t>27</w:t>
             </w:r>
             <w:r>
               <w:rPr>
@@ -1840,7 +1827,7 @@
         </w:p>
         <w:p>
           <w:pPr>
-            <w:pStyle w:val="TOC2"/>
+            <w:pStyle w:val="TDC2"/>
             <w:tabs>
               <w:tab w:val="left" w:pos="1760"/>
               <w:tab w:val="right" w:leader="dot" w:pos="9962"/>
@@ -1857,7 +1844,7 @@
           <w:hyperlink w:anchor="_Toc147760449" w:history="1">
             <w:r>
               <w:rPr>
-                <w:rStyle w:val="Hyperlink"/>
+                <w:rStyle w:val="Hipervnculo"/>
                 <w:noProof/>
               </w:rPr>
               <w:t>3.2.</w:t>
@@ -1875,14 +1862,14 @@
             </w:r>
             <w:r>
               <w:rPr>
-                <w:rStyle w:val="Hyperlink"/>
+                <w:rStyle w:val="Hipervnculo"/>
                 <w:noProof/>
               </w:rPr>
               <w:t>El marco de conocimiento de seguridad (“</w:t>
             </w:r>
             <w:r>
               <w:rPr>
-                <w:rStyle w:val="Hyperlink"/>
+                <w:rStyle w:val="Hipervnculo"/>
                 <w:noProof/>
                 <w:spacing w:val="20"/>
               </w:rPr>
@@ -1890,7 +1877,7 @@
             </w:r>
             <w:r>
               <w:rPr>
-                <w:rStyle w:val="Hyperlink"/>
+                <w:rStyle w:val="Hipervnculo"/>
                 <w:noProof/>
               </w:rPr>
               <w:t>”)</w:t>
@@ -1934,7 +1921,7 @@
                 <w:noProof/>
                 <w:webHidden/>
               </w:rPr>
-              <w:t>29</w:t>
+              <w:t>28</w:t>
             </w:r>
             <w:r>
               <w:rPr>
@@ -1947,7 +1934,7 @@
         </w:p>
         <w:p>
           <w:pPr>
-            <w:pStyle w:val="TOC3"/>
+            <w:pStyle w:val="TDC3"/>
             <w:tabs>
               <w:tab w:val="right" w:leader="dot" w:pos="9962"/>
             </w:tabs>
@@ -1963,14 +1950,14 @@
           <w:hyperlink w:anchor="_Toc147760450" w:history="1">
             <w:r>
               <w:rPr>
-                <w:rStyle w:val="Hyperlink"/>
+                <w:rStyle w:val="Hipervnculo"/>
                 <w:noProof/>
               </w:rPr>
               <w:t>OWASP ZAP (“</w:t>
             </w:r>
             <w:r>
               <w:rPr>
-                <w:rStyle w:val="Hyperlink"/>
+                <w:rStyle w:val="Hipervnculo"/>
                 <w:noProof/>
                 <w:spacing w:val="20"/>
               </w:rPr>
@@ -1978,7 +1965,7 @@
             </w:r>
             <w:r>
               <w:rPr>
-                <w:rStyle w:val="Hyperlink"/>
+                <w:rStyle w:val="Hipervnculo"/>
                 <w:noProof/>
               </w:rPr>
               <w:t>”)</w:t>
@@ -2022,7 +2009,7 @@
                 <w:noProof/>
                 <w:webHidden/>
               </w:rPr>
-              <w:t>30</w:t>
+              <w:t>29</w:t>
             </w:r>
             <w:r>
               <w:rPr>
@@ -2035,7 +2022,7 @@
         </w:p>
         <w:p>
           <w:pPr>
-            <w:pStyle w:val="TOC3"/>
+            <w:pStyle w:val="TDC3"/>
             <w:tabs>
               <w:tab w:val="right" w:leader="dot" w:pos="9962"/>
             </w:tabs>
@@ -2051,14 +2038,14 @@
           <w:hyperlink w:anchor="_Toc147760451" w:history="1">
             <w:r>
               <w:rPr>
-                <w:rStyle w:val="Hyperlink"/>
+                <w:rStyle w:val="Hipervnculo"/>
                 <w:noProof/>
               </w:rPr>
               <w:t>OWASP “</w:t>
             </w:r>
             <w:r>
               <w:rPr>
-                <w:rStyle w:val="Hyperlink"/>
+                <w:rStyle w:val="Hipervnculo"/>
                 <w:noProof/>
                 <w:spacing w:val="20"/>
               </w:rPr>
@@ -2066,7 +2053,7 @@
             </w:r>
             <w:r>
               <w:rPr>
-                <w:rStyle w:val="Hyperlink"/>
+                <w:rStyle w:val="Hipervnculo"/>
                 <w:noProof/>
               </w:rPr>
               <w:t>”</w:t>
@@ -2110,7 +2097,7 @@
                 <w:noProof/>
                 <w:webHidden/>
               </w:rPr>
-              <w:t>31</w:t>
+              <w:t>30</w:t>
             </w:r>
             <w:r>
               <w:rPr>
@@ -2123,7 +2110,7 @@
         </w:p>
         <w:p>
           <w:pPr>
-            <w:pStyle w:val="TOC3"/>
+            <w:pStyle w:val="TDC3"/>
             <w:tabs>
               <w:tab w:val="right" w:leader="dot" w:pos="9962"/>
             </w:tabs>
@@ -2139,14 +2126,14 @@
           <w:hyperlink w:anchor="_Toc147760452" w:history="1">
             <w:r>
               <w:rPr>
-                <w:rStyle w:val="Hyperlink"/>
+                <w:rStyle w:val="Hipervnculo"/>
                 <w:noProof/>
               </w:rPr>
               <w:t>Demos herramientas “</w:t>
             </w:r>
             <w:r>
               <w:rPr>
-                <w:rStyle w:val="Hyperlink"/>
+                <w:rStyle w:val="Hipervnculo"/>
                 <w:noProof/>
                 <w:spacing w:val="20"/>
               </w:rPr>
@@ -2154,7 +2141,7 @@
             </w:r>
             <w:r>
               <w:rPr>
-                <w:rStyle w:val="Hyperlink"/>
+                <w:rStyle w:val="Hipervnculo"/>
                 <w:noProof/>
               </w:rPr>
               <w:t>” y OWASP ZAP</w:t>
@@ -2198,7 +2185,7 @@
                 <w:noProof/>
                 <w:webHidden/>
               </w:rPr>
-              <w:t>32</w:t>
+              <w:t>31</w:t>
             </w:r>
             <w:r>
               <w:rPr>
@@ -2211,7 +2198,7 @@
         </w:p>
         <w:p>
           <w:pPr>
-            <w:pStyle w:val="TOC2"/>
+            <w:pStyle w:val="TDC2"/>
             <w:tabs>
               <w:tab w:val="left" w:pos="1760"/>
               <w:tab w:val="right" w:leader="dot" w:pos="9962"/>
@@ -2228,7 +2215,7 @@
           <w:hyperlink w:anchor="_Toc147760453" w:history="1">
             <w:r>
               <w:rPr>
-                <w:rStyle w:val="Hyperlink"/>
+                <w:rStyle w:val="Hipervnculo"/>
                 <w:noProof/>
               </w:rPr>
               <w:t>3.3.</w:t>
@@ -2246,7 +2233,7 @@
             </w:r>
             <w:r>
               <w:rPr>
-                <w:rStyle w:val="Hyperlink"/>
+                <w:rStyle w:val="Hipervnculo"/>
                 <w:noProof/>
               </w:rPr>
               <w:t>Medición de tráfico de red</w:t>
@@ -2290,7 +2277,7 @@
                 <w:noProof/>
                 <w:webHidden/>
               </w:rPr>
-              <w:t>33</w:t>
+              <w:t>32</w:t>
             </w:r>
             <w:r>
               <w:rPr>
@@ -2303,7 +2290,7 @@
         </w:p>
         <w:p>
           <w:pPr>
-            <w:pStyle w:val="TOC3"/>
+            <w:pStyle w:val="TDC3"/>
             <w:tabs>
               <w:tab w:val="right" w:leader="dot" w:pos="9962"/>
             </w:tabs>
@@ -2319,7 +2306,7 @@
           <w:hyperlink w:anchor="_Toc147760454" w:history="1">
             <w:r>
               <w:rPr>
-                <w:rStyle w:val="Hyperlink"/>
+                <w:rStyle w:val="Hipervnculo"/>
                 <w:noProof/>
               </w:rPr>
               <w:t>Wireshark</w:t>
@@ -2363,7 +2350,7 @@
                 <w:noProof/>
                 <w:webHidden/>
               </w:rPr>
-              <w:t>34</w:t>
+              <w:t>33</w:t>
             </w:r>
             <w:r>
               <w:rPr>
@@ -2376,7 +2363,7 @@
         </w:p>
         <w:p>
           <w:pPr>
-            <w:pStyle w:val="TOC3"/>
+            <w:pStyle w:val="TDC3"/>
             <w:tabs>
               <w:tab w:val="right" w:leader="dot" w:pos="9962"/>
             </w:tabs>
@@ -2392,7 +2379,7 @@
           <w:hyperlink w:anchor="_Toc147760455" w:history="1">
             <w:r>
               <w:rPr>
-                <w:rStyle w:val="Hyperlink"/>
+                <w:rStyle w:val="Hipervnculo"/>
                 <w:noProof/>
                 <w:spacing w:val="20"/>
               </w:rPr>
@@ -2437,7 +2424,7 @@
                 <w:noProof/>
                 <w:webHidden/>
               </w:rPr>
-              <w:t>35</w:t>
+              <w:t>34</w:t>
             </w:r>
             <w:r>
               <w:rPr>
@@ -2450,7 +2437,7 @@
         </w:p>
         <w:p>
           <w:pPr>
-            <w:pStyle w:val="TOC3"/>
+            <w:pStyle w:val="TDC3"/>
             <w:tabs>
               <w:tab w:val="right" w:leader="dot" w:pos="9962"/>
             </w:tabs>
@@ -2466,7 +2453,7 @@
           <w:hyperlink w:anchor="_Toc147760456" w:history="1">
             <w:r>
               <w:rPr>
-                <w:rStyle w:val="Hyperlink"/>
+                <w:rStyle w:val="Hipervnculo"/>
                 <w:noProof/>
               </w:rPr>
               <w:t>Microsoft Message Analyzer</w:t>
@@ -2510,7 +2497,7 @@
                 <w:noProof/>
                 <w:webHidden/>
               </w:rPr>
-              <w:t>37</w:t>
+              <w:t>36</w:t>
             </w:r>
             <w:r>
               <w:rPr>
@@ -2523,7 +2510,7 @@
         </w:p>
         <w:p>
           <w:pPr>
-            <w:pStyle w:val="TOC3"/>
+            <w:pStyle w:val="TDC3"/>
             <w:tabs>
               <w:tab w:val="right" w:leader="dot" w:pos="9962"/>
             </w:tabs>
@@ -2539,14 +2526,14 @@
           <w:hyperlink w:anchor="_Toc147760457" w:history="1">
             <w:r>
               <w:rPr>
-                <w:rStyle w:val="Hyperlink"/>
+                <w:rStyle w:val="Hipervnculo"/>
                 <w:noProof/>
               </w:rPr>
               <w:t>“</w:t>
             </w:r>
             <w:r>
               <w:rPr>
-                <w:rStyle w:val="Hyperlink"/>
+                <w:rStyle w:val="Hipervnculo"/>
                 <w:noProof/>
                 <w:spacing w:val="20"/>
               </w:rPr>
@@ -2554,7 +2541,7 @@
             </w:r>
             <w:r>
               <w:rPr>
-                <w:rStyle w:val="Hyperlink"/>
+                <w:rStyle w:val="Hipervnculo"/>
                 <w:noProof/>
               </w:rPr>
               <w:t>” (PRTG)</w:t>
@@ -2598,7 +2585,7 @@
                 <w:noProof/>
                 <w:webHidden/>
               </w:rPr>
-              <w:t>38</w:t>
+              <w:t>37</w:t>
             </w:r>
             <w:r>
               <w:rPr>
@@ -2611,7 +2598,7 @@
         </w:p>
         <w:p>
           <w:pPr>
-            <w:pStyle w:val="TOC1"/>
+            <w:pStyle w:val="TDC1"/>
             <w:tabs>
               <w:tab w:val="right" w:leader="dot" w:pos="9962"/>
             </w:tabs>
@@ -2627,7 +2614,7 @@
           <w:hyperlink w:anchor="_Toc147760458" w:history="1">
             <w:r>
               <w:rPr>
-                <w:rStyle w:val="Hyperlink"/>
+                <w:rStyle w:val="Hipervnculo"/>
                 <w:noProof/>
               </w:rPr>
               <w:t>Síntesis</w:t>
@@ -2671,7 +2658,7 @@
                 <w:noProof/>
                 <w:webHidden/>
               </w:rPr>
-              <w:t>41</w:t>
+              <w:t>40</w:t>
             </w:r>
             <w:r>
               <w:rPr>
@@ -2684,7 +2671,7 @@
         </w:p>
         <w:p>
           <w:pPr>
-            <w:pStyle w:val="TOC1"/>
+            <w:pStyle w:val="TDC1"/>
             <w:tabs>
               <w:tab w:val="right" w:leader="dot" w:pos="9962"/>
             </w:tabs>
@@ -2700,7 +2687,7 @@
           <w:hyperlink w:anchor="_Toc147760459" w:history="1">
             <w:r>
               <w:rPr>
-                <w:rStyle w:val="Hyperlink"/>
+                <w:rStyle w:val="Hipervnculo"/>
                 <w:noProof/>
               </w:rPr>
               <w:t>Material complementario</w:t>
@@ -2744,7 +2731,7 @@
                 <w:noProof/>
                 <w:webHidden/>
               </w:rPr>
-              <w:t>43</w:t>
+              <w:t>42</w:t>
             </w:r>
             <w:r>
               <w:rPr>
@@ -2757,7 +2744,7 @@
         </w:p>
         <w:p>
           <w:pPr>
-            <w:pStyle w:val="TOC1"/>
+            <w:pStyle w:val="TDC1"/>
             <w:tabs>
               <w:tab w:val="right" w:leader="dot" w:pos="9962"/>
             </w:tabs>
@@ -2773,7 +2760,7 @@
           <w:hyperlink w:anchor="_Toc147760460" w:history="1">
             <w:r>
               <w:rPr>
-                <w:rStyle w:val="Hyperlink"/>
+                <w:rStyle w:val="Hipervnculo"/>
                 <w:noProof/>
               </w:rPr>
               <w:t>Glosario</w:t>
@@ -2817,7 +2804,7 @@
                 <w:noProof/>
                 <w:webHidden/>
               </w:rPr>
-              <w:t>45</w:t>
+              <w:t>44</w:t>
             </w:r>
             <w:r>
               <w:rPr>
@@ -2830,7 +2817,7 @@
         </w:p>
         <w:p>
           <w:pPr>
-            <w:pStyle w:val="TOC1"/>
+            <w:pStyle w:val="TDC1"/>
             <w:tabs>
               <w:tab w:val="right" w:leader="dot" w:pos="9962"/>
             </w:tabs>
@@ -2846,7 +2833,7 @@
           <w:hyperlink w:anchor="_Toc147760461" w:history="1">
             <w:r>
               <w:rPr>
-                <w:rStyle w:val="Hyperlink"/>
+                <w:rStyle w:val="Hipervnculo"/>
                 <w:noProof/>
               </w:rPr>
               <w:t>Referencias bibliográficas</w:t>
@@ -2890,7 +2877,7 @@
                 <w:noProof/>
                 <w:webHidden/>
               </w:rPr>
-              <w:t>47</w:t>
+              <w:t>46</w:t>
             </w:r>
             <w:r>
               <w:rPr>
@@ -2903,7 +2890,7 @@
         </w:p>
         <w:p>
           <w:pPr>
-            <w:pStyle w:val="TOC1"/>
+            <w:pStyle w:val="TDC1"/>
             <w:tabs>
               <w:tab w:val="right" w:leader="dot" w:pos="9962"/>
             </w:tabs>
@@ -2919,7 +2906,7 @@
           <w:hyperlink w:anchor="_Toc147760462" w:history="1">
             <w:r>
               <w:rPr>
-                <w:rStyle w:val="Hyperlink"/>
+                <w:rStyle w:val="Hipervnculo"/>
                 <w:noProof/>
               </w:rPr>
               <w:t>Créditos</w:t>
@@ -2963,7 +2950,7 @@
                 <w:noProof/>
                 <w:webHidden/>
               </w:rPr>
-              <w:t>50</w:t>
+              <w:t>49</w:t>
             </w:r>
             <w:r>
               <w:rPr>
@@ -2993,7 +2980,7 @@
     </w:sdt>
     <w:p>
       <w:pPr>
-        <w:pStyle w:val="TOC1"/>
+        <w:pStyle w:val="TDC1"/>
         <w:rPr>
           <w:lang w:val="es-419"/>
         </w:rPr>
@@ -3146,7 +3133,7 @@
       <w:hyperlink r:id="rId11" w:history="1">
         <w:r>
           <w:rPr>
-            <w:rStyle w:val="Hyperlink"/>
+            <w:rStyle w:val="Hipervnculo"/>
             <w:b/>
             <w:lang w:val="es-419"/>
           </w:rPr>
@@ -3156,7 +3143,7 @@
     </w:p>
     <w:tbl>
       <w:tblPr>
-        <w:tblStyle w:val="TableGrid"/>
+        <w:tblStyle w:val="Tablaconcuadrcula"/>
         <w:tblW w:w="0" w:type="auto"/>
         <w:tblLook w:val="04A0" w:firstRow="1" w:lastRow="0" w:firstColumn="1" w:lastColumn="0" w:noHBand="0" w:noVBand="1"/>
       </w:tblPr>
@@ -3264,7 +3251,7 @@
     </w:p>
     <w:p>
       <w:pPr>
-        <w:pStyle w:val="Heading1"/>
+        <w:pStyle w:val="Ttulo1"/>
       </w:pPr>
       <w:bookmarkStart w:id="1" w:name="_Toc147760436"/>
       <w:r>
@@ -3406,7 +3393,7 @@
     </w:p>
     <w:p>
       <w:pPr>
-        <w:pStyle w:val="Heading3"/>
+        <w:pStyle w:val="Ttulo3"/>
       </w:pPr>
       <w:bookmarkStart w:id="2" w:name="_Toc147760437"/>
       <w:r>
@@ -3513,7 +3500,7 @@
     </w:p>
     <w:p>
       <w:pPr>
-        <w:pStyle w:val="ListParagraph"/>
+        <w:pStyle w:val="Prrafodelista"/>
         <w:numPr>
           <w:ilvl w:val="0"/>
           <w:numId w:val="6"/>
@@ -3542,7 +3529,7 @@
     </w:p>
     <w:p>
       <w:pPr>
-        <w:pStyle w:val="ListParagraph"/>
+        <w:pStyle w:val="Prrafodelista"/>
         <w:numPr>
           <w:ilvl w:val="0"/>
           <w:numId w:val="6"/>
@@ -3571,7 +3558,7 @@
     </w:p>
     <w:p>
       <w:pPr>
-        <w:pStyle w:val="ListParagraph"/>
+        <w:pStyle w:val="Prrafodelista"/>
         <w:numPr>
           <w:ilvl w:val="0"/>
           <w:numId w:val="6"/>
@@ -3600,7 +3587,7 @@
     </w:p>
     <w:p>
       <w:pPr>
-        <w:pStyle w:val="ListParagraph"/>
+        <w:pStyle w:val="Prrafodelista"/>
         <w:numPr>
           <w:ilvl w:val="0"/>
           <w:numId w:val="6"/>
@@ -3629,7 +3616,7 @@
     </w:p>
     <w:p>
       <w:pPr>
-        <w:pStyle w:val="ListParagraph"/>
+        <w:pStyle w:val="Prrafodelista"/>
         <w:numPr>
           <w:ilvl w:val="0"/>
           <w:numId w:val="6"/>
@@ -3658,7 +3645,7 @@
     </w:p>
     <w:p>
       <w:pPr>
-        <w:pStyle w:val="ListParagraph"/>
+        <w:pStyle w:val="Prrafodelista"/>
         <w:numPr>
           <w:ilvl w:val="0"/>
           <w:numId w:val="6"/>
@@ -3687,7 +3674,7 @@
     </w:p>
     <w:p>
       <w:pPr>
-        <w:pStyle w:val="ListParagraph"/>
+        <w:pStyle w:val="Prrafodelista"/>
         <w:numPr>
           <w:ilvl w:val="0"/>
           <w:numId w:val="6"/>
@@ -3729,7 +3716,7 @@
     </w:p>
     <w:p>
       <w:pPr>
-        <w:pStyle w:val="Heading1"/>
+        <w:pStyle w:val="Ttulo1"/>
       </w:pPr>
       <w:bookmarkStart w:id="3" w:name="_Toc147760438"/>
       <w:r>
@@ -3753,7 +3740,7 @@
     </w:p>
     <w:p>
       <w:pPr>
-        <w:pStyle w:val="ListParagraph"/>
+        <w:pStyle w:val="Prrafodelista"/>
         <w:numPr>
           <w:ilvl w:val="0"/>
           <w:numId w:val="7"/>
@@ -3774,7 +3761,7 @@
     </w:p>
     <w:p>
       <w:pPr>
-        <w:pStyle w:val="ListParagraph"/>
+        <w:pStyle w:val="Prrafodelista"/>
         <w:numPr>
           <w:ilvl w:val="0"/>
           <w:numId w:val="7"/>
@@ -3795,7 +3782,7 @@
     </w:p>
     <w:p>
       <w:pPr>
-        <w:pStyle w:val="ListParagraph"/>
+        <w:pStyle w:val="Prrafodelista"/>
         <w:numPr>
           <w:ilvl w:val="0"/>
           <w:numId w:val="7"/>
@@ -3816,7 +3803,7 @@
     </w:p>
     <w:p>
       <w:pPr>
-        <w:pStyle w:val="ListParagraph"/>
+        <w:pStyle w:val="Prrafodelista"/>
         <w:numPr>
           <w:ilvl w:val="0"/>
           <w:numId w:val="7"/>
@@ -3837,7 +3824,7 @@
     </w:p>
     <w:p>
       <w:pPr>
-        <w:pStyle w:val="ListParagraph"/>
+        <w:pStyle w:val="Prrafodelista"/>
         <w:numPr>
           <w:ilvl w:val="0"/>
           <w:numId w:val="7"/>
@@ -3878,7 +3865,7 @@
     </w:p>
     <w:p>
       <w:pPr>
-        <w:pStyle w:val="Heading2"/>
+        <w:pStyle w:val="Ttulo2"/>
       </w:pPr>
       <w:bookmarkStart w:id="4" w:name="_Toc147760439"/>
       <w:r>
@@ -3908,7 +3895,7 @@
     </w:p>
     <w:p>
       <w:pPr>
-        <w:pStyle w:val="ListParagraph"/>
+        <w:pStyle w:val="Prrafodelista"/>
         <w:numPr>
           <w:ilvl w:val="0"/>
           <w:numId w:val="8"/>
@@ -3933,7 +3920,7 @@
     </w:p>
     <w:p>
       <w:pPr>
-        <w:pStyle w:val="ListParagraph"/>
+        <w:pStyle w:val="Prrafodelista"/>
         <w:numPr>
           <w:ilvl w:val="0"/>
           <w:numId w:val="9"/>
@@ -3980,7 +3967,7 @@
     </w:p>
     <w:p>
       <w:pPr>
-        <w:pStyle w:val="ListParagraph"/>
+        <w:pStyle w:val="Prrafodelista"/>
         <w:numPr>
           <w:ilvl w:val="0"/>
           <w:numId w:val="9"/>
@@ -4001,7 +3988,7 @@
     </w:p>
     <w:p>
       <w:pPr>
-        <w:pStyle w:val="ListParagraph"/>
+        <w:pStyle w:val="Prrafodelista"/>
         <w:numPr>
           <w:ilvl w:val="0"/>
           <w:numId w:val="9"/>
@@ -4022,7 +4009,7 @@
     </w:p>
     <w:p>
       <w:pPr>
-        <w:pStyle w:val="ListParagraph"/>
+        <w:pStyle w:val="Prrafodelista"/>
         <w:snapToGrid w:val="0"/>
         <w:ind w:left="1429" w:firstLine="0"/>
         <w:contextualSpacing w:val="0"/>
@@ -4039,7 +4026,7 @@
     </w:p>
     <w:p>
       <w:pPr>
-        <w:pStyle w:val="ListParagraph"/>
+        <w:pStyle w:val="Prrafodelista"/>
         <w:numPr>
           <w:ilvl w:val="0"/>
           <w:numId w:val="10"/>
@@ -4060,7 +4047,7 @@
     </w:p>
     <w:p>
       <w:pPr>
-        <w:pStyle w:val="ListParagraph"/>
+        <w:pStyle w:val="Prrafodelista"/>
         <w:numPr>
           <w:ilvl w:val="0"/>
           <w:numId w:val="10"/>
@@ -4081,7 +4068,7 @@
     </w:p>
     <w:p>
       <w:pPr>
-        <w:pStyle w:val="ListParagraph"/>
+        <w:pStyle w:val="Prrafodelista"/>
         <w:numPr>
           <w:ilvl w:val="0"/>
           <w:numId w:val="8"/>
@@ -4106,7 +4093,7 @@
     </w:p>
     <w:p>
       <w:pPr>
-        <w:pStyle w:val="ListParagraph"/>
+        <w:pStyle w:val="Prrafodelista"/>
         <w:numPr>
           <w:ilvl w:val="0"/>
           <w:numId w:val="11"/>
@@ -4127,7 +4114,7 @@
     </w:p>
     <w:p>
       <w:pPr>
-        <w:pStyle w:val="ListParagraph"/>
+        <w:pStyle w:val="Prrafodelista"/>
         <w:numPr>
           <w:ilvl w:val="0"/>
           <w:numId w:val="11"/>
@@ -4148,7 +4135,7 @@
     </w:p>
     <w:p>
       <w:pPr>
-        <w:pStyle w:val="ListParagraph"/>
+        <w:pStyle w:val="Prrafodelista"/>
         <w:snapToGrid w:val="0"/>
         <w:ind w:left="1429" w:firstLine="0"/>
         <w:contextualSpacing w:val="0"/>
@@ -4165,7 +4152,7 @@
     </w:p>
     <w:p>
       <w:pPr>
-        <w:pStyle w:val="ListParagraph"/>
+        <w:pStyle w:val="Prrafodelista"/>
         <w:numPr>
           <w:ilvl w:val="0"/>
           <w:numId w:val="12"/>
@@ -4186,7 +4173,7 @@
     </w:p>
     <w:p>
       <w:pPr>
-        <w:pStyle w:val="ListParagraph"/>
+        <w:pStyle w:val="Prrafodelista"/>
         <w:numPr>
           <w:ilvl w:val="0"/>
           <w:numId w:val="12"/>
@@ -4207,7 +4194,7 @@
     </w:p>
     <w:p>
       <w:pPr>
-        <w:pStyle w:val="ListParagraph"/>
+        <w:pStyle w:val="Prrafodelista"/>
         <w:numPr>
           <w:ilvl w:val="0"/>
           <w:numId w:val="12"/>
@@ -4229,7 +4216,7 @@
     </w:p>
     <w:p>
       <w:pPr>
-        <w:pStyle w:val="Heading3"/>
+        <w:pStyle w:val="Ttulo3"/>
       </w:pPr>
       <w:bookmarkStart w:id="5" w:name="_Toc147760440"/>
       <w:r>
@@ -4265,7 +4252,7 @@
     </w:p>
     <w:p>
       <w:pPr>
-        <w:pStyle w:val="ListParagraph"/>
+        <w:pStyle w:val="Prrafodelista"/>
         <w:numPr>
           <w:ilvl w:val="0"/>
           <w:numId w:val="13"/>
@@ -4309,7 +4296,7 @@
     </w:p>
     <w:p>
       <w:pPr>
-        <w:pStyle w:val="ListParagraph"/>
+        <w:pStyle w:val="Prrafodelista"/>
         <w:numPr>
           <w:ilvl w:val="0"/>
           <w:numId w:val="13"/>
@@ -4340,7 +4327,7 @@
     </w:p>
     <w:p>
       <w:pPr>
-        <w:pStyle w:val="ListParagraph"/>
+        <w:pStyle w:val="Prrafodelista"/>
         <w:numPr>
           <w:ilvl w:val="0"/>
           <w:numId w:val="13"/>
@@ -4379,12 +4366,26 @@
         <w:rPr>
           <w:lang w:val="es-419" w:eastAsia="es-CO"/>
         </w:rPr>
-        <w:t>A continuación se profundiza en qué consiste cada nivel:</w:t>
-      </w:r>
-    </w:p>
-    <w:p>
-      <w:pPr>
-        <w:pStyle w:val="ListParagraph"/>
+        <w:t xml:space="preserve">A </w:t>
+      </w:r>
+      <w:proofErr w:type="gramStart"/>
+      <w:r>
+        <w:rPr>
+          <w:lang w:val="es-419" w:eastAsia="es-CO"/>
+        </w:rPr>
+        <w:t>continuación</w:t>
+      </w:r>
+      <w:proofErr w:type="gramEnd"/>
+      <w:r>
+        <w:rPr>
+          <w:lang w:val="es-419" w:eastAsia="es-CO"/>
+        </w:rPr>
+        <w:t xml:space="preserve"> se profundiza en qué consiste cada nivel:</w:t>
+      </w:r>
+    </w:p>
+    <w:p>
+      <w:pPr>
+        <w:pStyle w:val="Prrafodelista"/>
         <w:numPr>
           <w:ilvl w:val="0"/>
           <w:numId w:val="14"/>
@@ -4422,7 +4423,7 @@
     </w:p>
     <w:p>
       <w:pPr>
-        <w:pStyle w:val="ListParagraph"/>
+        <w:pStyle w:val="Prrafodelista"/>
         <w:snapToGrid w:val="0"/>
         <w:ind w:left="1429" w:firstLine="0"/>
         <w:contextualSpacing w:val="0"/>
@@ -4439,7 +4440,7 @@
     </w:p>
     <w:p>
       <w:pPr>
-        <w:pStyle w:val="ListParagraph"/>
+        <w:pStyle w:val="Prrafodelista"/>
         <w:numPr>
           <w:ilvl w:val="0"/>
           <w:numId w:val="14"/>
@@ -4470,7 +4471,7 @@
     </w:p>
     <w:p>
       <w:pPr>
-        <w:pStyle w:val="ListParagraph"/>
+        <w:pStyle w:val="Prrafodelista"/>
         <w:snapToGrid w:val="0"/>
         <w:ind w:left="1429" w:firstLine="0"/>
         <w:contextualSpacing w:val="0"/>
@@ -4500,7 +4501,7 @@
     </w:p>
     <w:p>
       <w:pPr>
-        <w:pStyle w:val="ListParagraph"/>
+        <w:pStyle w:val="Prrafodelista"/>
         <w:numPr>
           <w:ilvl w:val="0"/>
           <w:numId w:val="14"/>
@@ -4531,7 +4532,7 @@
     </w:p>
     <w:p>
       <w:pPr>
-        <w:pStyle w:val="ListParagraph"/>
+        <w:pStyle w:val="Prrafodelista"/>
         <w:snapToGrid w:val="0"/>
         <w:ind w:left="1429" w:firstLine="0"/>
         <w:contextualSpacing w:val="0"/>
@@ -4549,7 +4550,7 @@
     </w:p>
     <w:p>
       <w:pPr>
-        <w:pStyle w:val="Heading3"/>
+        <w:pStyle w:val="Ttulo3"/>
       </w:pPr>
       <w:bookmarkStart w:id="6" w:name="_Toc147760441"/>
       <w:r>
@@ -4606,7 +4607,7 @@
     </w:p>
     <w:p>
       <w:pPr>
-        <w:pStyle w:val="Heading2"/>
+        <w:pStyle w:val="Ttulo2"/>
       </w:pPr>
       <w:bookmarkStart w:id="7" w:name="_Toc147760442"/>
       <w:r>
@@ -4643,7 +4644,7 @@
     </w:p>
     <w:p>
       <w:pPr>
-        <w:pStyle w:val="ListParagraph"/>
+        <w:pStyle w:val="Prrafodelista"/>
         <w:numPr>
           <w:ilvl w:val="0"/>
           <w:numId w:val="15"/>
@@ -4684,7 +4685,7 @@
     </w:p>
     <w:p>
       <w:pPr>
-        <w:pStyle w:val="ListParagraph"/>
+        <w:pStyle w:val="Prrafodelista"/>
         <w:numPr>
           <w:ilvl w:val="0"/>
           <w:numId w:val="16"/>
@@ -4705,7 +4706,7 @@
     </w:p>
     <w:p>
       <w:pPr>
-        <w:pStyle w:val="ListParagraph"/>
+        <w:pStyle w:val="Prrafodelista"/>
         <w:numPr>
           <w:ilvl w:val="0"/>
           <w:numId w:val="16"/>
@@ -4726,7 +4727,7 @@
     </w:p>
     <w:p>
       <w:pPr>
-        <w:pStyle w:val="ListParagraph"/>
+        <w:pStyle w:val="Prrafodelista"/>
         <w:numPr>
           <w:ilvl w:val="0"/>
           <w:numId w:val="16"/>
@@ -4747,7 +4748,7 @@
     </w:p>
     <w:p>
       <w:pPr>
-        <w:pStyle w:val="ListParagraph"/>
+        <w:pStyle w:val="Prrafodelista"/>
         <w:numPr>
           <w:ilvl w:val="0"/>
           <w:numId w:val="16"/>
@@ -4768,7 +4769,7 @@
     </w:p>
     <w:p>
       <w:pPr>
-        <w:pStyle w:val="ListParagraph"/>
+        <w:pStyle w:val="Prrafodelista"/>
         <w:snapToGrid w:val="0"/>
         <w:ind w:left="1429" w:firstLine="0"/>
         <w:contextualSpacing w:val="0"/>
@@ -4785,7 +4786,7 @@
     </w:p>
     <w:p>
       <w:pPr>
-        <w:pStyle w:val="ListParagraph"/>
+        <w:pStyle w:val="Prrafodelista"/>
         <w:numPr>
           <w:ilvl w:val="0"/>
           <w:numId w:val="17"/>
@@ -4806,7 +4807,7 @@
     </w:p>
     <w:p>
       <w:pPr>
-        <w:pStyle w:val="ListParagraph"/>
+        <w:pStyle w:val="Prrafodelista"/>
         <w:numPr>
           <w:ilvl w:val="0"/>
           <w:numId w:val="17"/>
@@ -4827,7 +4828,7 @@
     </w:p>
     <w:p>
       <w:pPr>
-        <w:pStyle w:val="ListParagraph"/>
+        <w:pStyle w:val="Prrafodelista"/>
         <w:numPr>
           <w:ilvl w:val="0"/>
           <w:numId w:val="15"/>
@@ -4868,7 +4869,7 @@
     </w:p>
     <w:p>
       <w:pPr>
-        <w:pStyle w:val="ListParagraph"/>
+        <w:pStyle w:val="Prrafodelista"/>
         <w:numPr>
           <w:ilvl w:val="0"/>
           <w:numId w:val="18"/>
@@ -4889,7 +4890,7 @@
     </w:p>
     <w:p>
       <w:pPr>
-        <w:pStyle w:val="ListParagraph"/>
+        <w:pStyle w:val="Prrafodelista"/>
         <w:numPr>
           <w:ilvl w:val="0"/>
           <w:numId w:val="18"/>
@@ -4911,7 +4912,7 @@
     </w:p>
     <w:p>
       <w:pPr>
-        <w:pStyle w:val="ListParagraph"/>
+        <w:pStyle w:val="Prrafodelista"/>
         <w:snapToGrid w:val="0"/>
         <w:ind w:left="1429" w:firstLine="0"/>
         <w:contextualSpacing w:val="0"/>
@@ -4928,7 +4929,7 @@
     </w:p>
     <w:p>
       <w:pPr>
-        <w:pStyle w:val="ListParagraph"/>
+        <w:pStyle w:val="Prrafodelista"/>
         <w:numPr>
           <w:ilvl w:val="0"/>
           <w:numId w:val="19"/>
@@ -4949,7 +4950,7 @@
     </w:p>
     <w:p>
       <w:pPr>
-        <w:pStyle w:val="ListParagraph"/>
+        <w:pStyle w:val="Prrafodelista"/>
         <w:numPr>
           <w:ilvl w:val="0"/>
           <w:numId w:val="19"/>
@@ -4977,7 +4978,7 @@
     </w:p>
     <w:p>
       <w:pPr>
-        <w:pStyle w:val="Heading2"/>
+        <w:pStyle w:val="Ttulo2"/>
       </w:pPr>
       <w:bookmarkStart w:id="8" w:name="_Toc147760443"/>
       <w:r>
@@ -5000,7 +5001,7 @@
     </w:p>
     <w:p>
       <w:pPr>
-        <w:pStyle w:val="ListParagraph"/>
+        <w:pStyle w:val="Prrafodelista"/>
         <w:numPr>
           <w:ilvl w:val="0"/>
           <w:numId w:val="20"/>
@@ -5025,7 +5026,7 @@
     </w:p>
     <w:p>
       <w:pPr>
-        <w:pStyle w:val="ListParagraph"/>
+        <w:pStyle w:val="Prrafodelista"/>
         <w:numPr>
           <w:ilvl w:val="0"/>
           <w:numId w:val="21"/>
@@ -5046,7 +5047,7 @@
     </w:p>
     <w:p>
       <w:pPr>
-        <w:pStyle w:val="ListParagraph"/>
+        <w:pStyle w:val="Prrafodelista"/>
         <w:numPr>
           <w:ilvl w:val="0"/>
           <w:numId w:val="21"/>
@@ -5067,7 +5068,7 @@
     </w:p>
     <w:p>
       <w:pPr>
-        <w:pStyle w:val="ListParagraph"/>
+        <w:pStyle w:val="Prrafodelista"/>
         <w:numPr>
           <w:ilvl w:val="0"/>
           <w:numId w:val="21"/>
@@ -5088,7 +5089,7 @@
     </w:p>
     <w:p>
       <w:pPr>
-        <w:pStyle w:val="ListParagraph"/>
+        <w:pStyle w:val="Prrafodelista"/>
         <w:snapToGrid w:val="0"/>
         <w:ind w:left="1429" w:firstLine="0"/>
         <w:contextualSpacing w:val="0"/>
@@ -5105,7 +5106,7 @@
     </w:p>
     <w:p>
       <w:pPr>
-        <w:pStyle w:val="ListParagraph"/>
+        <w:pStyle w:val="Prrafodelista"/>
         <w:numPr>
           <w:ilvl w:val="0"/>
           <w:numId w:val="22"/>
@@ -5127,7 +5128,7 @@
     </w:p>
     <w:p>
       <w:pPr>
-        <w:pStyle w:val="ListParagraph"/>
+        <w:pStyle w:val="Prrafodelista"/>
         <w:numPr>
           <w:ilvl w:val="0"/>
           <w:numId w:val="22"/>
@@ -5148,7 +5149,7 @@
     </w:p>
     <w:p>
       <w:pPr>
-        <w:pStyle w:val="ListParagraph"/>
+        <w:pStyle w:val="Prrafodelista"/>
         <w:numPr>
           <w:ilvl w:val="0"/>
           <w:numId w:val="20"/>
@@ -5173,7 +5174,7 @@
     </w:p>
     <w:p>
       <w:pPr>
-        <w:pStyle w:val="ListParagraph"/>
+        <w:pStyle w:val="Prrafodelista"/>
         <w:numPr>
           <w:ilvl w:val="0"/>
           <w:numId w:val="23"/>
@@ -5194,7 +5195,7 @@
     </w:p>
     <w:p>
       <w:pPr>
-        <w:pStyle w:val="ListParagraph"/>
+        <w:pStyle w:val="Prrafodelista"/>
         <w:snapToGrid w:val="0"/>
         <w:ind w:left="1429" w:firstLine="0"/>
         <w:contextualSpacing w:val="0"/>
@@ -5211,7 +5212,7 @@
     </w:p>
     <w:p>
       <w:pPr>
-        <w:pStyle w:val="ListParagraph"/>
+        <w:pStyle w:val="Prrafodelista"/>
         <w:numPr>
           <w:ilvl w:val="0"/>
           <w:numId w:val="24"/>
@@ -5239,7 +5240,7 @@
     </w:p>
     <w:p>
       <w:pPr>
-        <w:pStyle w:val="Heading2"/>
+        <w:pStyle w:val="Ttulo2"/>
       </w:pPr>
       <w:bookmarkStart w:id="9" w:name="_Toc147760444"/>
       <w:r>
@@ -5282,7 +5283,7 @@
     </w:p>
     <w:p>
       <w:pPr>
-        <w:pStyle w:val="ListParagraph"/>
+        <w:pStyle w:val="Prrafodelista"/>
         <w:numPr>
           <w:ilvl w:val="0"/>
           <w:numId w:val="25"/>
@@ -5308,7 +5309,7 @@
     </w:p>
     <w:p>
       <w:pPr>
-        <w:pStyle w:val="ListParagraph"/>
+        <w:pStyle w:val="Prrafodelista"/>
         <w:numPr>
           <w:ilvl w:val="0"/>
           <w:numId w:val="26"/>
@@ -5329,7 +5330,7 @@
     </w:p>
     <w:p>
       <w:pPr>
-        <w:pStyle w:val="ListParagraph"/>
+        <w:pStyle w:val="Prrafodelista"/>
         <w:numPr>
           <w:ilvl w:val="0"/>
           <w:numId w:val="26"/>
@@ -5350,7 +5351,7 @@
     </w:p>
     <w:p>
       <w:pPr>
-        <w:pStyle w:val="ListParagraph"/>
+        <w:pStyle w:val="Prrafodelista"/>
         <w:snapToGrid w:val="0"/>
         <w:ind w:left="1429" w:firstLine="0"/>
         <w:contextualSpacing w:val="0"/>
@@ -5367,7 +5368,7 @@
     </w:p>
     <w:p>
       <w:pPr>
-        <w:pStyle w:val="ListParagraph"/>
+        <w:pStyle w:val="Prrafodelista"/>
         <w:numPr>
           <w:ilvl w:val="0"/>
           <w:numId w:val="27"/>
@@ -5388,7 +5389,7 @@
     </w:p>
     <w:p>
       <w:pPr>
-        <w:pStyle w:val="ListParagraph"/>
+        <w:pStyle w:val="Prrafodelista"/>
         <w:numPr>
           <w:ilvl w:val="0"/>
           <w:numId w:val="27"/>
@@ -5409,7 +5410,7 @@
     </w:p>
     <w:p>
       <w:pPr>
-        <w:pStyle w:val="ListParagraph"/>
+        <w:pStyle w:val="Prrafodelista"/>
         <w:numPr>
           <w:ilvl w:val="0"/>
           <w:numId w:val="27"/>
@@ -5430,7 +5431,7 @@
     </w:p>
     <w:p>
       <w:pPr>
-        <w:pStyle w:val="ListParagraph"/>
+        <w:pStyle w:val="Prrafodelista"/>
         <w:numPr>
           <w:ilvl w:val="0"/>
           <w:numId w:val="25"/>
@@ -5455,7 +5456,7 @@
     </w:p>
     <w:p>
       <w:pPr>
-        <w:pStyle w:val="ListParagraph"/>
+        <w:pStyle w:val="Prrafodelista"/>
         <w:numPr>
           <w:ilvl w:val="0"/>
           <w:numId w:val="28"/>
@@ -5476,7 +5477,7 @@
     </w:p>
     <w:p>
       <w:pPr>
-        <w:pStyle w:val="ListParagraph"/>
+        <w:pStyle w:val="Prrafodelista"/>
         <w:numPr>
           <w:ilvl w:val="0"/>
           <w:numId w:val="28"/>
@@ -5497,7 +5498,7 @@
     </w:p>
     <w:p>
       <w:pPr>
-        <w:pStyle w:val="ListParagraph"/>
+        <w:pStyle w:val="Prrafodelista"/>
         <w:numPr>
           <w:ilvl w:val="0"/>
           <w:numId w:val="28"/>
@@ -5518,7 +5519,7 @@
     </w:p>
     <w:p>
       <w:pPr>
-        <w:pStyle w:val="ListParagraph"/>
+        <w:pStyle w:val="Prrafodelista"/>
         <w:snapToGrid w:val="0"/>
         <w:ind w:left="1429" w:firstLine="0"/>
         <w:contextualSpacing w:val="0"/>
@@ -5535,7 +5536,7 @@
     </w:p>
     <w:p>
       <w:pPr>
-        <w:pStyle w:val="ListParagraph"/>
+        <w:pStyle w:val="Prrafodelista"/>
         <w:numPr>
           <w:ilvl w:val="0"/>
           <w:numId w:val="29"/>
@@ -5569,7 +5570,7 @@
     </w:p>
     <w:p>
       <w:pPr>
-        <w:pStyle w:val="ListParagraph"/>
+        <w:pStyle w:val="Prrafodelista"/>
         <w:numPr>
           <w:ilvl w:val="0"/>
           <w:numId w:val="29"/>
@@ -5585,12 +5586,26 @@
         <w:rPr>
           <w:lang w:val="es-419" w:eastAsia="es-CO"/>
         </w:rPr>
-        <w:t>Desarrollar un diccionario de indicadores y métricas que detalle la definición y el cálculo de la misma.</w:t>
-      </w:r>
-    </w:p>
-    <w:p>
-      <w:pPr>
-        <w:pStyle w:val="ListParagraph"/>
+        <w:t xml:space="preserve">Desarrollar un diccionario de indicadores y métricas que detalle la definición y el cálculo de </w:t>
+      </w:r>
+      <w:proofErr w:type="gramStart"/>
+      <w:r>
+        <w:rPr>
+          <w:lang w:val="es-419" w:eastAsia="es-CO"/>
+        </w:rPr>
+        <w:t>la misma</w:t>
+      </w:r>
+      <w:proofErr w:type="gramEnd"/>
+      <w:r>
+        <w:rPr>
+          <w:lang w:val="es-419" w:eastAsia="es-CO"/>
+        </w:rPr>
+        <w:t>.</w:t>
+      </w:r>
+    </w:p>
+    <w:p>
+      <w:pPr>
+        <w:pStyle w:val="Prrafodelista"/>
         <w:numPr>
           <w:ilvl w:val="0"/>
           <w:numId w:val="29"/>
@@ -5625,7 +5640,7 @@
     </w:p>
     <w:p>
       <w:pPr>
-        <w:pStyle w:val="ListParagraph"/>
+        <w:pStyle w:val="Prrafodelista"/>
         <w:numPr>
           <w:ilvl w:val="0"/>
           <w:numId w:val="29"/>
@@ -5659,7 +5674,7 @@
     </w:p>
     <w:p>
       <w:pPr>
-        <w:pStyle w:val="ListParagraph"/>
+        <w:pStyle w:val="Prrafodelista"/>
         <w:numPr>
           <w:ilvl w:val="0"/>
           <w:numId w:val="44"/>
@@ -5693,12 +5708,26 @@
         <w:rPr>
           <w:lang w:val="es-419" w:eastAsia="es-CO"/>
         </w:rPr>
-        <w:t>Para conseguir los indicadores y sus métricas es necesario conocer los requisitos de seguridad que se pretenden verificar en una aplicación web, es por ello que se presenta a continuación una lista de estos, basado en la propuesta del ASVS en su versión 4.0. (OWASP. 2021).</w:t>
-      </w:r>
-    </w:p>
-    <w:p>
-      <w:pPr>
-        <w:pStyle w:val="ListParagraph"/>
+        <w:t xml:space="preserve">Para conseguir los indicadores y sus métricas es necesario conocer los requisitos de seguridad que se pretenden verificar en una aplicación web, es por ello </w:t>
+      </w:r>
+      <w:proofErr w:type="gramStart"/>
+      <w:r>
+        <w:rPr>
+          <w:lang w:val="es-419" w:eastAsia="es-CO"/>
+        </w:rPr>
+        <w:t>que</w:t>
+      </w:r>
+      <w:proofErr w:type="gramEnd"/>
+      <w:r>
+        <w:rPr>
+          <w:lang w:val="es-419" w:eastAsia="es-CO"/>
+        </w:rPr>
+        <w:t xml:space="preserve"> se presenta a continuación una lista de estos, basado en la propuesta del ASVS en su versión 4.0. (OWASP. 2021).</w:t>
+      </w:r>
+    </w:p>
+    <w:p>
+      <w:pPr>
+        <w:pStyle w:val="Prrafodelista"/>
         <w:numPr>
           <w:ilvl w:val="0"/>
           <w:numId w:val="44"/>
@@ -5745,7 +5774,21 @@
         <w:rPr>
           <w:lang w:val="es-419" w:eastAsia="es-CO"/>
         </w:rPr>
-        <w:t xml:space="preserve">”, puesto que, este define la estructuras que componen la aplicación y la forma como se comunican entre ellas, para tener la capacidad de satisfacer los atributos de calidad del sistema. Es por ello que para este elemento se debe asegurar que se cumplan los requisitos que se observan en el PDF </w:t>
+        <w:t xml:space="preserve">”, puesto que, este define la estructuras que componen la aplicación y la forma como se comunican entre ellas, para tener la capacidad de satisfacer los atributos de calidad del sistema. Es por ello </w:t>
+      </w:r>
+      <w:proofErr w:type="gramStart"/>
+      <w:r>
+        <w:rPr>
+          <w:lang w:val="es-419" w:eastAsia="es-CO"/>
+        </w:rPr>
+        <w:t>que</w:t>
+      </w:r>
+      <w:proofErr w:type="gramEnd"/>
+      <w:r>
+        <w:rPr>
+          <w:lang w:val="es-419" w:eastAsia="es-CO"/>
+        </w:rPr>
+        <w:t xml:space="preserve"> para este elemento se debe asegurar que se cumplan los requisitos que se observan en el PDF </w:t>
       </w:r>
       <w:r>
         <w:rPr>
@@ -5772,7 +5815,7 @@
     </w:p>
     <w:p>
       <w:pPr>
-        <w:pStyle w:val="ListParagraph"/>
+        <w:pStyle w:val="Prrafodelista"/>
         <w:numPr>
           <w:ilvl w:val="0"/>
           <w:numId w:val="44"/>
@@ -5832,7 +5875,7 @@
     </w:p>
     <w:p>
       <w:pPr>
-        <w:pStyle w:val="ListParagraph"/>
+        <w:pStyle w:val="Prrafodelista"/>
         <w:numPr>
           <w:ilvl w:val="0"/>
           <w:numId w:val="44"/>
@@ -5885,7 +5928,7 @@
     </w:p>
     <w:p>
       <w:pPr>
-        <w:pStyle w:val="ListParagraph"/>
+        <w:pStyle w:val="Prrafodelista"/>
         <w:numPr>
           <w:ilvl w:val="0"/>
           <w:numId w:val="44"/>
@@ -5964,7 +6007,7 @@
     </w:p>
     <w:p>
       <w:pPr>
-        <w:pStyle w:val="ListParagraph"/>
+        <w:pStyle w:val="Prrafodelista"/>
         <w:numPr>
           <w:ilvl w:val="0"/>
           <w:numId w:val="44"/>
@@ -5998,7 +6041,21 @@
         <w:rPr>
           <w:lang w:val="es-419" w:eastAsia="es-CO"/>
         </w:rPr>
-        <w:t xml:space="preserve">Esta verificación hace referencia a la importancia del encriptamiento de los datos más sensible dentro de una aplicación; es por ello que el sistema debe asegurar que se cumplan los </w:t>
+        <w:t xml:space="preserve">Esta verificación hace referencia a la importancia del encriptamiento de los datos más sensible dentro de una aplicación; es por ello </w:t>
+      </w:r>
+      <w:proofErr w:type="gramStart"/>
+      <w:r>
+        <w:rPr>
+          <w:lang w:val="es-419" w:eastAsia="es-CO"/>
+        </w:rPr>
+        <w:t>que</w:t>
+      </w:r>
+      <w:proofErr w:type="gramEnd"/>
+      <w:r>
+        <w:rPr>
+          <w:lang w:val="es-419" w:eastAsia="es-CO"/>
+        </w:rPr>
+        <w:t xml:space="preserve"> el sistema debe asegurar que se cumplan los </w:t>
       </w:r>
       <w:r>
         <w:rPr>
@@ -6024,7 +6081,7 @@
     </w:p>
     <w:p>
       <w:pPr>
-        <w:pStyle w:val="ListParagraph"/>
+        <w:pStyle w:val="Prrafodelista"/>
         <w:numPr>
           <w:ilvl w:val="0"/>
           <w:numId w:val="44"/>
@@ -6133,7 +6190,21 @@
         <w:rPr>
           <w:lang w:val="es-419" w:eastAsia="es-CO"/>
         </w:rPr>
-        <w:t xml:space="preserve"> deben presentar una cobertura acorde a las reglamentaciones y leyes dispuestas por el país ante los temas de privacidad de la información o directivas similares y se debe garantizar que se gestiona de forma segura. Es por ello que la aplicación debe contar con la validación de los ítems que se presentan en el PDF </w:t>
+        <w:t xml:space="preserve"> deben presentar una cobertura acorde a las reglamentaciones y leyes dispuestas por el país ante los temas de privacidad de la información o directivas similares y se debe garantizar que se gestiona de forma segura. Es por ello </w:t>
+      </w:r>
+      <w:proofErr w:type="gramStart"/>
+      <w:r>
+        <w:rPr>
+          <w:lang w:val="es-419" w:eastAsia="es-CO"/>
+        </w:rPr>
+        <w:t>que</w:t>
+      </w:r>
+      <w:proofErr w:type="gramEnd"/>
+      <w:r>
+        <w:rPr>
+          <w:lang w:val="es-419" w:eastAsia="es-CO"/>
+        </w:rPr>
+        <w:t xml:space="preserve"> la aplicación debe contar con la validación de los ítems que se presentan en el PDF </w:t>
       </w:r>
       <w:r>
         <w:rPr>
@@ -6152,7 +6223,7 @@
     </w:p>
     <w:p>
       <w:pPr>
-        <w:pStyle w:val="ListParagraph"/>
+        <w:pStyle w:val="Prrafodelista"/>
         <w:numPr>
           <w:ilvl w:val="0"/>
           <w:numId w:val="44"/>
@@ -6188,12 +6259,14 @@
         </w:rPr>
         <w:t xml:space="preserve">Este requisito de verificación se centra en la confidencialidad, integridad y disponibilidad de los datos, teniendo presente que esto se aplica en un servidor de aplicaciones, lo que permite asumir que posee protecciones confiables y suficientes. Sin embargo, un sistema debe comprender que todos los dispositivos de los usuarios pueden comprometer la seguridad de alguna forma en el proceso de transmisión de información, por lo que es responsabilidad de la aplicación que </w:t>
       </w:r>
+      <w:proofErr w:type="gramStart"/>
       <w:r>
         <w:rPr>
           <w:lang w:val="es-419" w:eastAsia="es-CO"/>
         </w:rPr>
         <w:t>los datos persistidos en algún dispositivo esté</w:t>
       </w:r>
+      <w:proofErr w:type="gramEnd"/>
       <w:r>
         <w:rPr>
           <w:lang w:val="es-419" w:eastAsia="es-CO"/>
@@ -6224,7 +6297,7 @@
     </w:p>
     <w:p>
       <w:pPr>
-        <w:pStyle w:val="ListParagraph"/>
+        <w:pStyle w:val="Prrafodelista"/>
         <w:numPr>
           <w:ilvl w:val="0"/>
           <w:numId w:val="44"/>
@@ -6277,7 +6350,7 @@
     </w:p>
     <w:p>
       <w:pPr>
-        <w:pStyle w:val="ListParagraph"/>
+        <w:pStyle w:val="Prrafodelista"/>
         <w:numPr>
           <w:ilvl w:val="0"/>
           <w:numId w:val="44"/>
@@ -6330,7 +6403,7 @@
     </w:p>
     <w:p>
       <w:pPr>
-        <w:pStyle w:val="ListParagraph"/>
+        <w:pStyle w:val="Prrafodelista"/>
         <w:numPr>
           <w:ilvl w:val="0"/>
           <w:numId w:val="44"/>
@@ -6383,7 +6456,7 @@
     </w:p>
     <w:p>
       <w:pPr>
-        <w:pStyle w:val="ListParagraph"/>
+        <w:pStyle w:val="Prrafodelista"/>
         <w:numPr>
           <w:ilvl w:val="0"/>
           <w:numId w:val="44"/>
@@ -6436,7 +6509,7 @@
     </w:p>
     <w:p>
       <w:pPr>
-        <w:pStyle w:val="ListParagraph"/>
+        <w:pStyle w:val="Prrafodelista"/>
         <w:numPr>
           <w:ilvl w:val="0"/>
           <w:numId w:val="44"/>
@@ -6489,7 +6562,7 @@
     </w:p>
     <w:p>
       <w:pPr>
-        <w:pStyle w:val="ListParagraph"/>
+        <w:pStyle w:val="Prrafodelista"/>
         <w:numPr>
           <w:ilvl w:val="0"/>
           <w:numId w:val="44"/>
@@ -6594,7 +6667,7 @@
     </w:p>
     <w:p>
       <w:pPr>
-        <w:pStyle w:val="Heading3"/>
+        <w:pStyle w:val="Ttulo3"/>
       </w:pPr>
       <w:bookmarkStart w:id="10" w:name="_Toc147760445"/>
       <w:r>
@@ -6665,7 +6738,7 @@
     </w:p>
     <w:p>
       <w:pPr>
-        <w:pStyle w:val="ListParagraph"/>
+        <w:pStyle w:val="Prrafodelista"/>
         <w:numPr>
           <w:ilvl w:val="0"/>
           <w:numId w:val="30"/>
@@ -6697,7 +6770,7 @@
     </w:p>
     <w:p>
       <w:pPr>
-        <w:pStyle w:val="ListParagraph"/>
+        <w:pStyle w:val="Prrafodelista"/>
         <w:numPr>
           <w:ilvl w:val="0"/>
           <w:numId w:val="30"/>
@@ -6765,7 +6838,7 @@
     </w:p>
     <w:p>
       <w:pPr>
-        <w:pStyle w:val="ListParagraph"/>
+        <w:pStyle w:val="Prrafodelista"/>
         <w:numPr>
           <w:ilvl w:val="0"/>
           <w:numId w:val="31"/>
@@ -6796,7 +6869,7 @@
     </w:p>
     <w:p>
       <w:pPr>
-        <w:pStyle w:val="ListParagraph"/>
+        <w:pStyle w:val="Prrafodelista"/>
         <w:snapToGrid w:val="0"/>
         <w:ind w:left="1429" w:firstLine="0"/>
         <w:contextualSpacing w:val="0"/>
@@ -6813,7 +6886,7 @@
     </w:p>
     <w:p>
       <w:pPr>
-        <w:pStyle w:val="ListParagraph"/>
+        <w:pStyle w:val="Prrafodelista"/>
         <w:ind w:left="1429" w:firstLine="0"/>
         <w:rPr>
           <w:b/>
@@ -6832,7 +6905,7 @@
     </w:p>
     <w:p>
       <w:pPr>
-        <w:pStyle w:val="ListParagraph"/>
+        <w:pStyle w:val="Prrafodelista"/>
         <w:numPr>
           <w:ilvl w:val="0"/>
           <w:numId w:val="32"/>
@@ -6853,7 +6926,7 @@
     </w:p>
     <w:p>
       <w:pPr>
-        <w:pStyle w:val="ListParagraph"/>
+        <w:pStyle w:val="Prrafodelista"/>
         <w:numPr>
           <w:ilvl w:val="0"/>
           <w:numId w:val="32"/>
@@ -6875,7 +6948,7 @@
     </w:p>
     <w:p>
       <w:pPr>
-        <w:pStyle w:val="ListParagraph"/>
+        <w:pStyle w:val="Prrafodelista"/>
         <w:numPr>
           <w:ilvl w:val="0"/>
           <w:numId w:val="31"/>
@@ -6906,7 +6979,7 @@
     </w:p>
     <w:p>
       <w:pPr>
-        <w:pStyle w:val="ListParagraph"/>
+        <w:pStyle w:val="Prrafodelista"/>
         <w:snapToGrid w:val="0"/>
         <w:ind w:left="1429" w:firstLine="0"/>
         <w:contextualSpacing w:val="0"/>
@@ -6923,7 +6996,26 @@
     </w:p>
     <w:p>
       <w:pPr>
-        <w:pStyle w:val="ListParagraph"/>
+        <w:pStyle w:val="Prrafodelista"/>
+        <w:ind w:left="1429" w:firstLine="0"/>
+        <w:rPr>
+          <w:b/>
+          <w:bCs/>
+          <w:lang w:val="es-419" w:eastAsia="es-CO"/>
+        </w:rPr>
+      </w:pPr>
+      <w:r>
+        <w:rPr>
+          <w:b/>
+          <w:bCs/>
+          <w:lang w:val="es-419" w:eastAsia="es-CO"/>
+        </w:rPr>
+        <w:t>Requisito de verificación de arquitectura, diseño y modelado de amenazas.</w:t>
+      </w:r>
+    </w:p>
+    <w:p>
+      <w:pPr>
+        <w:pStyle w:val="Prrafodelista"/>
         <w:numPr>
           <w:ilvl w:val="0"/>
           <w:numId w:val="33"/>
@@ -6939,12 +7031,12 @@
         <w:rPr>
           <w:lang w:val="es-419" w:eastAsia="es-CO"/>
         </w:rPr>
-        <w:t>Requisito de verificación de arquitectura, diseño y modelado de amenazas.</w:t>
-      </w:r>
-    </w:p>
-    <w:p>
-      <w:pPr>
-        <w:pStyle w:val="ListParagraph"/>
+        <w:t>Disminuir a cero la información sensible de código visible del lado del cliente.</w:t>
+      </w:r>
+    </w:p>
+    <w:p>
+      <w:pPr>
+        <w:pStyle w:val="Prrafodelista"/>
         <w:numPr>
           <w:ilvl w:val="0"/>
           <w:numId w:val="33"/>
@@ -6960,33 +7052,12 @@
         <w:rPr>
           <w:lang w:val="es-419" w:eastAsia="es-CO"/>
         </w:rPr>
-        <w:t>Disminuir a cero la información sensible de código visible del lado del cliente.</w:t>
-      </w:r>
-    </w:p>
-    <w:p>
-      <w:pPr>
-        <w:pStyle w:val="ListParagraph"/>
-        <w:numPr>
-          <w:ilvl w:val="0"/>
-          <w:numId w:val="33"/>
-        </w:numPr>
-        <w:snapToGrid w:val="0"/>
-        <w:ind w:left="2268"/>
-        <w:contextualSpacing w:val="0"/>
-        <w:rPr>
-          <w:lang w:val="es-419" w:eastAsia="es-CO"/>
-        </w:rPr>
-      </w:pPr>
-      <w:r>
-        <w:rPr>
-          <w:lang w:val="es-419" w:eastAsia="es-CO"/>
-        </w:rPr>
         <w:t>Llevar el código a solo realizar un 10 % de llamadas a librerías externas o programas de terceros.</w:t>
       </w:r>
     </w:p>
     <w:p>
       <w:pPr>
-        <w:pStyle w:val="ListParagraph"/>
+        <w:pStyle w:val="Prrafodelista"/>
         <w:numPr>
           <w:ilvl w:val="0"/>
           <w:numId w:val="31"/>
@@ -7017,7 +7088,7 @@
     </w:p>
     <w:p>
       <w:pPr>
-        <w:pStyle w:val="ListParagraph"/>
+        <w:pStyle w:val="Prrafodelista"/>
         <w:snapToGrid w:val="0"/>
         <w:ind w:left="1429" w:firstLine="0"/>
         <w:contextualSpacing w:val="0"/>
@@ -7041,7 +7112,7 @@
     </w:p>
     <w:p>
       <w:pPr>
-        <w:pStyle w:val="Heading2"/>
+        <w:pStyle w:val="Ttulo2"/>
       </w:pPr>
       <w:bookmarkStart w:id="11" w:name="_Toc147760446"/>
       <w:r>
@@ -7077,7 +7148,7 @@
     </w:p>
     <w:p>
       <w:pPr>
-        <w:pStyle w:val="ListParagraph"/>
+        <w:pStyle w:val="Prrafodelista"/>
         <w:numPr>
           <w:ilvl w:val="0"/>
           <w:numId w:val="34"/>
@@ -7108,7 +7179,7 @@
     </w:p>
     <w:p>
       <w:pPr>
-        <w:pStyle w:val="ListParagraph"/>
+        <w:pStyle w:val="Prrafodelista"/>
         <w:numPr>
           <w:ilvl w:val="0"/>
           <w:numId w:val="34"/>
@@ -7134,12 +7205,26 @@
         <w:rPr>
           <w:lang w:val="es-419" w:eastAsia="es-CO"/>
         </w:rPr>
-        <w:t>Si los datos que puede tomar la métrica no son precisos ni verificables, se dice que son aleatorios y arbitrarios, por tanto, no debería plantearse como una métrica a tener en cuenta.</w:t>
-      </w:r>
-    </w:p>
-    <w:p>
-      <w:pPr>
-        <w:pStyle w:val="ListParagraph"/>
+        <w:t xml:space="preserve">Si los datos que puede tomar la métrica no son precisos ni verificables, se dice que son aleatorios y arbitrarios, por tanto, no debería plantearse como una métrica </w:t>
+      </w:r>
+      <w:proofErr w:type="gramStart"/>
+      <w:r>
+        <w:rPr>
+          <w:lang w:val="es-419" w:eastAsia="es-CO"/>
+        </w:rPr>
+        <w:t>a</w:t>
+      </w:r>
+      <w:proofErr w:type="gramEnd"/>
+      <w:r>
+        <w:rPr>
+          <w:lang w:val="es-419" w:eastAsia="es-CO"/>
+        </w:rPr>
+        <w:t xml:space="preserve"> tener en cuenta.</w:t>
+      </w:r>
+    </w:p>
+    <w:p>
+      <w:pPr>
+        <w:pStyle w:val="Prrafodelista"/>
         <w:numPr>
           <w:ilvl w:val="0"/>
           <w:numId w:val="34"/>
@@ -7170,7 +7255,7 @@
     </w:p>
     <w:p>
       <w:pPr>
-        <w:pStyle w:val="ListParagraph"/>
+        <w:pStyle w:val="Prrafodelista"/>
         <w:numPr>
           <w:ilvl w:val="0"/>
           <w:numId w:val="34"/>
@@ -7201,7 +7286,7 @@
     </w:p>
     <w:p>
       <w:pPr>
-        <w:pStyle w:val="ListParagraph"/>
+        <w:pStyle w:val="Prrafodelista"/>
         <w:numPr>
           <w:ilvl w:val="0"/>
           <w:numId w:val="34"/>
@@ -7252,7 +7337,7 @@
     </w:p>
     <w:p>
       <w:pPr>
-        <w:pStyle w:val="ListParagraph"/>
+        <w:pStyle w:val="Prrafodelista"/>
         <w:numPr>
           <w:ilvl w:val="0"/>
           <w:numId w:val="35"/>
@@ -7283,7 +7368,7 @@
     </w:p>
     <w:p>
       <w:pPr>
-        <w:pStyle w:val="ListParagraph"/>
+        <w:pStyle w:val="Prrafodelista"/>
         <w:numPr>
           <w:ilvl w:val="0"/>
           <w:numId w:val="35"/>
@@ -7327,7 +7412,7 @@
     </w:p>
     <w:p>
       <w:pPr>
-        <w:pStyle w:val="ListParagraph"/>
+        <w:pStyle w:val="Prrafodelista"/>
         <w:numPr>
           <w:ilvl w:val="0"/>
           <w:numId w:val="35"/>
@@ -7409,22 +7494,7 @@
     </w:p>
     <w:p>
       <w:pPr>
-        <w:ind w:firstLine="0"/>
-        <w:rPr>
-          <w:lang w:val="es-419" w:eastAsia="es-CO"/>
-        </w:rPr>
-      </w:pPr>
-      <w:r>
-        <w:rPr>
-          <w:lang w:val="es-419" w:eastAsia="es-CO"/>
-        </w:rPr>
-        <w:lastRenderedPageBreak/>
-        <w:br w:type="page"/>
-      </w:r>
-    </w:p>
-    <w:p>
-      <w:pPr>
-        <w:pStyle w:val="Heading1"/>
+        <w:pStyle w:val="Ttulo1"/>
       </w:pPr>
       <w:bookmarkStart w:id="12" w:name="_Toc147760447"/>
       <w:r>
@@ -7448,7 +7518,7 @@
     </w:p>
     <w:p>
       <w:pPr>
-        <w:pStyle w:val="ListParagraph"/>
+        <w:pStyle w:val="Prrafodelista"/>
         <w:numPr>
           <w:ilvl w:val="0"/>
           <w:numId w:val="36"/>
@@ -7473,7 +7543,7 @@
     </w:p>
     <w:p>
       <w:pPr>
-        <w:pStyle w:val="ListParagraph"/>
+        <w:pStyle w:val="Prrafodelista"/>
         <w:numPr>
           <w:ilvl w:val="0"/>
           <w:numId w:val="37"/>
@@ -7494,7 +7564,7 @@
     </w:p>
     <w:p>
       <w:pPr>
-        <w:pStyle w:val="ListParagraph"/>
+        <w:pStyle w:val="Prrafodelista"/>
         <w:numPr>
           <w:ilvl w:val="0"/>
           <w:numId w:val="37"/>
@@ -7515,7 +7585,7 @@
     </w:p>
     <w:p>
       <w:pPr>
-        <w:pStyle w:val="ListParagraph"/>
+        <w:pStyle w:val="Prrafodelista"/>
         <w:numPr>
           <w:ilvl w:val="0"/>
           <w:numId w:val="37"/>
@@ -7536,7 +7606,7 @@
     </w:p>
     <w:p>
       <w:pPr>
-        <w:pStyle w:val="ListParagraph"/>
+        <w:pStyle w:val="Prrafodelista"/>
         <w:numPr>
           <w:ilvl w:val="0"/>
           <w:numId w:val="36"/>
@@ -7561,7 +7631,7 @@
     </w:p>
     <w:p>
       <w:pPr>
-        <w:pStyle w:val="ListParagraph"/>
+        <w:pStyle w:val="Prrafodelista"/>
         <w:numPr>
           <w:ilvl w:val="0"/>
           <w:numId w:val="38"/>
@@ -7582,7 +7652,7 @@
     </w:p>
     <w:p>
       <w:pPr>
-        <w:pStyle w:val="ListParagraph"/>
+        <w:pStyle w:val="Prrafodelista"/>
         <w:numPr>
           <w:ilvl w:val="0"/>
           <w:numId w:val="38"/>
@@ -7603,7 +7673,7 @@
     </w:p>
     <w:p>
       <w:pPr>
-        <w:pStyle w:val="ListParagraph"/>
+        <w:pStyle w:val="Prrafodelista"/>
         <w:numPr>
           <w:ilvl w:val="0"/>
           <w:numId w:val="38"/>
@@ -7624,7 +7694,7 @@
     </w:p>
     <w:p>
       <w:pPr>
-        <w:pStyle w:val="ListParagraph"/>
+        <w:pStyle w:val="Prrafodelista"/>
         <w:numPr>
           <w:ilvl w:val="0"/>
           <w:numId w:val="38"/>
@@ -7645,7 +7715,7 @@
     </w:p>
     <w:p>
       <w:pPr>
-        <w:pStyle w:val="ListParagraph"/>
+        <w:pStyle w:val="Prrafodelista"/>
         <w:snapToGrid w:val="0"/>
         <w:ind w:left="2268" w:firstLine="0"/>
         <w:contextualSpacing w:val="0"/>
@@ -7656,7 +7726,7 @@
     </w:p>
     <w:p>
       <w:pPr>
-        <w:pStyle w:val="ListParagraph"/>
+        <w:pStyle w:val="Prrafodelista"/>
         <w:numPr>
           <w:ilvl w:val="0"/>
           <w:numId w:val="36"/>
@@ -7682,7 +7752,7 @@
     </w:p>
     <w:p>
       <w:pPr>
-        <w:pStyle w:val="ListParagraph"/>
+        <w:pStyle w:val="Prrafodelista"/>
         <w:numPr>
           <w:ilvl w:val="0"/>
           <w:numId w:val="39"/>
@@ -7703,7 +7773,7 @@
     </w:p>
     <w:p>
       <w:pPr>
-        <w:pStyle w:val="ListParagraph"/>
+        <w:pStyle w:val="Prrafodelista"/>
         <w:numPr>
           <w:ilvl w:val="0"/>
           <w:numId w:val="39"/>
@@ -7724,7 +7794,7 @@
     </w:p>
     <w:p>
       <w:pPr>
-        <w:pStyle w:val="ListParagraph"/>
+        <w:pStyle w:val="Prrafodelista"/>
         <w:numPr>
           <w:ilvl w:val="0"/>
           <w:numId w:val="39"/>
@@ -7824,7 +7894,7 @@
     </w:p>
     <w:p>
       <w:pPr>
-        <w:pStyle w:val="Heading2"/>
+        <w:pStyle w:val="Ttulo2"/>
       </w:pPr>
       <w:bookmarkStart w:id="13" w:name="_Toc147760448"/>
       <w:r>
@@ -7868,7 +7938,21 @@
         <w:rPr>
           <w:lang w:val="es-419"/>
         </w:rPr>
-        <w:t>Es por ello que las organizaciones promueven prácticas que mantengan la documentación asociada a las pruebas en formato electrónico, usando imágenes, videos, registros “</w:t>
+        <w:t xml:space="preserve">Es por ello </w:t>
+      </w:r>
+      <w:proofErr w:type="gramStart"/>
+      <w:r>
+        <w:rPr>
+          <w:lang w:val="es-419"/>
+        </w:rPr>
+        <w:t>que</w:t>
+      </w:r>
+      <w:proofErr w:type="gramEnd"/>
+      <w:r>
+        <w:rPr>
+          <w:lang w:val="es-419"/>
+        </w:rPr>
+        <w:t xml:space="preserve"> las organizaciones promueven prácticas que mantengan la documentación asociada a las pruebas en formato electrónico, usando imágenes, videos, registros “</w:t>
       </w:r>
       <w:r>
         <w:rPr>
@@ -7934,7 +8018,21 @@
         <w:rPr>
           <w:lang w:val="es-419"/>
         </w:rPr>
-        <w:t>” madura a un ritmo acelerado y en materia de seguridad en aplicaciones la diferencia entre pruebas manuales y asistidas por herramientas es significativamente mínima. Es por ello, que es importante aclarar que estas herramientas automatizadas simplemente se adaptan para realidades puntuales y no tienen la capacidad de cubrir todos los requerimientos que a día de hoy existen.</w:t>
+        <w:t xml:space="preserve">” madura a un ritmo acelerado y en materia de seguridad en aplicaciones la diferencia entre pruebas manuales y asistidas por herramientas es significativamente mínima. Es por ello, que es importante aclarar que estas herramientas automatizadas simplemente se adaptan para realidades puntuales y no tienen la capacidad de cubrir todos los requerimientos que </w:t>
+      </w:r>
+      <w:proofErr w:type="gramStart"/>
+      <w:r>
+        <w:rPr>
+          <w:lang w:val="es-419"/>
+        </w:rPr>
+        <w:t>a día de hoy</w:t>
+      </w:r>
+      <w:proofErr w:type="gramEnd"/>
+      <w:r>
+        <w:rPr>
+          <w:lang w:val="es-419"/>
+        </w:rPr>
+        <w:t xml:space="preserve"> existen.</w:t>
       </w:r>
     </w:p>
     <w:p>
@@ -7959,7 +8057,7 @@
     </w:p>
     <w:p>
       <w:pPr>
-        <w:pStyle w:val="Heading2"/>
+        <w:pStyle w:val="Ttulo2"/>
       </w:pPr>
       <w:bookmarkStart w:id="14" w:name="_Toc147760449"/>
       <w:r>
@@ -7967,7 +8065,7 @@
       </w:r>
       <w:r>
         <w:rPr>
-          <w:rStyle w:val="Emphasis"/>
+          <w:rStyle w:val="nfasis"/>
           <w:i w:val="0"/>
           <w:iCs w:val="0"/>
         </w:rPr>
@@ -7982,7 +8080,7 @@
       </w:r>
       <w:r>
         <w:rPr>
-          <w:rStyle w:val="Emphasis"/>
+          <w:rStyle w:val="nfasis"/>
           <w:i w:val="0"/>
           <w:iCs w:val="0"/>
         </w:rPr>
@@ -8058,7 +8156,21 @@
         <w:rPr>
           <w:lang w:val="es-419"/>
         </w:rPr>
-        <w:t xml:space="preserve"> que le proporciona a los desarrolladores de “</w:t>
+        <w:t xml:space="preserve"> que </w:t>
+      </w:r>
+      <w:proofErr w:type="gramStart"/>
+      <w:r>
+        <w:rPr>
+          <w:lang w:val="es-419"/>
+        </w:rPr>
+        <w:t>le</w:t>
+      </w:r>
+      <w:proofErr w:type="gramEnd"/>
+      <w:r>
+        <w:rPr>
+          <w:lang w:val="es-419"/>
+        </w:rPr>
+        <w:t xml:space="preserve"> proporciona a los desarrolladores de “</w:t>
       </w:r>
       <w:r>
         <w:rPr>
@@ -8089,7 +8201,7 @@
     </w:p>
     <w:p>
       <w:pPr>
-        <w:pStyle w:val="Heading3"/>
+        <w:pStyle w:val="Ttulo3"/>
       </w:pPr>
       <w:bookmarkStart w:id="15" w:name="_Toc147760450"/>
       <w:r>
@@ -8150,11 +8262,19 @@
           <w:lang w:val="es-419"/>
         </w:rPr>
       </w:pPr>
-      <w:r>
-        <w:rPr>
-          <w:lang w:val="es-419"/>
-        </w:rPr>
-        <w:t xml:space="preserve">Además ofrecen la opción de escaneo automatizado para una gran variedad de niveles de verificación ASVS y contiene otras herramientas para encontrar vulnerabilidades de seguridad manualmente. Esta aplicación ofrece al público versiones </w:t>
+      <w:proofErr w:type="gramStart"/>
+      <w:r>
+        <w:rPr>
+          <w:lang w:val="es-419"/>
+        </w:rPr>
+        <w:t>Además</w:t>
+      </w:r>
+      <w:proofErr w:type="gramEnd"/>
+      <w:r>
+        <w:rPr>
+          <w:lang w:val="es-419"/>
+        </w:rPr>
+        <w:t xml:space="preserve"> ofrecen la opción de escaneo automatizado para una gran variedad de niveles de verificación ASVS y contiene otras herramientas para encontrar vulnerabilidades de seguridad manualmente. Esta aplicación ofrece al público versiones </w:t>
       </w:r>
       <w:r>
         <w:rPr>
@@ -8237,12 +8357,26 @@
         <w:rPr>
           <w:lang w:val="es-419"/>
         </w:rPr>
-        <w:t>Otro punto importante que vale la pena resaltar es que este proyecto al ser de código abierto permite a los desarrolladores examinarlo sin inconvenientes; dándoles la posibilidad de identificar cómo se implementa alguna funcionalidad. Además ZAP, brinda la opción de trabajar en su proyecto en la corrección de errores, aditamento de funciones o funcionalidades, o creación de complementos para situaciones especiales requeridas.</w:t>
-      </w:r>
-    </w:p>
-    <w:p>
-      <w:pPr>
-        <w:pStyle w:val="Heading3"/>
+        <w:t xml:space="preserve">Otro punto importante que vale la pena resaltar es que este proyecto al ser de código abierto permite a los desarrolladores examinarlo sin inconvenientes; dándoles la posibilidad de identificar cómo se implementa alguna funcionalidad. </w:t>
+      </w:r>
+      <w:proofErr w:type="gramStart"/>
+      <w:r>
+        <w:rPr>
+          <w:lang w:val="es-419"/>
+        </w:rPr>
+        <w:t>Además</w:t>
+      </w:r>
+      <w:proofErr w:type="gramEnd"/>
+      <w:r>
+        <w:rPr>
+          <w:lang w:val="es-419"/>
+        </w:rPr>
+        <w:t xml:space="preserve"> ZAP, brinda la opción de trabajar en su proyecto en la corrección de errores, aditamento de funciones o funcionalidades, o creación de complementos para situaciones especiales requeridas.</w:t>
+      </w:r>
+    </w:p>
+    <w:p>
+      <w:pPr>
+        <w:pStyle w:val="Ttulo3"/>
       </w:pPr>
       <w:bookmarkStart w:id="16" w:name="_Toc147760451"/>
       <w:r>
@@ -8283,7 +8417,21 @@
         <w:rPr>
           <w:lang w:val="es-419"/>
         </w:rPr>
-        <w:t>” en general. Además sirve también como ejemplo para las otras herramientas como OWASP ZAP, entre otras.</w:t>
+        <w:t xml:space="preserve">” en general. </w:t>
+      </w:r>
+      <w:proofErr w:type="gramStart"/>
+      <w:r>
+        <w:rPr>
+          <w:lang w:val="es-419"/>
+        </w:rPr>
+        <w:t>Además</w:t>
+      </w:r>
+      <w:proofErr w:type="gramEnd"/>
+      <w:r>
+        <w:rPr>
+          <w:lang w:val="es-419"/>
+        </w:rPr>
+        <w:t xml:space="preserve"> sirve también como ejemplo para las otras herramientas como OWASP ZAP, entre otras.</w:t>
       </w:r>
     </w:p>
     <w:p>
@@ -8373,7 +8521,7 @@
     </w:p>
     <w:p>
       <w:pPr>
-        <w:pStyle w:val="Heading3"/>
+        <w:pStyle w:val="Ttulo3"/>
       </w:pPr>
       <w:bookmarkStart w:id="17" w:name="_Toc147760452"/>
       <w:r>
@@ -8507,7 +8655,7 @@
       <w:hyperlink r:id="rId13" w:history="1">
         <w:r>
           <w:rPr>
-            <w:rStyle w:val="Hyperlink"/>
+            <w:rStyle w:val="Hipervnculo"/>
             <w:b/>
             <w:lang w:val="es-419"/>
           </w:rPr>
@@ -8517,7 +8665,7 @@
     </w:p>
     <w:tbl>
       <w:tblPr>
-        <w:tblStyle w:val="TableGrid"/>
+        <w:tblStyle w:val="Tablaconcuadrcula"/>
         <w:tblW w:w="0" w:type="auto"/>
         <w:tblLook w:val="04A0" w:firstRow="1" w:lastRow="0" w:firstColumn="1" w:lastColumn="0" w:noHBand="0" w:noVBand="1"/>
       </w:tblPr>
@@ -8597,7 +8745,7 @@
     </w:p>
     <w:p>
       <w:pPr>
-        <w:pStyle w:val="Heading2"/>
+        <w:pStyle w:val="Ttulo2"/>
       </w:pPr>
       <w:bookmarkStart w:id="18" w:name="_Toc147760453"/>
       <w:r>
@@ -8678,7 +8826,7 @@
     </w:p>
     <w:p>
       <w:pPr>
-        <w:pStyle w:val="Heading3"/>
+        <w:pStyle w:val="Ttulo3"/>
       </w:pPr>
       <w:bookmarkStart w:id="19" w:name="_Toc147760454"/>
       <w:r>
@@ -8772,7 +8920,7 @@
     </w:p>
     <w:p>
       <w:pPr>
-        <w:pStyle w:val="Heading3"/>
+        <w:pStyle w:val="Ttulo3"/>
         <w:rPr>
           <w:rStyle w:val="Extranjerismo"/>
           <w:lang w:val="es-419"/>
@@ -8816,7 +8964,7 @@
     </w:p>
     <w:p>
       <w:pPr>
-        <w:pStyle w:val="ListParagraph"/>
+        <w:pStyle w:val="Prrafodelista"/>
         <w:numPr>
           <w:ilvl w:val="0"/>
           <w:numId w:val="40"/>
@@ -8847,7 +8995,7 @@
     </w:p>
     <w:p>
       <w:pPr>
-        <w:pStyle w:val="ListParagraph"/>
+        <w:pStyle w:val="Prrafodelista"/>
         <w:numPr>
           <w:ilvl w:val="0"/>
           <w:numId w:val="40"/>
@@ -8879,7 +9027,7 @@
     </w:p>
     <w:p>
       <w:pPr>
-        <w:pStyle w:val="ListParagraph"/>
+        <w:pStyle w:val="Prrafodelista"/>
         <w:numPr>
           <w:ilvl w:val="0"/>
           <w:numId w:val="40"/>
@@ -8953,7 +9101,7 @@
     </w:p>
     <w:p>
       <w:pPr>
-        <w:pStyle w:val="ListParagraph"/>
+        <w:pStyle w:val="Prrafodelista"/>
         <w:numPr>
           <w:ilvl w:val="0"/>
           <w:numId w:val="40"/>
@@ -9075,7 +9223,7 @@
     </w:p>
     <w:p>
       <w:pPr>
-        <w:pStyle w:val="ListParagraph"/>
+        <w:pStyle w:val="Prrafodelista"/>
         <w:snapToGrid w:val="0"/>
         <w:ind w:left="1429" w:firstLine="0"/>
         <w:contextualSpacing w:val="0"/>
@@ -9087,12 +9235,26 @@
         <w:rPr>
           <w:lang w:val="es-419"/>
         </w:rPr>
-        <w:t>NTOP tiene la capacidad de decodificar los paquetes HTTP, por lo que logrará identificar el sistema operativo del servidor en el cual se está ejecutando. Además es posible apreciar el desglose del tráfico en términos de datos entrantes/salientes y la aplicación proporciona la descarga de un objeto JSON con estos datos, para que se pueda manipular o almacenar en una base de datos.</w:t>
-      </w:r>
-    </w:p>
-    <w:p>
-      <w:pPr>
-        <w:pStyle w:val="Heading3"/>
+        <w:t xml:space="preserve">NTOP tiene la capacidad de decodificar los paquetes HTTP, por lo que logrará identificar el sistema operativo del servidor en el cual se está ejecutando. </w:t>
+      </w:r>
+      <w:proofErr w:type="gramStart"/>
+      <w:r>
+        <w:rPr>
+          <w:lang w:val="es-419"/>
+        </w:rPr>
+        <w:t>Además</w:t>
+      </w:r>
+      <w:proofErr w:type="gramEnd"/>
+      <w:r>
+        <w:rPr>
+          <w:lang w:val="es-419"/>
+        </w:rPr>
+        <w:t xml:space="preserve"> es posible apreciar el desglose del tráfico en términos de datos entrantes/salientes y la aplicación proporciona la descarga de un objeto JSON con estos datos, para que se pueda manipular o almacenar en una base de datos.</w:t>
+      </w:r>
+    </w:p>
+    <w:p>
+      <w:pPr>
+        <w:pStyle w:val="Ttulo3"/>
       </w:pPr>
       <w:bookmarkStart w:id="21" w:name="_Toc147760456"/>
       <w:r>
@@ -9250,7 +9412,7 @@
     </w:p>
     <w:p>
       <w:pPr>
-        <w:pStyle w:val="ListParagraph"/>
+        <w:pStyle w:val="Prrafodelista"/>
         <w:numPr>
           <w:ilvl w:val="0"/>
           <w:numId w:val="41"/>
@@ -9271,7 +9433,7 @@
     </w:p>
     <w:p>
       <w:pPr>
-        <w:pStyle w:val="ListParagraph"/>
+        <w:pStyle w:val="Prrafodelista"/>
         <w:numPr>
           <w:ilvl w:val="0"/>
           <w:numId w:val="41"/>
@@ -9292,7 +9454,7 @@
     </w:p>
     <w:p>
       <w:pPr>
-        <w:pStyle w:val="ListParagraph"/>
+        <w:pStyle w:val="Prrafodelista"/>
         <w:numPr>
           <w:ilvl w:val="0"/>
           <w:numId w:val="41"/>
@@ -9313,7 +9475,7 @@
     </w:p>
     <w:p>
       <w:pPr>
-        <w:pStyle w:val="ListParagraph"/>
+        <w:pStyle w:val="Prrafodelista"/>
         <w:numPr>
           <w:ilvl w:val="0"/>
           <w:numId w:val="41"/>
@@ -9373,7 +9535,7 @@
     </w:p>
     <w:p>
       <w:pPr>
-        <w:pStyle w:val="Heading3"/>
+        <w:pStyle w:val="Ttulo3"/>
       </w:pPr>
       <w:bookmarkStart w:id="22" w:name="_Toc147760457"/>
       <w:r>
@@ -9433,7 +9595,7 @@
     </w:p>
     <w:p>
       <w:pPr>
-        <w:pStyle w:val="ListParagraph"/>
+        <w:pStyle w:val="Prrafodelista"/>
         <w:numPr>
           <w:ilvl w:val="0"/>
           <w:numId w:val="42"/>
@@ -9488,7 +9650,7 @@
     </w:p>
     <w:p>
       <w:pPr>
-        <w:pStyle w:val="ListParagraph"/>
+        <w:pStyle w:val="Prrafodelista"/>
         <w:numPr>
           <w:ilvl w:val="0"/>
           <w:numId w:val="42"/>
@@ -9651,7 +9813,7 @@
     </w:p>
     <w:p>
       <w:pPr>
-        <w:pStyle w:val="ListParagraph"/>
+        <w:pStyle w:val="Prrafodelista"/>
         <w:numPr>
           <w:ilvl w:val="0"/>
           <w:numId w:val="43"/>
@@ -9673,7 +9835,7 @@
     </w:p>
     <w:p>
       <w:pPr>
-        <w:pStyle w:val="ListParagraph"/>
+        <w:pStyle w:val="Prrafodelista"/>
         <w:numPr>
           <w:ilvl w:val="0"/>
           <w:numId w:val="43"/>
@@ -9694,7 +9856,7 @@
     </w:p>
     <w:p>
       <w:pPr>
-        <w:pStyle w:val="ListParagraph"/>
+        <w:pStyle w:val="Prrafodelista"/>
         <w:numPr>
           <w:ilvl w:val="0"/>
           <w:numId w:val="43"/>
@@ -9715,7 +9877,7 @@
     </w:p>
     <w:p>
       <w:pPr>
-        <w:pStyle w:val="ListParagraph"/>
+        <w:pStyle w:val="Prrafodelista"/>
         <w:numPr>
           <w:ilvl w:val="0"/>
           <w:numId w:val="43"/>
@@ -9736,7 +9898,7 @@
     </w:p>
     <w:p>
       <w:pPr>
-        <w:pStyle w:val="ListParagraph"/>
+        <w:pStyle w:val="Prrafodelista"/>
         <w:numPr>
           <w:ilvl w:val="0"/>
           <w:numId w:val="43"/>
@@ -9902,7 +10064,7 @@
             </w:pPr>
             <w:r>
               <w:rPr>
-                <w:rStyle w:val="Emphasis"/>
+                <w:rStyle w:val="nfasis"/>
                 <w:i w:val="0"/>
                 <w:iCs w:val="0"/>
               </w:rPr>
@@ -9938,7 +10100,7 @@
             <w:hyperlink r:id="rId16" w:history="1">
               <w:r>
                 <w:rPr>
-                  <w:rStyle w:val="Hyperlink"/>
+                  <w:rStyle w:val="Hipervnculo"/>
                 </w:rPr>
                 <w:t>https://owasp.org/www-project-security-culture/v10/8-Metrics/</w:t>
               </w:r>
@@ -9974,7 +10136,7 @@
             </w:r>
             <w:r>
               <w:rPr>
-                <w:rStyle w:val="Emphasis"/>
+                <w:rStyle w:val="nfasis"/>
                 <w:i w:val="0"/>
                 <w:iCs w:val="0"/>
               </w:rPr>
@@ -9999,7 +10161,7 @@
             </w:r>
             <w:r>
               <w:rPr>
-                <w:rStyle w:val="Emphasis"/>
+                <w:rStyle w:val="nfasis"/>
                 <w:i w:val="0"/>
                 <w:iCs w:val="0"/>
               </w:rPr>
@@ -10038,7 +10200,7 @@
             <w:hyperlink r:id="rId17" w:history="1">
               <w:r>
                 <w:rPr>
-                  <w:rStyle w:val="Hyperlink"/>
+                  <w:rStyle w:val="Hipervnculo"/>
                 </w:rPr>
                 <w:t>https://github.com/OWASP/wstg</w:t>
               </w:r>
@@ -10073,7 +10235,7 @@
             </w:r>
             <w:r>
               <w:rPr>
-                <w:rStyle w:val="Emphasis"/>
+                <w:rStyle w:val="nfasis"/>
                 <w:i w:val="0"/>
                 <w:iCs w:val="0"/>
               </w:rPr>
@@ -10098,7 +10260,7 @@
             </w:r>
             <w:r>
               <w:rPr>
-                <w:rStyle w:val="Emphasis"/>
+                <w:rStyle w:val="nfasis"/>
                 <w:i w:val="0"/>
                 <w:iCs w:val="0"/>
               </w:rPr>
@@ -10109,7 +10271,7 @@
             </w:r>
             <w:r>
               <w:rPr>
-                <w:rStyle w:val="Emphasis"/>
+                <w:rStyle w:val="nfasis"/>
                 <w:i w:val="0"/>
                 <w:iCs w:val="0"/>
               </w:rPr>
@@ -10145,7 +10307,7 @@
             <w:hyperlink r:id="rId18" w:history="1">
               <w:r>
                 <w:rPr>
-                  <w:rStyle w:val="Hyperlink"/>
+                  <w:rStyle w:val="Hipervnculo"/>
                 </w:rPr>
                 <w:t>https://www.youtube.com/watch?v=6eAJ1dinee0&amp;t=690s</w:t>
               </w:r>
@@ -10177,7 +10339,7 @@
             </w:r>
             <w:r>
               <w:rPr>
-                <w:rStyle w:val="Emphasis"/>
+                <w:rStyle w:val="nfasis"/>
                 <w:i w:val="0"/>
                 <w:iCs w:val="0"/>
               </w:rPr>
@@ -10202,7 +10364,7 @@
             </w:r>
             <w:r>
               <w:rPr>
-                <w:rStyle w:val="Emphasis"/>
+                <w:rStyle w:val="nfasis"/>
                 <w:i w:val="0"/>
                 <w:iCs w:val="0"/>
               </w:rPr>
@@ -10238,7 +10400,7 @@
             <w:hyperlink r:id="rId19" w:history="1">
               <w:r>
                 <w:rPr>
-                  <w:rStyle w:val="Hyperlink"/>
+                  <w:rStyle w:val="Hipervnculo"/>
                 </w:rPr>
                 <w:t>https://www.youtube.com/watch?v=4CNWTkAbT4o&amp;t=801s</w:t>
               </w:r>
@@ -10274,7 +10436,7 @@
             </w:r>
             <w:r>
               <w:rPr>
-                <w:rStyle w:val="Emphasis"/>
+                <w:rStyle w:val="nfasis"/>
                 <w:i w:val="0"/>
                 <w:iCs w:val="0"/>
               </w:rPr>
@@ -10324,7 +10486,7 @@
             <w:hyperlink r:id="rId20" w:history="1">
               <w:r>
                 <w:rPr>
-                  <w:rStyle w:val="Hyperlink"/>
+                  <w:rStyle w:val="Hipervnculo"/>
                 </w:rPr>
                 <w:t>https://www.youtube.com/watch?v=ipmhBYqIP44&amp;t=4s</w:t>
               </w:r>
@@ -10361,7 +10523,7 @@
             </w:r>
             <w:r>
               <w:rPr>
-                <w:rStyle w:val="Emphasis"/>
+                <w:rStyle w:val="nfasis"/>
                 <w:i w:val="0"/>
                 <w:iCs w:val="0"/>
               </w:rPr>
@@ -10417,7 +10579,7 @@
             <w:hyperlink r:id="rId21" w:history="1">
               <w:r>
                 <w:rPr>
-                  <w:rStyle w:val="Hyperlink"/>
+                  <w:rStyle w:val="Hipervnculo"/>
                 </w:rPr>
                 <w:t>https://www.youtube.com/watch?v=cYLapo1FFmA&amp;t=2s</w:t>
               </w:r>
@@ -10863,7 +11025,7 @@
       <w:hyperlink r:id="rId22" w:history="1">
         <w:r>
           <w:rPr>
-            <w:rStyle w:val="Hyperlink"/>
+            <w:rStyle w:val="Hipervnculo"/>
             <w:lang w:val="es-419"/>
           </w:rPr>
           <w:t>https://www.youtube.com/watch?v=cYLapo1FFmA</w:t>
@@ -10917,7 +11079,7 @@
       <w:hyperlink r:id="rId23" w:history="1">
         <w:r>
           <w:rPr>
-            <w:rStyle w:val="Hyperlink"/>
+            <w:rStyle w:val="Hipervnculo"/>
             <w:lang w:val="es-419"/>
           </w:rPr>
           <w:t>https://git-scm.com/download/win</w:t>
@@ -10958,7 +11120,7 @@
       <w:hyperlink r:id="rId24" w:history="1">
         <w:r>
           <w:rPr>
-            <w:rStyle w:val="Hyperlink"/>
+            <w:rStyle w:val="Hipervnculo"/>
             <w:lang w:val="es-419"/>
           </w:rPr>
           <w:t>https://technet.microsoft.com/enus/library/jj649776.aspx</w:t>
@@ -10986,7 +11148,7 @@
       <w:hyperlink r:id="rId25" w:history="1">
         <w:r>
           <w:rPr>
-            <w:rStyle w:val="Hyperlink"/>
+            <w:rStyle w:val="Hipervnculo"/>
             <w:lang w:val="es-419"/>
           </w:rPr>
           <w:t>https://nodejs.org/es/download/</w:t>
@@ -11014,7 +11176,7 @@
       <w:hyperlink r:id="rId26" w:history="1">
         <w:r>
           <w:rPr>
-            <w:rStyle w:val="Hyperlink"/>
+            <w:rStyle w:val="Hipervnculo"/>
             <w:lang w:val="es-419"/>
           </w:rPr>
           <w:t>https://www.zaproxy.org</w:t>
@@ -11043,7 +11205,7 @@
       <w:hyperlink r:id="rId27" w:history="1">
         <w:r>
           <w:rPr>
-            <w:rStyle w:val="Hyperlink"/>
+            <w:rStyle w:val="Hipervnculo"/>
             <w:lang w:val="es-419"/>
           </w:rPr>
           <w:t>https://owasp.org/www-project-juice-shop/</w:t>
@@ -11071,7 +11233,7 @@
       <w:hyperlink r:id="rId28" w:history="1">
         <w:r>
           <w:rPr>
-            <w:rStyle w:val="Hyperlink"/>
+            <w:rStyle w:val="Hipervnculo"/>
             <w:lang w:val="es-419"/>
           </w:rPr>
           <w:t>https://owasp.org/</w:t>
@@ -11099,7 +11261,7 @@
       <w:hyperlink r:id="rId29" w:history="1">
         <w:r>
           <w:rPr>
-            <w:rStyle w:val="Hyperlink"/>
+            <w:rStyle w:val="Hipervnculo"/>
             <w:lang w:val="es-419"/>
           </w:rPr>
           <w:t>https://owasp.org/www-project-top-ten/</w:t>
@@ -11127,7 +11289,7 @@
       <w:hyperlink r:id="rId30" w:history="1">
         <w:r>
           <w:rPr>
-            <w:rStyle w:val="Hyperlink"/>
+            <w:rStyle w:val="Hipervnculo"/>
             <w:lang w:val="es-419"/>
           </w:rPr>
           <w:t>https://www.youtube.com/watch?v=6eAJ1dinee0</w:t>
@@ -11168,7 +11330,7 @@
       <w:hyperlink r:id="rId31" w:history="1">
         <w:r>
           <w:rPr>
-            <w:rStyle w:val="Hyperlink"/>
+            <w:rStyle w:val="Hipervnculo"/>
             <w:lang w:val="es-419"/>
           </w:rPr>
           <w:t>https://www.paessler.com/manuals/prtg</w:t>
@@ -11222,7 +11384,7 @@
       <w:hyperlink r:id="rId32" w:history="1">
         <w:r>
           <w:rPr>
-            <w:rStyle w:val="Hyperlink"/>
+            <w:rStyle w:val="Hipervnculo"/>
           </w:rPr>
           <w:t>https://www.securityknowledgeframework.org/</w:t>
         </w:r>
@@ -11255,12 +11417,26 @@
         <w:rPr>
           <w:lang w:val="es-419"/>
         </w:rPr>
-        <w:t xml:space="preserve">UskoKruM [UskoKruM2010]. (2021, agosto 19). Cómo Descargar e Instalar Node.js en Windows 10 | Explicación Sencilla . Youtube. </w:t>
+        <w:t xml:space="preserve">UskoKruM [UskoKruM2010]. (2021, agosto 19). Cómo Descargar e Instalar Node.js en Windows 10 | Explicación </w:t>
+      </w:r>
+      <w:proofErr w:type="gramStart"/>
+      <w:r>
+        <w:rPr>
+          <w:lang w:val="es-419"/>
+        </w:rPr>
+        <w:t>Sencilla .</w:t>
+      </w:r>
+      <w:proofErr w:type="gramEnd"/>
+      <w:r>
+        <w:rPr>
+          <w:lang w:val="es-419"/>
+        </w:rPr>
+        <w:t xml:space="preserve"> Youtube. </w:t>
       </w:r>
       <w:hyperlink r:id="rId33" w:history="1">
         <w:r>
           <w:rPr>
-            <w:rStyle w:val="Hyperlink"/>
+            <w:rStyle w:val="Hipervnculo"/>
             <w:lang w:val="es-419"/>
           </w:rPr>
           <w:t>https://www.youtube.com/watch?v=ipmhBYqIP44</w:t>
@@ -11309,7 +11485,21 @@
         <w:rPr>
           <w:lang w:val="es-419"/>
         </w:rPr>
-        <w:t>Xinyu, X. and S. Mishra. Where is the tight link in a home wireless broadband environment? in Modeling, Analysis &amp; Simulation of Computer and Telecommunication Systems, 2009. MASCOTS 09. IEEE International Symposium on. 2009.</w:t>
+        <w:t xml:space="preserve">Xinyu, X. and S. Mishra. Where is the tight </w:t>
+      </w:r>
+      <w:proofErr w:type="gramStart"/>
+      <w:r>
+        <w:rPr>
+          <w:lang w:val="es-419"/>
+        </w:rPr>
+        <w:t>link</w:t>
+      </w:r>
+      <w:proofErr w:type="gramEnd"/>
+      <w:r>
+        <w:rPr>
+          <w:lang w:val="es-419"/>
+        </w:rPr>
+        <w:t xml:space="preserve"> in a home wireless broadband environment? in Modeling, Analysis &amp; Simulation of Computer and Telecommunication Systems, 2009. MASCOTS 09. IEEE International Symposium on. 2009.</w:t>
       </w:r>
     </w:p>
     <w:p>
@@ -12029,7 +12219,7 @@
 </file>
 
 <file path=word/endnotes.xml><?xml version="1.0" encoding="utf-8"?>
-<w:endnotes xmlns:wpc="http://schemas.microsoft.com/office/word/2010/wordprocessingCanvas" xmlns:cx="http://schemas.microsoft.com/office/drawing/2014/chartex" xmlns:cx1="http://schemas.microsoft.com/office/drawing/2015/9/8/chartex" xmlns:cx2="http://schemas.microsoft.com/office/drawing/2015/10/21/chartex" xmlns:cx3="http://schemas.microsoft.com/office/drawing/2016/5/9/chartex" xmlns:cx4="http://schemas.microsoft.com/office/drawing/2016/5/10/chartex" xmlns:cx5="http://schemas.microsoft.com/office/drawing/2016/5/11/chartex" xmlns:cx6="http://schemas.microsoft.com/office/drawing/2016/5/12/chartex" xmlns:cx7="http://schemas.microsoft.com/office/drawing/2016/5/13/chartex" xmlns:cx8="http://schemas.microsoft.com/office/drawing/2016/5/14/chartex" xmlns:mc="http://schemas.openxmlformats.org/markup-compatibility/2006" xmlns:aink="http://schemas.microsoft.com/office/drawing/2016/ink" xmlns:am3d="http://schemas.microsoft.com/office/drawing/2017/model3d" xmlns:o="urn:schemas-microsoft-com:office:office" xmlns:r="http://schemas.openxmlformats.org/officeDocument/2006/relationships" xmlns:m="http://schemas.openxmlformats.org/officeDocument/2006/math" xmlns:v="urn:schemas-microsoft-com:vml" xmlns:wp14="http://schemas.microsoft.com/office/word/2010/wordprocessingDrawing" xmlns:wp="http://schemas.openxmlformats.org/drawingml/2006/wordprocessingDrawing" xmlns:w10="urn:schemas-microsoft-com:office:word" xmlns:w="http://schemas.openxmlformats.org/wordprocessingml/2006/main" xmlns:w14="http://schemas.microsoft.com/office/word/2010/wordml" xmlns:w15="http://schemas.microsoft.com/office/word/2012/wordml" xmlns:w16cex="http://schemas.microsoft.com/office/word/2018/wordml/cex" xmlns:w16cid="http://schemas.microsoft.com/office/word/2016/wordml/cid" xmlns:w16="http://schemas.microsoft.com/office/word/2018/wordml" xmlns:w16se="http://schemas.microsoft.com/office/word/2015/wordml/symex" xmlns:wpg="http://schemas.microsoft.com/office/word/2010/wordprocessingGroup" xmlns:wpi="http://schemas.microsoft.com/office/word/2010/wordprocessingInk" xmlns:wne="http://schemas.microsoft.com/office/word/2006/wordml" xmlns:wps="http://schemas.microsoft.com/office/word/2010/wordprocessingShape" mc:Ignorable="w14 w15 w16se w16cid w16 w16cex wp14">
+<w:endnotes xmlns:wpc="http://schemas.microsoft.com/office/word/2010/wordprocessingCanvas" xmlns:cx="http://schemas.microsoft.com/office/drawing/2014/chartex" xmlns:cx1="http://schemas.microsoft.com/office/drawing/2015/9/8/chartex" xmlns:cx2="http://schemas.microsoft.com/office/drawing/2015/10/21/chartex" xmlns:cx3="http://schemas.microsoft.com/office/drawing/2016/5/9/chartex" xmlns:cx4="http://schemas.microsoft.com/office/drawing/2016/5/10/chartex" xmlns:cx5="http://schemas.microsoft.com/office/drawing/2016/5/11/chartex" xmlns:cx6="http://schemas.microsoft.com/office/drawing/2016/5/12/chartex" xmlns:cx7="http://schemas.microsoft.com/office/drawing/2016/5/13/chartex" xmlns:cx8="http://schemas.microsoft.com/office/drawing/2016/5/14/chartex" xmlns:mc="http://schemas.openxmlformats.org/markup-compatibility/2006" xmlns:aink="http://schemas.microsoft.com/office/drawing/2016/ink" xmlns:am3d="http://schemas.microsoft.com/office/drawing/2017/model3d" xmlns:o="urn:schemas-microsoft-com:office:office" xmlns:r="http://schemas.openxmlformats.org/officeDocument/2006/relationships" xmlns:m="http://schemas.openxmlformats.org/officeDocument/2006/math" xmlns:v="urn:schemas-microsoft-com:vml" xmlns:wp14="http://schemas.microsoft.com/office/word/2010/wordprocessingDrawing" xmlns:wp="http://schemas.openxmlformats.org/drawingml/2006/wordprocessingDrawing" xmlns:w10="urn:schemas-microsoft-com:office:word" xmlns:w="http://schemas.openxmlformats.org/wordprocessingml/2006/main" xmlns:w14="http://schemas.microsoft.com/office/word/2010/wordml" xmlns:w15="http://schemas.microsoft.com/office/word/2012/wordml" xmlns:w16cex="http://schemas.microsoft.com/office/word/2018/wordml/cex" xmlns:w16cid="http://schemas.microsoft.com/office/word/2016/wordml/cid" xmlns:w16="http://schemas.microsoft.com/office/word/2018/wordml" xmlns:w16sdtdh="http://schemas.microsoft.com/office/word/2020/wordml/sdtdatahash" xmlns:w16se="http://schemas.microsoft.com/office/word/2015/wordml/symex" xmlns:wpg="http://schemas.microsoft.com/office/word/2010/wordprocessingGroup" xmlns:wpi="http://schemas.microsoft.com/office/word/2010/wordprocessingInk" xmlns:wne="http://schemas.microsoft.com/office/word/2006/wordml" xmlns:wps="http://schemas.microsoft.com/office/word/2010/wordprocessingShape" mc:Ignorable="w14 w15 w16se w16cid w16 w16cex w16sdtdh wp14">
   <w:endnote w:type="separator" w:id="-1">
     <w:p>
       <w:pPr>
@@ -12054,7 +12244,7 @@
 </file>
 
 <file path=word/footer1.xml><?xml version="1.0" encoding="utf-8"?>
-<w:ftr xmlns:wpc="http://schemas.microsoft.com/office/word/2010/wordprocessingCanvas" xmlns:cx="http://schemas.microsoft.com/office/drawing/2014/chartex" xmlns:cx1="http://schemas.microsoft.com/office/drawing/2015/9/8/chartex" xmlns:cx2="http://schemas.microsoft.com/office/drawing/2015/10/21/chartex" xmlns:cx3="http://schemas.microsoft.com/office/drawing/2016/5/9/chartex" xmlns:cx4="http://schemas.microsoft.com/office/drawing/2016/5/10/chartex" xmlns:cx5="http://schemas.microsoft.com/office/drawing/2016/5/11/chartex" xmlns:cx6="http://schemas.microsoft.com/office/drawing/2016/5/12/chartex" xmlns:cx7="http://schemas.microsoft.com/office/drawing/2016/5/13/chartex" xmlns:cx8="http://schemas.microsoft.com/office/drawing/2016/5/14/chartex" xmlns:mc="http://schemas.openxmlformats.org/markup-compatibility/2006" xmlns:aink="http://schemas.microsoft.com/office/drawing/2016/ink" xmlns:am3d="http://schemas.microsoft.com/office/drawing/2017/model3d" xmlns:o="urn:schemas-microsoft-com:office:office" xmlns:r="http://schemas.openxmlformats.org/officeDocument/2006/relationships" xmlns:m="http://schemas.openxmlformats.org/officeDocument/2006/math" xmlns:v="urn:schemas-microsoft-com:vml" xmlns:wp14="http://schemas.microsoft.com/office/word/2010/wordprocessingDrawing" xmlns:wp="http://schemas.openxmlformats.org/drawingml/2006/wordprocessingDrawing" xmlns:w10="urn:schemas-microsoft-com:office:word" xmlns:w="http://schemas.openxmlformats.org/wordprocessingml/2006/main" xmlns:w14="http://schemas.microsoft.com/office/word/2010/wordml" xmlns:w15="http://schemas.microsoft.com/office/word/2012/wordml" xmlns:w16cex="http://schemas.microsoft.com/office/word/2018/wordml/cex" xmlns:w16cid="http://schemas.microsoft.com/office/word/2016/wordml/cid" xmlns:w16="http://schemas.microsoft.com/office/word/2018/wordml" xmlns:w16se="http://schemas.microsoft.com/office/word/2015/wordml/symex" xmlns:wpg="http://schemas.microsoft.com/office/word/2010/wordprocessingGroup" xmlns:wpi="http://schemas.microsoft.com/office/word/2010/wordprocessingInk" xmlns:wne="http://schemas.microsoft.com/office/word/2006/wordml" xmlns:wps="http://schemas.microsoft.com/office/word/2010/wordprocessingShape" mc:Ignorable="w14 w15 w16se w16cid w16 w16cex wp14">
+<w:ftr xmlns:wpc="http://schemas.microsoft.com/office/word/2010/wordprocessingCanvas" xmlns:cx="http://schemas.microsoft.com/office/drawing/2014/chartex" xmlns:cx1="http://schemas.microsoft.com/office/drawing/2015/9/8/chartex" xmlns:cx2="http://schemas.microsoft.com/office/drawing/2015/10/21/chartex" xmlns:cx3="http://schemas.microsoft.com/office/drawing/2016/5/9/chartex" xmlns:cx4="http://schemas.microsoft.com/office/drawing/2016/5/10/chartex" xmlns:cx5="http://schemas.microsoft.com/office/drawing/2016/5/11/chartex" xmlns:cx6="http://schemas.microsoft.com/office/drawing/2016/5/12/chartex" xmlns:cx7="http://schemas.microsoft.com/office/drawing/2016/5/13/chartex" xmlns:cx8="http://schemas.microsoft.com/office/drawing/2016/5/14/chartex" xmlns:mc="http://schemas.openxmlformats.org/markup-compatibility/2006" xmlns:aink="http://schemas.microsoft.com/office/drawing/2016/ink" xmlns:am3d="http://schemas.microsoft.com/office/drawing/2017/model3d" xmlns:o="urn:schemas-microsoft-com:office:office" xmlns:r="http://schemas.openxmlformats.org/officeDocument/2006/relationships" xmlns:m="http://schemas.openxmlformats.org/officeDocument/2006/math" xmlns:v="urn:schemas-microsoft-com:vml" xmlns:wp14="http://schemas.microsoft.com/office/word/2010/wordprocessingDrawing" xmlns:wp="http://schemas.openxmlformats.org/drawingml/2006/wordprocessingDrawing" xmlns:w10="urn:schemas-microsoft-com:office:word" xmlns:w="http://schemas.openxmlformats.org/wordprocessingml/2006/main" xmlns:w14="http://schemas.microsoft.com/office/word/2010/wordml" xmlns:w15="http://schemas.microsoft.com/office/word/2012/wordml" xmlns:w16cex="http://schemas.microsoft.com/office/word/2018/wordml/cex" xmlns:w16cid="http://schemas.microsoft.com/office/word/2016/wordml/cid" xmlns:w16="http://schemas.microsoft.com/office/word/2018/wordml" xmlns:w16sdtdh="http://schemas.microsoft.com/office/word/2020/wordml/sdtdatahash" xmlns:w16se="http://schemas.microsoft.com/office/word/2015/wordml/symex" xmlns:wpg="http://schemas.microsoft.com/office/word/2010/wordprocessingGroup" xmlns:wpi="http://schemas.microsoft.com/office/word/2010/wordprocessingInk" xmlns:wne="http://schemas.microsoft.com/office/word/2006/wordml" xmlns:wps="http://schemas.microsoft.com/office/word/2010/wordprocessingShape" mc:Ignorable="w14 w15 w16se w16cid w16 w16cex w16sdtdh wp14">
   <w:sdt>
     <w:sdtPr>
       <w:id w:val="-701017035"/>
@@ -12067,7 +12257,7 @@
     <w:sdtContent>
       <w:p>
         <w:pPr>
-          <w:pStyle w:val="Footer"/>
+          <w:pStyle w:val="Piedepgina"/>
           <w:jc w:val="right"/>
         </w:pPr>
       </w:p>
@@ -12075,14 +12265,14 @@
   </w:sdt>
   <w:p>
     <w:pPr>
-      <w:pStyle w:val="Footer"/>
+      <w:pStyle w:val="Piedepgina"/>
     </w:pPr>
   </w:p>
 </w:ftr>
 </file>
 
 <file path=word/footer2.xml><?xml version="1.0" encoding="utf-8"?>
-<w:ftr xmlns:wpc="http://schemas.microsoft.com/office/word/2010/wordprocessingCanvas" xmlns:cx="http://schemas.microsoft.com/office/drawing/2014/chartex" xmlns:cx1="http://schemas.microsoft.com/office/drawing/2015/9/8/chartex" xmlns:cx2="http://schemas.microsoft.com/office/drawing/2015/10/21/chartex" xmlns:cx3="http://schemas.microsoft.com/office/drawing/2016/5/9/chartex" xmlns:cx4="http://schemas.microsoft.com/office/drawing/2016/5/10/chartex" xmlns:cx5="http://schemas.microsoft.com/office/drawing/2016/5/11/chartex" xmlns:cx6="http://schemas.microsoft.com/office/drawing/2016/5/12/chartex" xmlns:cx7="http://schemas.microsoft.com/office/drawing/2016/5/13/chartex" xmlns:cx8="http://schemas.microsoft.com/office/drawing/2016/5/14/chartex" xmlns:mc="http://schemas.openxmlformats.org/markup-compatibility/2006" xmlns:aink="http://schemas.microsoft.com/office/drawing/2016/ink" xmlns:am3d="http://schemas.microsoft.com/office/drawing/2017/model3d" xmlns:o="urn:schemas-microsoft-com:office:office" xmlns:r="http://schemas.openxmlformats.org/officeDocument/2006/relationships" xmlns:m="http://schemas.openxmlformats.org/officeDocument/2006/math" xmlns:v="urn:schemas-microsoft-com:vml" xmlns:wp14="http://schemas.microsoft.com/office/word/2010/wordprocessingDrawing" xmlns:wp="http://schemas.openxmlformats.org/drawingml/2006/wordprocessingDrawing" xmlns:w10="urn:schemas-microsoft-com:office:word" xmlns:w="http://schemas.openxmlformats.org/wordprocessingml/2006/main" xmlns:w14="http://schemas.microsoft.com/office/word/2010/wordml" xmlns:w15="http://schemas.microsoft.com/office/word/2012/wordml" xmlns:w16cex="http://schemas.microsoft.com/office/word/2018/wordml/cex" xmlns:w16cid="http://schemas.microsoft.com/office/word/2016/wordml/cid" xmlns:w16="http://schemas.microsoft.com/office/word/2018/wordml" xmlns:w16se="http://schemas.microsoft.com/office/word/2015/wordml/symex" xmlns:wpg="http://schemas.microsoft.com/office/word/2010/wordprocessingGroup" xmlns:wpi="http://schemas.microsoft.com/office/word/2010/wordprocessingInk" xmlns:wne="http://schemas.microsoft.com/office/word/2006/wordml" xmlns:wps="http://schemas.microsoft.com/office/word/2010/wordprocessingShape" mc:Ignorable="w14 w15 w16se w16cid w16 w16cex wp14">
+<w:ftr xmlns:wpc="http://schemas.microsoft.com/office/word/2010/wordprocessingCanvas" xmlns:cx="http://schemas.microsoft.com/office/drawing/2014/chartex" xmlns:cx1="http://schemas.microsoft.com/office/drawing/2015/9/8/chartex" xmlns:cx2="http://schemas.microsoft.com/office/drawing/2015/10/21/chartex" xmlns:cx3="http://schemas.microsoft.com/office/drawing/2016/5/9/chartex" xmlns:cx4="http://schemas.microsoft.com/office/drawing/2016/5/10/chartex" xmlns:cx5="http://schemas.microsoft.com/office/drawing/2016/5/11/chartex" xmlns:cx6="http://schemas.microsoft.com/office/drawing/2016/5/12/chartex" xmlns:cx7="http://schemas.microsoft.com/office/drawing/2016/5/13/chartex" xmlns:cx8="http://schemas.microsoft.com/office/drawing/2016/5/14/chartex" xmlns:mc="http://schemas.openxmlformats.org/markup-compatibility/2006" xmlns:aink="http://schemas.microsoft.com/office/drawing/2016/ink" xmlns:am3d="http://schemas.microsoft.com/office/drawing/2017/model3d" xmlns:o="urn:schemas-microsoft-com:office:office" xmlns:r="http://schemas.openxmlformats.org/officeDocument/2006/relationships" xmlns:m="http://schemas.openxmlformats.org/officeDocument/2006/math" xmlns:v="urn:schemas-microsoft-com:vml" xmlns:wp14="http://schemas.microsoft.com/office/word/2010/wordprocessingDrawing" xmlns:wp="http://schemas.openxmlformats.org/drawingml/2006/wordprocessingDrawing" xmlns:w10="urn:schemas-microsoft-com:office:word" xmlns:w="http://schemas.openxmlformats.org/wordprocessingml/2006/main" xmlns:w14="http://schemas.microsoft.com/office/word/2010/wordml" xmlns:w15="http://schemas.microsoft.com/office/word/2012/wordml" xmlns:w16cex="http://schemas.microsoft.com/office/word/2018/wordml/cex" xmlns:w16cid="http://schemas.microsoft.com/office/word/2016/wordml/cid" xmlns:w16="http://schemas.microsoft.com/office/word/2018/wordml" xmlns:w16sdtdh="http://schemas.microsoft.com/office/word/2020/wordml/sdtdatahash" xmlns:w16se="http://schemas.microsoft.com/office/word/2015/wordml/symex" xmlns:wpg="http://schemas.microsoft.com/office/word/2010/wordprocessingGroup" xmlns:wpi="http://schemas.microsoft.com/office/word/2010/wordprocessingInk" xmlns:wne="http://schemas.microsoft.com/office/word/2006/wordml" xmlns:wps="http://schemas.microsoft.com/office/word/2010/wordprocessingShape" mc:Ignorable="w14 w15 w16se w16cid w16 w16cex w16sdtdh wp14">
   <w:sdt>
     <w:sdtPr>
       <w:id w:val="-1465197936"/>
@@ -12095,7 +12285,7 @@
     <w:sdtContent>
       <w:p>
         <w:pPr>
-          <w:pStyle w:val="Footer"/>
+          <w:pStyle w:val="Piedepgina"/>
           <w:jc w:val="right"/>
         </w:pPr>
         <w:r>
@@ -12192,7 +12382,7 @@
                   <v:stroke joinstyle="miter"/>
                   <v:path gradientshapeok="t" o:connecttype="rect"/>
                 </v:shapetype>
-                <v:shape id="_x0000_s1027" type="#_x0000_t202" alt="&quot;&quot;" style="position:absolute;left:0;text-align:left;margin-left:16.1pt;margin-top:.65pt;width:455.15pt;height:41.4pt;z-index:251661312;visibility:visible;mso-wrap-style:square;mso-width-percent:0;mso-height-percent:0;mso-wrap-distance-left:9pt;mso-wrap-distance-top:3.6pt;mso-wrap-distance-right:9pt;mso-wrap-distance-bottom:3.6pt;mso-position-horizontal:absolute;mso-position-horizontal-relative:text;mso-position-vertical:absolute;mso-position-vertical-relative:text;mso-width-percent:0;mso-height-percent:0;mso-width-relative:margin;mso-height-relative:margin;v-text-anchor:top" o:gfxdata="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" stroked="f">
+                <v:shape id="_x0000_s1027" type="#_x0000_t202" alt="&quot;&quot;" style="position:absolute;left:0;text-align:left;margin-left:16.1pt;margin-top:.65pt;width:455.15pt;height:41.4pt;z-index:251661312;visibility:visible;mso-wrap-style:square;mso-width-percent:0;mso-height-percent:0;mso-wrap-distance-left:9pt;mso-wrap-distance-top:3.6pt;mso-wrap-distance-right:9pt;mso-wrap-distance-bottom:3.6pt;mso-position-horizontal:absolute;mso-position-horizontal-relative:text;mso-position-vertical:absolute;mso-position-vertical-relative:text;mso-width-percent:0;mso-height-percent:0;mso-width-relative:margin;mso-height-relative:margin;v-text-anchor:top" o:gfxdata="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" stroked="f">
                   <v:textbox>
                     <w:txbxContent>
                       <w:p>
@@ -12242,14 +12432,14 @@
   </w:sdt>
   <w:p>
     <w:pPr>
-      <w:pStyle w:val="Footer"/>
+      <w:pStyle w:val="Piedepgina"/>
     </w:pPr>
   </w:p>
 </w:ftr>
 </file>
 
 <file path=word/footnotes.xml><?xml version="1.0" encoding="utf-8"?>
-<w:footnotes xmlns:wpc="http://schemas.microsoft.com/office/word/2010/wordprocessingCanvas" xmlns:cx="http://schemas.microsoft.com/office/drawing/2014/chartex" xmlns:cx1="http://schemas.microsoft.com/office/drawing/2015/9/8/chartex" xmlns:cx2="http://schemas.microsoft.com/office/drawing/2015/10/21/chartex" xmlns:cx3="http://schemas.microsoft.com/office/drawing/2016/5/9/chartex" xmlns:cx4="http://schemas.microsoft.com/office/drawing/2016/5/10/chartex" xmlns:cx5="http://schemas.microsoft.com/office/drawing/2016/5/11/chartex" xmlns:cx6="http://schemas.microsoft.com/office/drawing/2016/5/12/chartex" xmlns:cx7="http://schemas.microsoft.com/office/drawing/2016/5/13/chartex" xmlns:cx8="http://schemas.microsoft.com/office/drawing/2016/5/14/chartex" xmlns:mc="http://schemas.openxmlformats.org/markup-compatibility/2006" xmlns:aink="http://schemas.microsoft.com/office/drawing/2016/ink" xmlns:am3d="http://schemas.microsoft.com/office/drawing/2017/model3d" xmlns:o="urn:schemas-microsoft-com:office:office" xmlns:r="http://schemas.openxmlformats.org/officeDocument/2006/relationships" xmlns:m="http://schemas.openxmlformats.org/officeDocument/2006/math" xmlns:v="urn:schemas-microsoft-com:vml" xmlns:wp14="http://schemas.microsoft.com/office/word/2010/wordprocessingDrawing" xmlns:wp="http://schemas.openxmlformats.org/drawingml/2006/wordprocessingDrawing" xmlns:w10="urn:schemas-microsoft-com:office:word" xmlns:w="http://schemas.openxmlformats.org/wordprocessingml/2006/main" xmlns:w14="http://schemas.microsoft.com/office/word/2010/wordml" xmlns:w15="http://schemas.microsoft.com/office/word/2012/wordml" xmlns:w16cex="http://schemas.microsoft.com/office/word/2018/wordml/cex" xmlns:w16cid="http://schemas.microsoft.com/office/word/2016/wordml/cid" xmlns:w16="http://schemas.microsoft.com/office/word/2018/wordml" xmlns:w16se="http://schemas.microsoft.com/office/word/2015/wordml/symex" xmlns:wpg="http://schemas.microsoft.com/office/word/2010/wordprocessingGroup" xmlns:wpi="http://schemas.microsoft.com/office/word/2010/wordprocessingInk" xmlns:wne="http://schemas.microsoft.com/office/word/2006/wordml" xmlns:wps="http://schemas.microsoft.com/office/word/2010/wordprocessingShape" mc:Ignorable="w14 w15 w16se w16cid w16 w16cex wp14">
+<w:footnotes xmlns:wpc="http://schemas.microsoft.com/office/word/2010/wordprocessingCanvas" xmlns:cx="http://schemas.microsoft.com/office/drawing/2014/chartex" xmlns:cx1="http://schemas.microsoft.com/office/drawing/2015/9/8/chartex" xmlns:cx2="http://schemas.microsoft.com/office/drawing/2015/10/21/chartex" xmlns:cx3="http://schemas.microsoft.com/office/drawing/2016/5/9/chartex" xmlns:cx4="http://schemas.microsoft.com/office/drawing/2016/5/10/chartex" xmlns:cx5="http://schemas.microsoft.com/office/drawing/2016/5/11/chartex" xmlns:cx6="http://schemas.microsoft.com/office/drawing/2016/5/12/chartex" xmlns:cx7="http://schemas.microsoft.com/office/drawing/2016/5/13/chartex" xmlns:cx8="http://schemas.microsoft.com/office/drawing/2016/5/14/chartex" xmlns:mc="http://schemas.openxmlformats.org/markup-compatibility/2006" xmlns:aink="http://schemas.microsoft.com/office/drawing/2016/ink" xmlns:am3d="http://schemas.microsoft.com/office/drawing/2017/model3d" xmlns:o="urn:schemas-microsoft-com:office:office" xmlns:r="http://schemas.openxmlformats.org/officeDocument/2006/relationships" xmlns:m="http://schemas.openxmlformats.org/officeDocument/2006/math" xmlns:v="urn:schemas-microsoft-com:vml" xmlns:wp14="http://schemas.microsoft.com/office/word/2010/wordprocessingDrawing" xmlns:wp="http://schemas.openxmlformats.org/drawingml/2006/wordprocessingDrawing" xmlns:w10="urn:schemas-microsoft-com:office:word" xmlns:w="http://schemas.openxmlformats.org/wordprocessingml/2006/main" xmlns:w14="http://schemas.microsoft.com/office/word/2010/wordml" xmlns:w15="http://schemas.microsoft.com/office/word/2012/wordml" xmlns:w16cex="http://schemas.microsoft.com/office/word/2018/wordml/cex" xmlns:w16cid="http://schemas.microsoft.com/office/word/2016/wordml/cid" xmlns:w16="http://schemas.microsoft.com/office/word/2018/wordml" xmlns:w16sdtdh="http://schemas.microsoft.com/office/word/2020/wordml/sdtdatahash" xmlns:w16se="http://schemas.microsoft.com/office/word/2015/wordml/symex" xmlns:wpg="http://schemas.microsoft.com/office/word/2010/wordprocessingGroup" xmlns:wpi="http://schemas.microsoft.com/office/word/2010/wordprocessingInk" xmlns:wne="http://schemas.microsoft.com/office/word/2006/wordml" xmlns:wps="http://schemas.microsoft.com/office/word/2010/wordprocessingShape" mc:Ignorable="w14 w15 w16se w16cid w16 w16cex w16sdtdh wp14">
   <w:footnote w:type="separator" w:id="-1">
     <w:p>
       <w:pPr>
@@ -12274,10 +12464,10 @@
 </file>
 
 <file path=word/header1.xml><?xml version="1.0" encoding="utf-8"?>
-<w:hdr xmlns:wpc="http://schemas.microsoft.com/office/word/2010/wordprocessingCanvas" xmlns:cx="http://schemas.microsoft.com/office/drawing/2014/chartex" xmlns:cx1="http://schemas.microsoft.com/office/drawing/2015/9/8/chartex" xmlns:cx2="http://schemas.microsoft.com/office/drawing/2015/10/21/chartex" xmlns:cx3="http://schemas.microsoft.com/office/drawing/2016/5/9/chartex" xmlns:cx4="http://schemas.microsoft.com/office/drawing/2016/5/10/chartex" xmlns:cx5="http://schemas.microsoft.com/office/drawing/2016/5/11/chartex" xmlns:cx6="http://schemas.microsoft.com/office/drawing/2016/5/12/chartex" xmlns:cx7="http://schemas.microsoft.com/office/drawing/2016/5/13/chartex" xmlns:cx8="http://schemas.microsoft.com/office/drawing/2016/5/14/chartex" xmlns:mc="http://schemas.openxmlformats.org/markup-compatibility/2006" xmlns:aink="http://schemas.microsoft.com/office/drawing/2016/ink" xmlns:am3d="http://schemas.microsoft.com/office/drawing/2017/model3d" xmlns:o="urn:schemas-microsoft-com:office:office" xmlns:r="http://schemas.openxmlformats.org/officeDocument/2006/relationships" xmlns:m="http://schemas.openxmlformats.org/officeDocument/2006/math" xmlns:v="urn:schemas-microsoft-com:vml" xmlns:wp14="http://schemas.microsoft.com/office/word/2010/wordprocessingDrawing" xmlns:wp="http://schemas.openxmlformats.org/drawingml/2006/wordprocessingDrawing" xmlns:w10="urn:schemas-microsoft-com:office:word" xmlns:w="http://schemas.openxmlformats.org/wordprocessingml/2006/main" xmlns:w14="http://schemas.microsoft.com/office/word/2010/wordml" xmlns:w15="http://schemas.microsoft.com/office/word/2012/wordml" xmlns:w16cex="http://schemas.microsoft.com/office/word/2018/wordml/cex" xmlns:w16cid="http://schemas.microsoft.com/office/word/2016/wordml/cid" xmlns:w16="http://schemas.microsoft.com/office/word/2018/wordml" xmlns:w16se="http://schemas.microsoft.com/office/word/2015/wordml/symex" xmlns:wpg="http://schemas.microsoft.com/office/word/2010/wordprocessingGroup" xmlns:wpi="http://schemas.microsoft.com/office/word/2010/wordprocessingInk" xmlns:wne="http://schemas.microsoft.com/office/word/2006/wordml" xmlns:wps="http://schemas.microsoft.com/office/word/2010/wordprocessingShape" mc:Ignorable="w14 w15 w16se w16cid w16 w16cex wp14">
+<w:hdr xmlns:wpc="http://schemas.microsoft.com/office/word/2010/wordprocessingCanvas" xmlns:cx="http://schemas.microsoft.com/office/drawing/2014/chartex" xmlns:cx1="http://schemas.microsoft.com/office/drawing/2015/9/8/chartex" xmlns:cx2="http://schemas.microsoft.com/office/drawing/2015/10/21/chartex" xmlns:cx3="http://schemas.microsoft.com/office/drawing/2016/5/9/chartex" xmlns:cx4="http://schemas.microsoft.com/office/drawing/2016/5/10/chartex" xmlns:cx5="http://schemas.microsoft.com/office/drawing/2016/5/11/chartex" xmlns:cx6="http://schemas.microsoft.com/office/drawing/2016/5/12/chartex" xmlns:cx7="http://schemas.microsoft.com/office/drawing/2016/5/13/chartex" xmlns:cx8="http://schemas.microsoft.com/office/drawing/2016/5/14/chartex" xmlns:mc="http://schemas.openxmlformats.org/markup-compatibility/2006" xmlns:aink="http://schemas.microsoft.com/office/drawing/2016/ink" xmlns:am3d="http://schemas.microsoft.com/office/drawing/2017/model3d" xmlns:o="urn:schemas-microsoft-com:office:office" xmlns:r="http://schemas.openxmlformats.org/officeDocument/2006/relationships" xmlns:m="http://schemas.openxmlformats.org/officeDocument/2006/math" xmlns:v="urn:schemas-microsoft-com:vml" xmlns:wp14="http://schemas.microsoft.com/office/word/2010/wordprocessingDrawing" xmlns:wp="http://schemas.openxmlformats.org/drawingml/2006/wordprocessingDrawing" xmlns:w10="urn:schemas-microsoft-com:office:word" xmlns:w="http://schemas.openxmlformats.org/wordprocessingml/2006/main" xmlns:w14="http://schemas.microsoft.com/office/word/2010/wordml" xmlns:w15="http://schemas.microsoft.com/office/word/2012/wordml" xmlns:w16cex="http://schemas.microsoft.com/office/word/2018/wordml/cex" xmlns:w16cid="http://schemas.microsoft.com/office/word/2016/wordml/cid" xmlns:w16="http://schemas.microsoft.com/office/word/2018/wordml" xmlns:w16sdtdh="http://schemas.microsoft.com/office/word/2020/wordml/sdtdatahash" xmlns:w16se="http://schemas.microsoft.com/office/word/2015/wordml/symex" xmlns:wpg="http://schemas.microsoft.com/office/word/2010/wordprocessingGroup" xmlns:wpi="http://schemas.microsoft.com/office/word/2010/wordprocessingInk" xmlns:wne="http://schemas.microsoft.com/office/word/2006/wordml" xmlns:wps="http://schemas.microsoft.com/office/word/2010/wordprocessingShape" mc:Ignorable="w14 w15 w16se w16cid w16 w16cex w16sdtdh wp14">
   <w:p>
     <w:pPr>
-      <w:pStyle w:val="Header"/>
+      <w:pStyle w:val="Encabezado"/>
     </w:pPr>
     <w:r>
       <w:rPr>
@@ -12359,7 +12549,7 @@
 </file>
 
 <file path=word/numbering.xml><?xml version="1.0" encoding="utf-8"?>
-<w:numbering xmlns:wpc="http://schemas.microsoft.com/office/word/2010/wordprocessingCanvas" xmlns:cx="http://schemas.microsoft.com/office/drawing/2014/chartex" xmlns:cx1="http://schemas.microsoft.com/office/drawing/2015/9/8/chartex" xmlns:cx2="http://schemas.microsoft.com/office/drawing/2015/10/21/chartex" xmlns:cx3="http://schemas.microsoft.com/office/drawing/2016/5/9/chartex" xmlns:cx4="http://schemas.microsoft.com/office/drawing/2016/5/10/chartex" xmlns:cx5="http://schemas.microsoft.com/office/drawing/2016/5/11/chartex" xmlns:cx6="http://schemas.microsoft.com/office/drawing/2016/5/12/chartex" xmlns:cx7="http://schemas.microsoft.com/office/drawing/2016/5/13/chartex" xmlns:cx8="http://schemas.microsoft.com/office/drawing/2016/5/14/chartex" xmlns:mc="http://schemas.openxmlformats.org/markup-compatibility/2006" xmlns:aink="http://schemas.microsoft.com/office/drawing/2016/ink" xmlns:am3d="http://schemas.microsoft.com/office/drawing/2017/model3d" xmlns:o="urn:schemas-microsoft-com:office:office" xmlns:r="http://schemas.openxmlformats.org/officeDocument/2006/relationships" xmlns:m="http://schemas.openxmlformats.org/officeDocument/2006/math" xmlns:v="urn:schemas-microsoft-com:vml" xmlns:wp14="http://schemas.microsoft.com/office/word/2010/wordprocessingDrawing" xmlns:wp="http://schemas.openxmlformats.org/drawingml/2006/wordprocessingDrawing" xmlns:w10="urn:schemas-microsoft-com:office:word" xmlns:w="http://schemas.openxmlformats.org/wordprocessingml/2006/main" xmlns:w14="http://schemas.microsoft.com/office/word/2010/wordml" xmlns:w15="http://schemas.microsoft.com/office/word/2012/wordml" xmlns:w16cex="http://schemas.microsoft.com/office/word/2018/wordml/cex" xmlns:w16cid="http://schemas.microsoft.com/office/word/2016/wordml/cid" xmlns:w16="http://schemas.microsoft.com/office/word/2018/wordml" xmlns:w16se="http://schemas.microsoft.com/office/word/2015/wordml/symex" xmlns:wpg="http://schemas.microsoft.com/office/word/2010/wordprocessingGroup" xmlns:wpi="http://schemas.microsoft.com/office/word/2010/wordprocessingInk" xmlns:wne="http://schemas.microsoft.com/office/word/2006/wordml" xmlns:wps="http://schemas.microsoft.com/office/word/2010/wordprocessingShape" mc:Ignorable="w14 w15 w16se w16cid w16 w16cex wp14">
+<w:numbering xmlns:wpc="http://schemas.microsoft.com/office/word/2010/wordprocessingCanvas" xmlns:cx="http://schemas.microsoft.com/office/drawing/2014/chartex" xmlns:cx1="http://schemas.microsoft.com/office/drawing/2015/9/8/chartex" xmlns:cx2="http://schemas.microsoft.com/office/drawing/2015/10/21/chartex" xmlns:cx3="http://schemas.microsoft.com/office/drawing/2016/5/9/chartex" xmlns:cx4="http://schemas.microsoft.com/office/drawing/2016/5/10/chartex" xmlns:cx5="http://schemas.microsoft.com/office/drawing/2016/5/11/chartex" xmlns:cx6="http://schemas.microsoft.com/office/drawing/2016/5/12/chartex" xmlns:cx7="http://schemas.microsoft.com/office/drawing/2016/5/13/chartex" xmlns:cx8="http://schemas.microsoft.com/office/drawing/2016/5/14/chartex" xmlns:mc="http://schemas.openxmlformats.org/markup-compatibility/2006" xmlns:aink="http://schemas.microsoft.com/office/drawing/2016/ink" xmlns:am3d="http://schemas.microsoft.com/office/drawing/2017/model3d" xmlns:o="urn:schemas-microsoft-com:office:office" xmlns:r="http://schemas.openxmlformats.org/officeDocument/2006/relationships" xmlns:m="http://schemas.openxmlformats.org/officeDocument/2006/math" xmlns:v="urn:schemas-microsoft-com:vml" xmlns:wp14="http://schemas.microsoft.com/office/word/2010/wordprocessingDrawing" xmlns:wp="http://schemas.openxmlformats.org/drawingml/2006/wordprocessingDrawing" xmlns:w10="urn:schemas-microsoft-com:office:word" xmlns:w="http://schemas.openxmlformats.org/wordprocessingml/2006/main" xmlns:w14="http://schemas.microsoft.com/office/word/2010/wordml" xmlns:w15="http://schemas.microsoft.com/office/word/2012/wordml" xmlns:w16cex="http://schemas.microsoft.com/office/word/2018/wordml/cex" xmlns:w16cid="http://schemas.microsoft.com/office/word/2016/wordml/cid" xmlns:w16="http://schemas.microsoft.com/office/word/2018/wordml" xmlns:w16sdtdh="http://schemas.microsoft.com/office/word/2020/wordml/sdtdatahash" xmlns:w16se="http://schemas.microsoft.com/office/word/2015/wordml/symex" xmlns:wpg="http://schemas.microsoft.com/office/word/2010/wordprocessingGroup" xmlns:wpi="http://schemas.microsoft.com/office/word/2010/wordprocessingInk" xmlns:wne="http://schemas.microsoft.com/office/word/2006/wordml" xmlns:wps="http://schemas.microsoft.com/office/word/2010/wordprocessingShape" mc:Ignorable="w14 w15 w16se w16cid w16 w16cex w16sdtdh wp14">
   <w:abstractNum w:abstractNumId="0" w15:restartNumberingAfterBreak="0">
     <w:nsid w:val="FFFFFF89"/>
     <w:multiLevelType w:val="singleLevel"/>
@@ -12367,7 +12557,7 @@
     <w:lvl w:ilvl="0">
       <w:start w:val="1"/>
       <w:numFmt w:val="bullet"/>
-      <w:pStyle w:val="ListBullet"/>
+      <w:pStyle w:val="Listaconvietas"/>
       <w:lvlText w:val=""/>
       <w:lvlJc w:val="left"/>
       <w:pPr>
@@ -14417,6 +14607,119 @@
     </w:lvl>
   </w:abstractNum>
   <w:abstractNum w:abstractNumId="22" w15:restartNumberingAfterBreak="0">
+    <w:nsid w:val="3B323313"/>
+    <w:multiLevelType w:val="hybridMultilevel"/>
+    <w:tmpl w:val="471416B6"/>
+    <w:lvl w:ilvl="0" w:tplc="240A0001">
+      <w:start w:val="1"/>
+      <w:numFmt w:val="bullet"/>
+      <w:lvlText w:val=""/>
+      <w:lvlJc w:val="left"/>
+      <w:pPr>
+        <w:ind w:left="1429" w:hanging="360"/>
+      </w:pPr>
+      <w:rPr>
+        <w:rFonts w:ascii="Symbol" w:hAnsi="Symbol" w:hint="default"/>
+      </w:rPr>
+    </w:lvl>
+    <w:lvl w:ilvl="1" w:tplc="240A0003" w:tentative="1">
+      <w:start w:val="1"/>
+      <w:numFmt w:val="bullet"/>
+      <w:lvlText w:val="o"/>
+      <w:lvlJc w:val="left"/>
+      <w:pPr>
+        <w:ind w:left="2149" w:hanging="360"/>
+      </w:pPr>
+      <w:rPr>
+        <w:rFonts w:ascii="Courier New" w:hAnsi="Courier New" w:cs="Courier New" w:hint="default"/>
+      </w:rPr>
+    </w:lvl>
+    <w:lvl w:ilvl="2" w:tplc="240A0005" w:tentative="1">
+      <w:start w:val="1"/>
+      <w:numFmt w:val="bullet"/>
+      <w:lvlText w:val=""/>
+      <w:lvlJc w:val="left"/>
+      <w:pPr>
+        <w:ind w:left="2869" w:hanging="360"/>
+      </w:pPr>
+      <w:rPr>
+        <w:rFonts w:ascii="Wingdings" w:hAnsi="Wingdings" w:hint="default"/>
+      </w:rPr>
+    </w:lvl>
+    <w:lvl w:ilvl="3" w:tplc="240A0001" w:tentative="1">
+      <w:start w:val="1"/>
+      <w:numFmt w:val="bullet"/>
+      <w:lvlText w:val=""/>
+      <w:lvlJc w:val="left"/>
+      <w:pPr>
+        <w:ind w:left="3589" w:hanging="360"/>
+      </w:pPr>
+      <w:rPr>
+        <w:rFonts w:ascii="Symbol" w:hAnsi="Symbol" w:hint="default"/>
+      </w:rPr>
+    </w:lvl>
+    <w:lvl w:ilvl="4" w:tplc="240A0003" w:tentative="1">
+      <w:start w:val="1"/>
+      <w:numFmt w:val="bullet"/>
+      <w:lvlText w:val="o"/>
+      <w:lvlJc w:val="left"/>
+      <w:pPr>
+        <w:ind w:left="4309" w:hanging="360"/>
+      </w:pPr>
+      <w:rPr>
+        <w:rFonts w:ascii="Courier New" w:hAnsi="Courier New" w:cs="Courier New" w:hint="default"/>
+      </w:rPr>
+    </w:lvl>
+    <w:lvl w:ilvl="5" w:tplc="240A0005" w:tentative="1">
+      <w:start w:val="1"/>
+      <w:numFmt w:val="bullet"/>
+      <w:lvlText w:val=""/>
+      <w:lvlJc w:val="left"/>
+      <w:pPr>
+        <w:ind w:left="5029" w:hanging="360"/>
+      </w:pPr>
+      <w:rPr>
+        <w:rFonts w:ascii="Wingdings" w:hAnsi="Wingdings" w:hint="default"/>
+      </w:rPr>
+    </w:lvl>
+    <w:lvl w:ilvl="6" w:tplc="240A0001" w:tentative="1">
+      <w:start w:val="1"/>
+      <w:numFmt w:val="bullet"/>
+      <w:lvlText w:val=""/>
+      <w:lvlJc w:val="left"/>
+      <w:pPr>
+        <w:ind w:left="5749" w:hanging="360"/>
+      </w:pPr>
+      <w:rPr>
+        <w:rFonts w:ascii="Symbol" w:hAnsi="Symbol" w:hint="default"/>
+      </w:rPr>
+    </w:lvl>
+    <w:lvl w:ilvl="7" w:tplc="240A0003" w:tentative="1">
+      <w:start w:val="1"/>
+      <w:numFmt w:val="bullet"/>
+      <w:lvlText w:val="o"/>
+      <w:lvlJc w:val="left"/>
+      <w:pPr>
+        <w:ind w:left="6469" w:hanging="360"/>
+      </w:pPr>
+      <w:rPr>
+        <w:rFonts w:ascii="Courier New" w:hAnsi="Courier New" w:cs="Courier New" w:hint="default"/>
+      </w:rPr>
+    </w:lvl>
+    <w:lvl w:ilvl="8" w:tplc="240A0005" w:tentative="1">
+      <w:start w:val="1"/>
+      <w:numFmt w:val="bullet"/>
+      <w:lvlText w:val=""/>
+      <w:lvlJc w:val="left"/>
+      <w:pPr>
+        <w:ind w:left="7189" w:hanging="360"/>
+      </w:pPr>
+      <w:rPr>
+        <w:rFonts w:ascii="Wingdings" w:hAnsi="Wingdings" w:hint="default"/>
+      </w:rPr>
+    </w:lvl>
+  </w:abstractNum>
+  <w:abstractNum w:abstractNumId="23" w15:restartNumberingAfterBreak="0">
     <w:nsid w:val="3D6E6C43"/>
     <w:multiLevelType w:val="hybridMultilevel"/>
     <w:tmpl w:val="47AC1804"/>
@@ -14502,7 +14805,7 @@
       </w:pPr>
     </w:lvl>
   </w:abstractNum>
-  <w:abstractNum w:abstractNumId="23" w15:restartNumberingAfterBreak="0">
+  <w:abstractNum w:abstractNumId="24" w15:restartNumberingAfterBreak="0">
     <w:nsid w:val="3DBB6F4C"/>
     <w:multiLevelType w:val="hybridMultilevel"/>
     <w:tmpl w:val="E7E0117A"/>
@@ -14591,7 +14894,7 @@
       </w:pPr>
     </w:lvl>
   </w:abstractNum>
-  <w:abstractNum w:abstractNumId="24" w15:restartNumberingAfterBreak="0">
+  <w:abstractNum w:abstractNumId="25" w15:restartNumberingAfterBreak="0">
     <w:nsid w:val="3E311B79"/>
     <w:multiLevelType w:val="hybridMultilevel"/>
     <w:tmpl w:val="42FC4BD8"/>
@@ -14680,7 +14983,7 @@
       </w:pPr>
     </w:lvl>
   </w:abstractNum>
-  <w:abstractNum w:abstractNumId="25" w15:restartNumberingAfterBreak="0">
+  <w:abstractNum w:abstractNumId="26" w15:restartNumberingAfterBreak="0">
     <w:nsid w:val="42CD0412"/>
     <w:multiLevelType w:val="hybridMultilevel"/>
     <w:tmpl w:val="9C1C57A8"/>
@@ -14793,7 +15096,7 @@
       </w:rPr>
     </w:lvl>
   </w:abstractNum>
-  <w:abstractNum w:abstractNumId="26" w15:restartNumberingAfterBreak="0">
+  <w:abstractNum w:abstractNumId="27" w15:restartNumberingAfterBreak="0">
     <w:nsid w:val="43972C32"/>
     <w:multiLevelType w:val="hybridMultilevel"/>
     <w:tmpl w:val="45427AE8"/>
@@ -14882,7 +15185,7 @@
       </w:pPr>
     </w:lvl>
   </w:abstractNum>
-  <w:abstractNum w:abstractNumId="27" w15:restartNumberingAfterBreak="0">
+  <w:abstractNum w:abstractNumId="28" w15:restartNumberingAfterBreak="0">
     <w:nsid w:val="43B951D9"/>
     <w:multiLevelType w:val="hybridMultilevel"/>
     <w:tmpl w:val="8320C970"/>
@@ -14971,7 +15274,7 @@
       </w:pPr>
     </w:lvl>
   </w:abstractNum>
-  <w:abstractNum w:abstractNumId="28" w15:restartNumberingAfterBreak="0">
+  <w:abstractNum w:abstractNumId="29" w15:restartNumberingAfterBreak="0">
     <w:nsid w:val="43D17858"/>
     <w:multiLevelType w:val="hybridMultilevel"/>
     <w:tmpl w:val="17F8D43E"/>
@@ -15057,7 +15360,7 @@
       </w:pPr>
     </w:lvl>
   </w:abstractNum>
-  <w:abstractNum w:abstractNumId="29" w15:restartNumberingAfterBreak="0">
+  <w:abstractNum w:abstractNumId="30" w15:restartNumberingAfterBreak="0">
     <w:nsid w:val="490B752D"/>
     <w:multiLevelType w:val="hybridMultilevel"/>
     <w:tmpl w:val="FE36E666"/>
@@ -15146,7 +15449,7 @@
       </w:pPr>
     </w:lvl>
   </w:abstractNum>
-  <w:abstractNum w:abstractNumId="30" w15:restartNumberingAfterBreak="0">
+  <w:abstractNum w:abstractNumId="31" w15:restartNumberingAfterBreak="0">
     <w:nsid w:val="4B1A60F2"/>
     <w:multiLevelType w:val="hybridMultilevel"/>
     <w:tmpl w:val="E8000690"/>
@@ -15259,7 +15562,7 @@
       </w:rPr>
     </w:lvl>
   </w:abstractNum>
-  <w:abstractNum w:abstractNumId="31" w15:restartNumberingAfterBreak="0">
+  <w:abstractNum w:abstractNumId="32" w15:restartNumberingAfterBreak="0">
     <w:nsid w:val="4B1A6895"/>
     <w:multiLevelType w:val="hybridMultilevel"/>
     <w:tmpl w:val="C8FE3F54"/>
@@ -15372,7 +15675,7 @@
       </w:rPr>
     </w:lvl>
   </w:abstractNum>
-  <w:abstractNum w:abstractNumId="32" w15:restartNumberingAfterBreak="0">
+  <w:abstractNum w:abstractNumId="33" w15:restartNumberingAfterBreak="0">
     <w:nsid w:val="4C8313D9"/>
     <w:multiLevelType w:val="hybridMultilevel"/>
     <w:tmpl w:val="557E2F98"/>
@@ -15461,7 +15764,7 @@
       </w:pPr>
     </w:lvl>
   </w:abstractNum>
-  <w:abstractNum w:abstractNumId="33" w15:restartNumberingAfterBreak="0">
+  <w:abstractNum w:abstractNumId="34" w15:restartNumberingAfterBreak="0">
     <w:nsid w:val="4EBE1EF6"/>
     <w:multiLevelType w:val="hybridMultilevel"/>
     <w:tmpl w:val="F6A60586"/>
@@ -15554,7 +15857,7 @@
       </w:pPr>
     </w:lvl>
   </w:abstractNum>
-  <w:abstractNum w:abstractNumId="34" w15:restartNumberingAfterBreak="0">
+  <w:abstractNum w:abstractNumId="35" w15:restartNumberingAfterBreak="0">
     <w:nsid w:val="533A3095"/>
     <w:multiLevelType w:val="hybridMultilevel"/>
     <w:tmpl w:val="F9C47130"/>
@@ -15643,7 +15946,7 @@
       </w:pPr>
     </w:lvl>
   </w:abstractNum>
-  <w:abstractNum w:abstractNumId="35" w15:restartNumberingAfterBreak="0">
+  <w:abstractNum w:abstractNumId="36" w15:restartNumberingAfterBreak="0">
     <w:nsid w:val="57774299"/>
     <w:multiLevelType w:val="hybridMultilevel"/>
     <w:tmpl w:val="72442E1A"/>
@@ -15732,7 +16035,7 @@
       </w:pPr>
     </w:lvl>
   </w:abstractNum>
-  <w:abstractNum w:abstractNumId="36" w15:restartNumberingAfterBreak="0">
+  <w:abstractNum w:abstractNumId="37" w15:restartNumberingAfterBreak="0">
     <w:nsid w:val="59AC6C8B"/>
     <w:multiLevelType w:val="hybridMultilevel"/>
     <w:tmpl w:val="9FC8642C"/>
@@ -15845,7 +16148,7 @@
       </w:rPr>
     </w:lvl>
   </w:abstractNum>
-  <w:abstractNum w:abstractNumId="37" w15:restartNumberingAfterBreak="0">
+  <w:abstractNum w:abstractNumId="38" w15:restartNumberingAfterBreak="0">
     <w:nsid w:val="5A1B05E2"/>
     <w:multiLevelType w:val="hybridMultilevel"/>
     <w:tmpl w:val="A59616BE"/>
@@ -15934,7 +16237,7 @@
       </w:pPr>
     </w:lvl>
   </w:abstractNum>
-  <w:abstractNum w:abstractNumId="38" w15:restartNumberingAfterBreak="0">
+  <w:abstractNum w:abstractNumId="39" w15:restartNumberingAfterBreak="0">
     <w:nsid w:val="699B29BD"/>
     <w:multiLevelType w:val="hybridMultilevel"/>
     <w:tmpl w:val="DF94B9E6"/>
@@ -16023,7 +16326,7 @@
       </w:pPr>
     </w:lvl>
   </w:abstractNum>
-  <w:abstractNum w:abstractNumId="39" w15:restartNumberingAfterBreak="0">
+  <w:abstractNum w:abstractNumId="40" w15:restartNumberingAfterBreak="0">
     <w:nsid w:val="76F85D35"/>
     <w:multiLevelType w:val="hybridMultilevel"/>
     <w:tmpl w:val="EDD6D658"/>
@@ -16112,7 +16415,7 @@
       </w:pPr>
     </w:lvl>
   </w:abstractNum>
-  <w:abstractNum w:abstractNumId="40" w15:restartNumberingAfterBreak="0">
+  <w:abstractNum w:abstractNumId="41" w15:restartNumberingAfterBreak="0">
     <w:nsid w:val="770545C5"/>
     <w:multiLevelType w:val="hybridMultilevel"/>
     <w:tmpl w:val="C9542C98"/>
@@ -16225,14 +16528,14 @@
       </w:rPr>
     </w:lvl>
   </w:abstractNum>
-  <w:abstractNum w:abstractNumId="41" w15:restartNumberingAfterBreak="0">
+  <w:abstractNum w:abstractNumId="42" w15:restartNumberingAfterBreak="0">
     <w:nsid w:val="7C161D1C"/>
     <w:multiLevelType w:val="multilevel"/>
     <w:tmpl w:val="1BDE6F32"/>
     <w:lvl w:ilvl="0">
       <w:start w:val="1"/>
       <w:numFmt w:val="decimal"/>
-      <w:pStyle w:val="Heading1"/>
+      <w:pStyle w:val="Ttulo1"/>
       <w:lvlText w:val="%1."/>
       <w:lvlJc w:val="left"/>
       <w:pPr>
@@ -16242,7 +16545,7 @@
     <w:lvl w:ilvl="1">
       <w:start w:val="1"/>
       <w:numFmt w:val="decimal"/>
-      <w:pStyle w:val="Heading2"/>
+      <w:pStyle w:val="Ttulo2"/>
       <w:lvlText w:val="%1.%2."/>
       <w:lvlJc w:val="left"/>
       <w:pPr>
@@ -16313,7 +16616,7 @@
       </w:pPr>
     </w:lvl>
   </w:abstractNum>
-  <w:abstractNum w:abstractNumId="42" w15:restartNumberingAfterBreak="0">
+  <w:abstractNum w:abstractNumId="43" w15:restartNumberingAfterBreak="0">
     <w:nsid w:val="7D7431B9"/>
     <w:multiLevelType w:val="hybridMultilevel"/>
     <w:tmpl w:val="9ED02310"/>
@@ -16426,7 +16729,7 @@
       </w:rPr>
     </w:lvl>
   </w:abstractNum>
-  <w:abstractNum w:abstractNumId="43" w15:restartNumberingAfterBreak="0">
+  <w:abstractNum w:abstractNumId="44" w15:restartNumberingAfterBreak="0">
     <w:nsid w:val="7FA06089"/>
     <w:multiLevelType w:val="hybridMultilevel"/>
     <w:tmpl w:val="7C400FEC"/>
@@ -16515,7 +16818,7 @@
       </w:pPr>
     </w:lvl>
   </w:abstractNum>
-  <w:abstractNum w:abstractNumId="44" w15:restartNumberingAfterBreak="0">
+  <w:abstractNum w:abstractNumId="45" w15:restartNumberingAfterBreak="0">
     <w:nsid w:val="7FEB2FC4"/>
     <w:multiLevelType w:val="hybridMultilevel"/>
     <w:tmpl w:val="3E689BE4"/>
@@ -16602,7 +16905,7 @@
     </w:lvl>
   </w:abstractNum>
   <w:num w:numId="1">
-    <w:abstractNumId w:val="41"/>
+    <w:abstractNumId w:val="42"/>
   </w:num>
   <w:num w:numId="2">
     <w:abstractNumId w:val="0"/>
@@ -16611,16 +16914,16 @@
     <w:abstractNumId w:val="12"/>
   </w:num>
   <w:num w:numId="4">
-    <w:abstractNumId w:val="33"/>
+    <w:abstractNumId w:val="34"/>
   </w:num>
   <w:num w:numId="5">
     <w:abstractNumId w:val="19"/>
   </w:num>
   <w:num w:numId="6">
-    <w:abstractNumId w:val="36"/>
+    <w:abstractNumId w:val="37"/>
   </w:num>
   <w:num w:numId="7">
-    <w:abstractNumId w:val="31"/>
+    <w:abstractNumId w:val="32"/>
   </w:num>
   <w:num w:numId="8">
     <w:abstractNumId w:val="10"/>
@@ -16632,7 +16935,7 @@
     <w:abstractNumId w:val="2"/>
   </w:num>
   <w:num w:numId="11">
-    <w:abstractNumId w:val="38"/>
+    <w:abstractNumId w:val="39"/>
   </w:num>
   <w:num w:numId="12">
     <w:abstractNumId w:val="7"/>
@@ -16641,10 +16944,10 @@
     <w:abstractNumId w:val="9"/>
   </w:num>
   <w:num w:numId="14">
-    <w:abstractNumId w:val="25"/>
+    <w:abstractNumId w:val="26"/>
   </w:num>
   <w:num w:numId="15">
-    <w:abstractNumId w:val="44"/>
+    <w:abstractNumId w:val="45"/>
   </w:num>
   <w:num w:numId="16">
     <w:abstractNumId w:val="15"/>
@@ -16653,16 +16956,16 @@
     <w:abstractNumId w:val="17"/>
   </w:num>
   <w:num w:numId="18">
-    <w:abstractNumId w:val="26"/>
+    <w:abstractNumId w:val="27"/>
   </w:num>
   <w:num w:numId="19">
-    <w:abstractNumId w:val="32"/>
+    <w:abstractNumId w:val="33"/>
   </w:num>
   <w:num w:numId="20">
     <w:abstractNumId w:val="1"/>
   </w:num>
   <w:num w:numId="21">
-    <w:abstractNumId w:val="43"/>
+    <w:abstractNumId w:val="44"/>
   </w:num>
   <w:num w:numId="22">
     <w:abstractNumId w:val="8"/>
@@ -16671,34 +16974,34 @@
     <w:abstractNumId w:val="18"/>
   </w:num>
   <w:num w:numId="24">
-    <w:abstractNumId w:val="35"/>
+    <w:abstractNumId w:val="36"/>
   </w:num>
   <w:num w:numId="25">
     <w:abstractNumId w:val="21"/>
   </w:num>
   <w:num w:numId="26">
-    <w:abstractNumId w:val="23"/>
+    <w:abstractNumId w:val="24"/>
   </w:num>
   <w:num w:numId="27">
-    <w:abstractNumId w:val="39"/>
+    <w:abstractNumId w:val="40"/>
   </w:num>
   <w:num w:numId="28">
     <w:abstractNumId w:val="16"/>
   </w:num>
   <w:num w:numId="29">
-    <w:abstractNumId w:val="27"/>
+    <w:abstractNumId w:val="28"/>
   </w:num>
   <w:num w:numId="30">
-    <w:abstractNumId w:val="42"/>
+    <w:abstractNumId w:val="43"/>
   </w:num>
   <w:num w:numId="31">
-    <w:abstractNumId w:val="22"/>
+    <w:abstractNumId w:val="23"/>
   </w:num>
   <w:num w:numId="32">
-    <w:abstractNumId w:val="34"/>
+    <w:abstractNumId w:val="35"/>
   </w:num>
   <w:num w:numId="33">
-    <w:abstractNumId w:val="37"/>
+    <w:abstractNumId w:val="38"/>
   </w:num>
   <w:num w:numId="34">
     <w:abstractNumId w:val="5"/>
@@ -16707,16 +17010,16 @@
     <w:abstractNumId w:val="4"/>
   </w:num>
   <w:num w:numId="36">
-    <w:abstractNumId w:val="28"/>
+    <w:abstractNumId w:val="29"/>
   </w:num>
   <w:num w:numId="37">
     <w:abstractNumId w:val="20"/>
   </w:num>
   <w:num w:numId="38">
-    <w:abstractNumId w:val="29"/>
+    <w:abstractNumId w:val="30"/>
   </w:num>
   <w:num w:numId="39">
-    <w:abstractNumId w:val="24"/>
+    <w:abstractNumId w:val="25"/>
   </w:num>
   <w:num w:numId="40">
     <w:abstractNumId w:val="6"/>
@@ -16725,10 +17028,10 @@
     <w:abstractNumId w:val="3"/>
   </w:num>
   <w:num w:numId="42">
-    <w:abstractNumId w:val="40"/>
+    <w:abstractNumId w:val="41"/>
   </w:num>
   <w:num w:numId="43">
-    <w:abstractNumId w:val="30"/>
+    <w:abstractNumId w:val="31"/>
   </w:num>
   <w:num w:numId="44">
     <w:abstractNumId w:val="13"/>
@@ -16736,12 +17039,15 @@
   <w:num w:numId="45">
     <w:abstractNumId w:val="11"/>
   </w:num>
+  <w:num w:numId="46">
+    <w:abstractNumId w:val="22"/>
+  </w:num>
   <w:numIdMacAtCleanup w:val="43"/>
 </w:numbering>
 </file>
 
 <file path=word/styles.xml><?xml version="1.0" encoding="utf-8"?>
-<w:styles xmlns:mc="http://schemas.openxmlformats.org/markup-compatibility/2006" xmlns:r="http://schemas.openxmlformats.org/officeDocument/2006/relationships" xmlns:w="http://schemas.openxmlformats.org/wordprocessingml/2006/main" xmlns:w14="http://schemas.microsoft.com/office/word/2010/wordml" xmlns:w15="http://schemas.microsoft.com/office/word/2012/wordml" xmlns:w16cex="http://schemas.microsoft.com/office/word/2018/wordml/cex" xmlns:w16cid="http://schemas.microsoft.com/office/word/2016/wordml/cid" xmlns:w16="http://schemas.microsoft.com/office/word/2018/wordml" xmlns:w16se="http://schemas.microsoft.com/office/word/2015/wordml/symex" mc:Ignorable="w14 w15 w16se w16cid w16 w16cex">
+<w:styles xmlns:mc="http://schemas.openxmlformats.org/markup-compatibility/2006" xmlns:r="http://schemas.openxmlformats.org/officeDocument/2006/relationships" xmlns:w="http://schemas.openxmlformats.org/wordprocessingml/2006/main" xmlns:w14="http://schemas.microsoft.com/office/word/2010/wordml" xmlns:w15="http://schemas.microsoft.com/office/word/2012/wordml" xmlns:w16cex="http://schemas.microsoft.com/office/word/2018/wordml/cex" xmlns:w16cid="http://schemas.microsoft.com/office/word/2016/wordml/cid" xmlns:w16="http://schemas.microsoft.com/office/word/2018/wordml" xmlns:w16sdtdh="http://schemas.microsoft.com/office/word/2020/wordml/sdtdatahash" xmlns:w16se="http://schemas.microsoft.com/office/word/2015/wordml/symex" mc:Ignorable="w14 w15 w16se w16cid w16 w16cex w16sdtdh">
   <w:docDefaults>
     <w:rPrDefault>
       <w:rPr>
@@ -17149,11 +17455,11 @@
       <w:sz w:val="28"/>
     </w:rPr>
   </w:style>
-  <w:style w:type="paragraph" w:styleId="Heading1">
+  <w:style w:type="paragraph" w:styleId="Ttulo1">
     <w:name w:val="heading 1"/>
-    <w:basedOn w:val="Title"/>
+    <w:basedOn w:val="Ttulo"/>
     <w:next w:val="Normal"/>
-    <w:link w:val="Heading1Char"/>
+    <w:link w:val="Ttulo1Car"/>
     <w:autoRedefine/>
     <w:uiPriority w:val="9"/>
     <w:qFormat/>
@@ -17178,11 +17484,11 @@
       <w14:ligatures w14:val="none"/>
     </w:rPr>
   </w:style>
-  <w:style w:type="paragraph" w:styleId="Heading2">
+  <w:style w:type="paragraph" w:styleId="Ttulo2">
     <w:name w:val="heading 2"/>
     <w:basedOn w:val="Normal"/>
     <w:next w:val="Normal"/>
-    <w:link w:val="Heading2Char"/>
+    <w:link w:val="Ttulo2Car"/>
     <w:autoRedefine/>
     <w:uiPriority w:val="9"/>
     <w:unhideWhenUsed/>
@@ -17212,11 +17518,11 @@
       <w14:ligatures w14:val="none"/>
     </w:rPr>
   </w:style>
-  <w:style w:type="paragraph" w:styleId="Heading3">
+  <w:style w:type="paragraph" w:styleId="Ttulo3">
     <w:name w:val="heading 3"/>
-    <w:basedOn w:val="Heading2"/>
+    <w:basedOn w:val="Ttulo2"/>
     <w:next w:val="Normal"/>
-    <w:link w:val="Heading3Char"/>
+    <w:link w:val="Ttulo3Car"/>
     <w:autoRedefine/>
     <w:uiPriority w:val="9"/>
     <w:unhideWhenUsed/>
@@ -17235,11 +17541,11 @@
       <w:szCs w:val="24"/>
     </w:rPr>
   </w:style>
-  <w:style w:type="paragraph" w:styleId="Heading4">
+  <w:style w:type="paragraph" w:styleId="Ttulo4">
     <w:name w:val="heading 4"/>
-    <w:basedOn w:val="Heading3"/>
+    <w:basedOn w:val="Ttulo3"/>
     <w:next w:val="Normal"/>
-    <w:link w:val="Heading4Char"/>
+    <w:link w:val="Ttulo4Car"/>
     <w:uiPriority w:val="9"/>
     <w:unhideWhenUsed/>
     <w:qFormat/>
@@ -17253,11 +17559,11 @@
       <w:sz w:val="28"/>
     </w:rPr>
   </w:style>
-  <w:style w:type="paragraph" w:styleId="Heading5">
+  <w:style w:type="paragraph" w:styleId="Ttulo5">
     <w:name w:val="heading 5"/>
-    <w:basedOn w:val="Heading4"/>
+    <w:basedOn w:val="Ttulo4"/>
     <w:next w:val="Normal"/>
-    <w:link w:val="Heading5Char"/>
+    <w:link w:val="Ttulo5Car"/>
     <w:uiPriority w:val="9"/>
     <w:unhideWhenUsed/>
     <w:qFormat/>
@@ -17267,11 +17573,11 @@
       <w:outlineLvl w:val="4"/>
     </w:pPr>
   </w:style>
-  <w:style w:type="paragraph" w:styleId="Heading6">
+  <w:style w:type="paragraph" w:styleId="Ttulo6">
     <w:name w:val="heading 6"/>
-    <w:basedOn w:val="Heading5"/>
+    <w:basedOn w:val="Ttulo5"/>
     <w:next w:val="Normal"/>
-    <w:link w:val="Heading6Char"/>
+    <w:link w:val="Ttulo6Car"/>
     <w:uiPriority w:val="9"/>
     <w:semiHidden/>
     <w:unhideWhenUsed/>
@@ -17281,13 +17587,13 @@
       <w:outlineLvl w:val="5"/>
     </w:pPr>
   </w:style>
-  <w:style w:type="character" w:default="1" w:styleId="DefaultParagraphFont">
+  <w:style w:type="character" w:default="1" w:styleId="Fuentedeprrafopredeter">
     <w:name w:val="Default Paragraph Font"/>
     <w:uiPriority w:val="1"/>
     <w:semiHidden/>
     <w:unhideWhenUsed/>
   </w:style>
-  <w:style w:type="table" w:default="1" w:styleId="TableNormal">
+  <w:style w:type="table" w:default="1" w:styleId="Tablanormal">
     <w:name w:val="Normal Table"/>
     <w:uiPriority w:val="99"/>
     <w:semiHidden/>
@@ -17302,13 +17608,13 @@
       </w:tblCellMar>
     </w:tblPr>
   </w:style>
-  <w:style w:type="numbering" w:default="1" w:styleId="NoList">
+  <w:style w:type="numbering" w:default="1" w:styleId="Sinlista">
     <w:name w:val="No List"/>
     <w:uiPriority w:val="99"/>
     <w:semiHidden/>
     <w:unhideWhenUsed/>
   </w:style>
-  <w:style w:type="paragraph" w:styleId="ListParagraph">
+  <w:style w:type="paragraph" w:styleId="Prrafodelista">
     <w:name w:val="List Paragraph"/>
     <w:basedOn w:val="Normal"/>
     <w:uiPriority w:val="34"/>
@@ -17333,10 +17639,10 @@
       <w:lang w:val="es-419"/>
     </w:rPr>
   </w:style>
-  <w:style w:type="character" w:customStyle="1" w:styleId="Heading1Char">
-    <w:name w:val="Heading 1 Char"/>
-    <w:basedOn w:val="DefaultParagraphFont"/>
-    <w:link w:val="Heading1"/>
+  <w:style w:type="character" w:customStyle="1" w:styleId="Ttulo1Car">
+    <w:name w:val="Título 1 Car"/>
+    <w:basedOn w:val="Fuentedeprrafopredeter"/>
+    <w:link w:val="Ttulo1"/>
     <w:uiPriority w:val="9"/>
     <w:rsid w:val="0003132F"/>
     <w:rPr>
@@ -17352,10 +17658,10 @@
       <w14:ligatures w14:val="none"/>
     </w:rPr>
   </w:style>
-  <w:style w:type="character" w:customStyle="1" w:styleId="Heading2Char">
-    <w:name w:val="Heading 2 Char"/>
-    <w:basedOn w:val="DefaultParagraphFont"/>
-    <w:link w:val="Heading2"/>
+  <w:style w:type="character" w:customStyle="1" w:styleId="Ttulo2Car">
+    <w:name w:val="Título 2 Car"/>
+    <w:basedOn w:val="Fuentedeprrafopredeter"/>
+    <w:link w:val="Ttulo2"/>
     <w:uiPriority w:val="9"/>
     <w:rsid w:val="00BF473F"/>
     <w:rPr>
@@ -17370,10 +17676,10 @@
       <w14:ligatures w14:val="none"/>
     </w:rPr>
   </w:style>
-  <w:style w:type="character" w:customStyle="1" w:styleId="Heading3Char">
-    <w:name w:val="Heading 3 Char"/>
-    <w:basedOn w:val="DefaultParagraphFont"/>
-    <w:link w:val="Heading3"/>
+  <w:style w:type="character" w:customStyle="1" w:styleId="Ttulo3Car">
+    <w:name w:val="Título 3 Car"/>
+    <w:basedOn w:val="Fuentedeprrafopredeter"/>
+    <w:link w:val="Ttulo3"/>
     <w:uiPriority w:val="9"/>
     <w:rsid w:val="00203367"/>
     <w:rPr>
@@ -17388,7 +17694,7 @@
       <w14:ligatures w14:val="none"/>
     </w:rPr>
   </w:style>
-  <w:style w:type="paragraph" w:styleId="ListBullet">
+  <w:style w:type="paragraph" w:styleId="Listaconvietas">
     <w:name w:val="List Bullet"/>
     <w:basedOn w:val="Normal"/>
     <w:uiPriority w:val="99"/>
@@ -17410,7 +17716,7 @@
   </w:style>
   <w:style w:type="character" w:customStyle="1" w:styleId="Extranjerismo">
     <w:name w:val="Extranjerismo"/>
-    <w:basedOn w:val="DefaultParagraphFont"/>
+    <w:basedOn w:val="Fuentedeprrafopredeter"/>
     <w:uiPriority w:val="1"/>
     <w:qFormat/>
     <w:rsid w:val="00D13E46"/>
@@ -17448,7 +17754,7 @@
   </w:style>
   <w:style w:type="character" w:customStyle="1" w:styleId="FiguraCar">
     <w:name w:val="Figura Car"/>
-    <w:basedOn w:val="DefaultParagraphFont"/>
+    <w:basedOn w:val="Fuentedeprrafopredeter"/>
     <w:link w:val="Figura"/>
     <w:rsid w:val="0098428C"/>
     <w:rPr>
@@ -17461,10 +17767,10 @@
       <w14:ligatures w14:val="none"/>
     </w:rPr>
   </w:style>
-  <w:style w:type="character" w:customStyle="1" w:styleId="Heading4Char">
-    <w:name w:val="Heading 4 Char"/>
-    <w:basedOn w:val="DefaultParagraphFont"/>
-    <w:link w:val="Heading4"/>
+  <w:style w:type="character" w:customStyle="1" w:styleId="Ttulo4Car">
+    <w:name w:val="Título 4 Car"/>
+    <w:basedOn w:val="Fuentedeprrafopredeter"/>
+    <w:link w:val="Ttulo4"/>
     <w:uiPriority w:val="9"/>
     <w:rsid w:val="001B57A6"/>
     <w:rPr>
@@ -17478,10 +17784,10 @@
       <w14:ligatures w14:val="none"/>
     </w:rPr>
   </w:style>
-  <w:style w:type="character" w:customStyle="1" w:styleId="Heading5Char">
-    <w:name w:val="Heading 5 Char"/>
-    <w:basedOn w:val="DefaultParagraphFont"/>
-    <w:link w:val="Heading5"/>
+  <w:style w:type="character" w:customStyle="1" w:styleId="Ttulo5Car">
+    <w:name w:val="Título 5 Car"/>
+    <w:basedOn w:val="Fuentedeprrafopredeter"/>
+    <w:link w:val="Ttulo5"/>
     <w:uiPriority w:val="9"/>
     <w:rsid w:val="00746AD1"/>
     <w:rPr>
@@ -17518,11 +17824,11 @@
       <w14:ligatures w14:val="none"/>
     </w:rPr>
   </w:style>
-  <w:style w:type="paragraph" w:styleId="Title">
+  <w:style w:type="paragraph" w:styleId="Ttulo">
     <w:name w:val="Title"/>
     <w:basedOn w:val="Normal"/>
     <w:next w:val="Normal"/>
-    <w:link w:val="TitleChar"/>
+    <w:link w:val="TtuloCar"/>
     <w:uiPriority w:val="10"/>
     <w:qFormat/>
     <w:rsid w:val="00590D20"/>
@@ -17538,10 +17844,10 @@
       <w:szCs w:val="56"/>
     </w:rPr>
   </w:style>
-  <w:style w:type="character" w:customStyle="1" w:styleId="TitleChar">
-    <w:name w:val="Title Char"/>
-    <w:basedOn w:val="DefaultParagraphFont"/>
-    <w:link w:val="Title"/>
+  <w:style w:type="character" w:customStyle="1" w:styleId="TtuloCar">
+    <w:name w:val="Título Car"/>
+    <w:basedOn w:val="Fuentedeprrafopredeter"/>
+    <w:link w:val="Ttulo"/>
     <w:uiPriority w:val="10"/>
     <w:rsid w:val="00590D20"/>
     <w:rPr>
@@ -17554,7 +17860,7 @@
   </w:style>
   <w:style w:type="character" w:customStyle="1" w:styleId="TablaCar">
     <w:name w:val="Tabla Car"/>
-    <w:basedOn w:val="DefaultParagraphFont"/>
+    <w:basedOn w:val="Fuentedeprrafopredeter"/>
     <w:link w:val="Tabla"/>
     <w:rsid w:val="00F24245"/>
     <w:rPr>
@@ -17569,7 +17875,7 @@
   </w:style>
   <w:style w:type="table" w:customStyle="1" w:styleId="SENA">
     <w:name w:val="SENA"/>
-    <w:basedOn w:val="TableNormal"/>
+    <w:basedOn w:val="Tablanormal"/>
     <w:uiPriority w:val="99"/>
     <w:rsid w:val="00F24245"/>
     <w:pPr>
@@ -17612,9 +17918,9 @@
       </w:tcPr>
     </w:tblStylePr>
   </w:style>
-  <w:style w:type="table" w:styleId="TableGrid">
+  <w:style w:type="table" w:styleId="Tablaconcuadrcula">
     <w:name w:val="Table Grid"/>
-    <w:basedOn w:val="TableNormal"/>
+    <w:basedOn w:val="Tablanormal"/>
     <w:uiPriority w:val="39"/>
     <w:rsid w:val="002401C2"/>
     <w:pPr>
@@ -17631,9 +17937,9 @@
       </w:tblBorders>
     </w:tblPr>
   </w:style>
-  <w:style w:type="character" w:styleId="Hyperlink">
+  <w:style w:type="character" w:styleId="Hipervnculo">
     <w:name w:val="Hyperlink"/>
-    <w:basedOn w:val="DefaultParagraphFont"/>
+    <w:basedOn w:val="Fuentedeprrafopredeter"/>
     <w:uiPriority w:val="99"/>
     <w:unhideWhenUsed/>
     <w:rsid w:val="00425E49"/>
@@ -17666,7 +17972,7 @@
   </w:style>
   <w:style w:type="character" w:customStyle="1" w:styleId="VideoCar">
     <w:name w:val="Video Car"/>
-    <w:basedOn w:val="DefaultParagraphFont"/>
+    <w:basedOn w:val="Fuentedeprrafopredeter"/>
     <w:link w:val="Video"/>
     <w:rsid w:val="00425E49"/>
     <w:rPr>
@@ -17677,9 +17983,9 @@
       <w14:ligatures w14:val="none"/>
     </w:rPr>
   </w:style>
-  <w:style w:type="character" w:styleId="UnresolvedMention">
+  <w:style w:type="character" w:styleId="Mencinsinresolver">
     <w:name w:val="Unresolved Mention"/>
-    <w:basedOn w:val="DefaultParagraphFont"/>
+    <w:basedOn w:val="Fuentedeprrafopredeter"/>
     <w:uiPriority w:val="99"/>
     <w:semiHidden/>
     <w:unhideWhenUsed/>
@@ -17689,9 +17995,9 @@
       <w:shd w:val="clear" w:color="auto" w:fill="E1DFDD"/>
     </w:rPr>
   </w:style>
-  <w:style w:type="table" w:styleId="GridTable4-Accent3">
+  <w:style w:type="table" w:styleId="Tablaconcuadrcula4-nfasis3">
     <w:name w:val="Grid Table 4 Accent 3"/>
-    <w:basedOn w:val="TableNormal"/>
+    <w:basedOn w:val="Tablanormal"/>
     <w:uiPriority w:val="49"/>
     <w:rsid w:val="00CE2C4A"/>
     <w:pPr>
@@ -17803,7 +18109,7 @@
       <w14:ligatures w14:val="none"/>
     </w:rPr>
   </w:style>
-  <w:style w:type="paragraph" w:styleId="TOC1">
+  <w:style w:type="paragraph" w:styleId="TDC1">
     <w:name w:val="toc 1"/>
     <w:basedOn w:val="Normal"/>
     <w:next w:val="Normal"/>
@@ -17815,7 +18121,7 @@
       <w:spacing w:after="100"/>
     </w:pPr>
   </w:style>
-  <w:style w:type="paragraph" w:styleId="TOC2">
+  <w:style w:type="paragraph" w:styleId="TDC2">
     <w:name w:val="toc 2"/>
     <w:basedOn w:val="Normal"/>
     <w:next w:val="Normal"/>
@@ -17828,7 +18134,7 @@
       <w:ind w:left="280"/>
     </w:pPr>
   </w:style>
-  <w:style w:type="paragraph" w:styleId="TOC3">
+  <w:style w:type="paragraph" w:styleId="TDC3">
     <w:name w:val="toc 3"/>
     <w:basedOn w:val="Normal"/>
     <w:next w:val="Normal"/>
@@ -17841,9 +18147,9 @@
       <w:ind w:left="560"/>
     </w:pPr>
   </w:style>
-  <w:style w:type="paragraph" w:styleId="TOCHeading">
+  <w:style w:type="paragraph" w:styleId="TtuloTDC">
     <w:name w:val="TOC Heading"/>
-    <w:basedOn w:val="Heading1"/>
+    <w:basedOn w:val="Ttulo1"/>
     <w:next w:val="Normal"/>
     <w:uiPriority w:val="39"/>
     <w:unhideWhenUsed/>
@@ -17867,10 +18173,10 @@
       <w:lang w:val="es-CO"/>
     </w:rPr>
   </w:style>
-  <w:style w:type="paragraph" w:styleId="Header">
+  <w:style w:type="paragraph" w:styleId="Encabezado">
     <w:name w:val="header"/>
     <w:basedOn w:val="Normal"/>
-    <w:link w:val="HeaderChar"/>
+    <w:link w:val="EncabezadoCar"/>
     <w:uiPriority w:val="99"/>
     <w:unhideWhenUsed/>
     <w:rsid w:val="00EC0858"/>
@@ -17882,20 +18188,20 @@
       <w:spacing w:before="0" w:after="0" w:line="240" w:lineRule="auto"/>
     </w:pPr>
   </w:style>
-  <w:style w:type="character" w:customStyle="1" w:styleId="HeaderChar">
-    <w:name w:val="Header Char"/>
-    <w:basedOn w:val="DefaultParagraphFont"/>
-    <w:link w:val="Header"/>
+  <w:style w:type="character" w:customStyle="1" w:styleId="EncabezadoCar">
+    <w:name w:val="Encabezado Car"/>
+    <w:basedOn w:val="Fuentedeprrafopredeter"/>
+    <w:link w:val="Encabezado"/>
     <w:uiPriority w:val="99"/>
     <w:rsid w:val="00EC0858"/>
     <w:rPr>
       <w:sz w:val="28"/>
     </w:rPr>
   </w:style>
-  <w:style w:type="paragraph" w:styleId="Footer">
+  <w:style w:type="paragraph" w:styleId="Piedepgina">
     <w:name w:val="footer"/>
     <w:basedOn w:val="Normal"/>
-    <w:link w:val="FooterChar"/>
+    <w:link w:val="PiedepginaCar"/>
     <w:uiPriority w:val="99"/>
     <w:unhideWhenUsed/>
     <w:rsid w:val="00EC0858"/>
@@ -17907,20 +18213,20 @@
       <w:spacing w:before="0" w:after="0" w:line="240" w:lineRule="auto"/>
     </w:pPr>
   </w:style>
-  <w:style w:type="character" w:customStyle="1" w:styleId="FooterChar">
-    <w:name w:val="Footer Char"/>
-    <w:basedOn w:val="DefaultParagraphFont"/>
-    <w:link w:val="Footer"/>
+  <w:style w:type="character" w:customStyle="1" w:styleId="PiedepginaCar">
+    <w:name w:val="Pie de página Car"/>
+    <w:basedOn w:val="Fuentedeprrafopredeter"/>
+    <w:link w:val="Piedepgina"/>
     <w:uiPriority w:val="99"/>
     <w:rsid w:val="00EC0858"/>
     <w:rPr>
       <w:sz w:val="28"/>
     </w:rPr>
   </w:style>
-  <w:style w:type="character" w:customStyle="1" w:styleId="Heading6Char">
-    <w:name w:val="Heading 6 Char"/>
-    <w:basedOn w:val="DefaultParagraphFont"/>
-    <w:link w:val="Heading6"/>
+  <w:style w:type="character" w:customStyle="1" w:styleId="Ttulo6Car">
+    <w:name w:val="Título 6 Car"/>
+    <w:basedOn w:val="Fuentedeprrafopredeter"/>
+    <w:link w:val="Ttulo6"/>
     <w:uiPriority w:val="9"/>
     <w:semiHidden/>
     <w:rsid w:val="00C7377B"/>
@@ -17937,7 +18243,7 @@
   </w:style>
   <w:style w:type="paragraph" w:customStyle="1" w:styleId="Titulosgenerales">
     <w:name w:val="Titulos generales"/>
-    <w:basedOn w:val="Heading1"/>
+    <w:basedOn w:val="Ttulo1"/>
     <w:qFormat/>
     <w:rsid w:val="007F2B44"/>
     <w:pPr>
@@ -17951,10 +18257,10 @@
       <w:spacing w:val="0"/>
     </w:rPr>
   </w:style>
-  <w:style w:type="paragraph" w:styleId="BalloonText">
+  <w:style w:type="paragraph" w:styleId="Textodeglobo">
     <w:name w:val="Balloon Text"/>
     <w:basedOn w:val="Normal"/>
-    <w:link w:val="BalloonTextChar"/>
+    <w:link w:val="TextodegloboCar"/>
     <w:uiPriority w:val="99"/>
     <w:semiHidden/>
     <w:unhideWhenUsed/>
@@ -17968,10 +18274,10 @@
       <w:szCs w:val="18"/>
     </w:rPr>
   </w:style>
-  <w:style w:type="character" w:customStyle="1" w:styleId="BalloonTextChar">
-    <w:name w:val="Balloon Text Char"/>
-    <w:basedOn w:val="DefaultParagraphFont"/>
-    <w:link w:val="BalloonText"/>
+  <w:style w:type="character" w:customStyle="1" w:styleId="TextodegloboCar">
+    <w:name w:val="Texto de globo Car"/>
+    <w:basedOn w:val="Fuentedeprrafopredeter"/>
+    <w:link w:val="Textodeglobo"/>
     <w:uiPriority w:val="99"/>
     <w:semiHidden/>
     <w:rsid w:val="00E22417"/>
@@ -17981,9 +18287,9 @@
       <w:szCs w:val="18"/>
     </w:rPr>
   </w:style>
-  <w:style w:type="character" w:styleId="Emphasis">
+  <w:style w:type="character" w:styleId="nfasis">
     <w:name w:val="Emphasis"/>
-    <w:basedOn w:val="DefaultParagraphFont"/>
+    <w:basedOn w:val="Fuentedeprrafopredeter"/>
     <w:uiPriority w:val="20"/>
     <w:qFormat/>
     <w:rsid w:val="0061423F"/>
@@ -18552,13 +18858,13 @@
 </file>
 
 <file path=customXml/itemProps2.xml><?xml version="1.0" encoding="utf-8"?>
-<ds:datastoreItem xmlns:ds="http://schemas.openxmlformats.org/officeDocument/2006/customXml" ds:itemID="{54EAE92F-CEA0-4D22-9833-311963DAEF54}"/>
+<ds:datastoreItem xmlns:ds="http://schemas.openxmlformats.org/officeDocument/2006/customXml" ds:itemID="{E0902998-FEB9-401B-9D30-0B864A1C3B8C}"/>
 </file>
 
 <file path=customXml/itemProps3.xml><?xml version="1.0" encoding="utf-8"?>
-<ds:datastoreItem xmlns:ds="http://schemas.openxmlformats.org/officeDocument/2006/customXml" ds:itemID="{A7137E6B-E551-461A-B0CF-CD24FF854CE5}"/>
+<ds:datastoreItem xmlns:ds="http://schemas.openxmlformats.org/officeDocument/2006/customXml" ds:itemID="{0BD65F68-7EFA-41D6-A58F-3FDDD578F9BD}"/>
 </file>
 
 <file path=customXml/itemProps4.xml><?xml version="1.0" encoding="utf-8"?>
-<ds:datastoreItem xmlns:ds="http://schemas.openxmlformats.org/officeDocument/2006/customXml" ds:itemID="{1745D16B-690D-4A87-B4D8-F74B4A3ABA2E}"/>
+<ds:datastoreItem xmlns:ds="http://schemas.openxmlformats.org/officeDocument/2006/customXml" ds:itemID="{84B2C31E-7E63-4B73-AFA0-BBD38D03CF34}"/>
 </file>
</xml_diff>